<commit_message>
update template before chapter5
</commit_message>
<xml_diff>
--- a/zywaf防护报告模板2.docx
+++ b/zywaf防护报告模板2.docx
@@ -7593,7 +7593,31 @@
         </w:tc>
       </w:tr>
     </w:tbl>
+    <w:p/>
     <w:p>
+      <w:pPr>
+        <w:rPr>
+          <w:rFonts w:hint="eastAsia"/>
+        </w:rPr>
+      </w:pPr>
+      <w:r>
+        <w:rPr>
+          <w:rFonts w:hint="eastAsia"/>
+        </w:rPr>
+        <w:t>注：攻击行为分类基于</w:t>
+      </w:r>
+      <w:r>
+        <w:rPr>
+          <w:rFonts w:hint="eastAsia"/>
+        </w:rPr>
+        <w:t>OWASP</w:t>
+      </w:r>
+      <w:r>
+        <w:rPr>
+          <w:rFonts w:hint="eastAsia"/>
+        </w:rPr>
+        <w:t>核心规则库。</w:t>
+      </w:r>
       <w:bookmarkStart w:id="32" w:name="_GoBack"/>
       <w:bookmarkEnd w:id="32"/>
     </w:p>
@@ -13187,7 +13211,7 @@
 </file>
 
 <file path=customXml/itemProps2.xml><?xml version="1.0" encoding="utf-8"?>
-<ds:datastoreItem xmlns:ds="http://schemas.openxmlformats.org/officeDocument/2006/customXml" ds:itemID="{6D9DA2DA-D466-4798-9652-851A905BB85D}">
+<ds:datastoreItem xmlns:ds="http://schemas.openxmlformats.org/officeDocument/2006/customXml" ds:itemID="{09ECA81B-0B00-41A3-BD0E-7BF48CCA23C2}">
   <ds:schemaRefs>
     <ds:schemaRef ds:uri="http://schemas.openxmlformats.org/officeDocument/2006/bibliography"/>
   </ds:schemaRefs>

</xml_diff>

<commit_message>
updated report template per SE request
</commit_message>
<xml_diff>
--- a/zywaf防护报告模板2.docx
+++ b/zywaf防护报告模板2.docx
@@ -1,6 +1,6 @@
 
 <file path=word/document.xml><?xml version="1.0" encoding="utf-8"?>
-<w:document xmlns:wpc="http://schemas.microsoft.com/office/word/2010/wordprocessingCanvas" xmlns:cx="http://schemas.microsoft.com/office/drawing/2014/chartex" xmlns:cx1="http://schemas.microsoft.com/office/drawing/2015/9/8/chartex" xmlns:cx2="http://schemas.microsoft.com/office/drawing/2015/10/21/chartex" xmlns:cx3="http://schemas.microsoft.com/office/drawing/2016/5/9/chartex" xmlns:cx4="http://schemas.microsoft.com/office/drawing/2016/5/10/chartex" xmlns:cx5="http://schemas.microsoft.com/office/drawing/2016/5/11/chartex" xmlns:cx6="http://schemas.microsoft.com/office/drawing/2016/5/12/chartex" xmlns:cx7="http://schemas.microsoft.com/office/drawing/2016/5/13/chartex" xmlns:cx8="http://schemas.microsoft.com/office/drawing/2016/5/14/chartex" xmlns:mc="http://schemas.openxmlformats.org/markup-compatibility/2006" xmlns:aink="http://schemas.microsoft.com/office/drawing/2016/ink" xmlns:am3d="http://schemas.microsoft.com/office/drawing/2017/model3d" xmlns:o="urn:schemas-microsoft-com:office:office" xmlns:r="http://schemas.openxmlformats.org/officeDocument/2006/relationships" xmlns:m="http://schemas.openxmlformats.org/officeDocument/2006/math" xmlns:v="urn:schemas-microsoft-com:vml" xmlns:wp14="http://schemas.microsoft.com/office/word/2010/wordprocessingDrawing" xmlns:wp="http://schemas.openxmlformats.org/drawingml/2006/wordprocessingDrawing" xmlns:w10="urn:schemas-microsoft-com:office:word" xmlns:w="http://schemas.openxmlformats.org/wordprocessingml/2006/main" xmlns:w14="http://schemas.microsoft.com/office/word/2010/wordml" xmlns:w15="http://schemas.microsoft.com/office/word/2012/wordml" xmlns:w16cid="http://schemas.microsoft.com/office/word/2016/wordml/cid" xmlns:w16se="http://schemas.microsoft.com/office/word/2015/wordml/symex" xmlns:wpg="http://schemas.microsoft.com/office/word/2010/wordprocessingGroup" xmlns:wpi="http://schemas.microsoft.com/office/word/2010/wordprocessingInk" xmlns:wne="http://schemas.microsoft.com/office/word/2006/wordml" xmlns:wps="http://schemas.microsoft.com/office/word/2010/wordprocessingShape" mc:Ignorable="w14 w15 w16se w16cid wp14">
+<w:document xmlns:wpc="http://schemas.microsoft.com/office/word/2010/wordprocessingCanvas" xmlns:mc="http://schemas.openxmlformats.org/markup-compatibility/2006" xmlns:o="urn:schemas-microsoft-com:office:office" xmlns:r="http://schemas.openxmlformats.org/officeDocument/2006/relationships" xmlns:m="http://schemas.openxmlformats.org/officeDocument/2006/math" xmlns:v="urn:schemas-microsoft-com:vml" xmlns:wp14="http://schemas.microsoft.com/office/word/2010/wordprocessingDrawing" xmlns:wp="http://schemas.openxmlformats.org/drawingml/2006/wordprocessingDrawing" xmlns:w10="urn:schemas-microsoft-com:office:word" xmlns:w="http://schemas.openxmlformats.org/wordprocessingml/2006/main" xmlns:w14="http://schemas.microsoft.com/office/word/2010/wordml" xmlns:w15="http://schemas.microsoft.com/office/word/2012/wordml" xmlns:wpg="http://schemas.microsoft.com/office/word/2010/wordprocessingGroup" xmlns:wpi="http://schemas.microsoft.com/office/word/2010/wordprocessingInk" xmlns:wne="http://schemas.microsoft.com/office/word/2006/wordml" xmlns:wps="http://schemas.microsoft.com/office/word/2010/wordprocessingShape" mc:Ignorable="w14 w15 wp14">
   <w:body>
     <w:p>
       <w:pPr>
@@ -224,7 +224,7 @@
     <w:p/>
     <w:tbl>
       <w:tblPr>
-        <w:tblStyle w:val="af2"/>
+        <w:tblStyle w:val="TableGrid"/>
         <w:tblW w:w="4332" w:type="dxa"/>
         <w:jc w:val="center"/>
         <w:tblBorders>
@@ -252,26 +252,10 @@
           <w:p>
             <w:r>
               <w:rPr>
-                <w:rStyle w:val="af4"/>
+                <w:rStyle w:val="a0"/>
                 <w:rFonts w:hint="default"/>
               </w:rPr>
-              <w:t>发布单位：</w:t>
-            </w:r>
-            <w:proofErr w:type="gramStart"/>
-            <w:r>
-              <w:rPr>
-                <w:rStyle w:val="af4"/>
-                <w:rFonts w:hint="default"/>
-              </w:rPr>
-              <w:t>中云网安</w:t>
-            </w:r>
-            <w:proofErr w:type="gramEnd"/>
-            <w:r>
-              <w:rPr>
-                <w:rStyle w:val="af4"/>
-                <w:rFonts w:hint="default"/>
-              </w:rPr>
-              <w:t>科技（北京）有限公司</w:t>
+              <w:t>发布单位：中云网安科技（北京）有限公司</w:t>
             </w:r>
           </w:p>
         </w:tc>
@@ -286,18 +270,18 @@
           </w:tcPr>
           <w:p>
             <w:pPr>
-              <w:pStyle w:val="af3"/>
+              <w:pStyle w:val="a"/>
               <w:spacing w:after="0"/>
               <w:ind w:left="0" w:firstLineChars="0" w:firstLine="0"/>
               <w:jc w:val="both"/>
               <w:rPr>
-                <w:rStyle w:val="af4"/>
+                <w:rStyle w:val="a0"/>
                 <w:rFonts w:cstheme="minorBidi" w:hint="default"/>
               </w:rPr>
             </w:pPr>
             <w:r>
               <w:rPr>
-                <w:rStyle w:val="af4"/>
+                <w:rStyle w:val="a0"/>
                 <w:rFonts w:cstheme="minorBidi" w:hint="default"/>
               </w:rPr>
               <w:t>公司网址：http://www.zyprotect.com/</w:t>
@@ -315,25 +299,25 @@
           </w:tcPr>
           <w:p>
             <w:pPr>
-              <w:pStyle w:val="af3"/>
+              <w:pStyle w:val="a"/>
               <w:spacing w:after="0"/>
               <w:ind w:left="0" w:firstLineChars="0" w:firstLine="0"/>
               <w:jc w:val="both"/>
               <w:rPr>
-                <w:rStyle w:val="af4"/>
+                <w:rStyle w:val="a0"/>
                 <w:rFonts w:cstheme="minorBidi" w:hint="default"/>
               </w:rPr>
             </w:pPr>
             <w:r>
               <w:rPr>
-                <w:rStyle w:val="af4"/>
+                <w:rStyle w:val="a0"/>
                 <w:rFonts w:cstheme="minorBidi" w:hint="default"/>
               </w:rPr>
               <w:t>发布日期：</w:t>
             </w:r>
             <w:r>
               <w:rPr>
-                <w:rStyle w:val="af4"/>
+                <w:rStyle w:val="a0"/>
                 <w:rFonts w:cstheme="minorBidi" w:hint="default"/>
               </w:rPr>
               <w:t xml:space="preserve"> </w:t>
@@ -345,14 +329,14 @@
     <w:p>
       <w:pPr>
         <w:rPr>
-          <w:rStyle w:val="af4"/>
+          <w:rStyle w:val="a0"/>
           <w:rFonts w:hint="default"/>
         </w:rPr>
       </w:pPr>
     </w:p>
     <w:p>
       <w:pPr>
-        <w:pStyle w:val="ad"/>
+        <w:pStyle w:val="NormalWeb"/>
         <w:spacing w:before="0" w:beforeAutospacing="0" w:after="150" w:afterAutospacing="0"/>
         <w:rPr>
           <w:rFonts w:asciiTheme="minorHAnsi" w:eastAsiaTheme="minorEastAsia" w:hAnsiTheme="minorHAnsi" w:cstheme="minorBidi"/>
@@ -394,7 +378,7 @@
       <w:sdtContent>
         <w:p>
           <w:pPr>
-            <w:pStyle w:val="TOC"/>
+            <w:pStyle w:val="TOCHeading"/>
             <w:jc w:val="center"/>
             <w:rPr>
               <w:lang w:val="zh-CN"/>
@@ -437,14 +421,14 @@
           <w:hyperlink w:anchor="_Toc516818623" w:history="1">
             <w:r>
               <w:rPr>
-                <w:rStyle w:val="af0"/>
+                <w:rStyle w:val="Hyperlink"/>
                 <w:noProof/>
               </w:rPr>
               <w:t xml:space="preserve">1. </w:t>
             </w:r>
             <w:r>
               <w:rPr>
-                <w:rStyle w:val="af0"/>
+                <w:rStyle w:val="Hyperlink"/>
                 <w:noProof/>
               </w:rPr>
               <w:t>概述</w:t>
@@ -513,14 +497,14 @@
           <w:hyperlink w:anchor="_Toc516818624" w:history="1">
             <w:r>
               <w:rPr>
-                <w:rStyle w:val="af0"/>
+                <w:rStyle w:val="Hyperlink"/>
                 <w:noProof/>
               </w:rPr>
               <w:t xml:space="preserve">2. </w:t>
             </w:r>
             <w:r>
               <w:rPr>
-                <w:rStyle w:val="af0"/>
+                <w:rStyle w:val="Hyperlink"/>
                 <w:noProof/>
               </w:rPr>
               <w:t>部署方案</w:t>
@@ -590,14 +574,14 @@
           <w:hyperlink w:anchor="_Toc516818625" w:history="1">
             <w:r>
               <w:rPr>
-                <w:rStyle w:val="af0"/>
+                <w:rStyle w:val="Hyperlink"/>
                 <w:noProof/>
               </w:rPr>
               <w:t xml:space="preserve">2.1 </w:t>
             </w:r>
             <w:r>
               <w:rPr>
-                <w:rStyle w:val="af0"/>
+                <w:rStyle w:val="Hyperlink"/>
                 <w:noProof/>
               </w:rPr>
               <w:t>部署环境</w:t>
@@ -667,14 +651,14 @@
           <w:hyperlink w:anchor="_Toc516818626" w:history="1">
             <w:r>
               <w:rPr>
-                <w:rStyle w:val="af0"/>
+                <w:rStyle w:val="Hyperlink"/>
                 <w:noProof/>
               </w:rPr>
               <w:t xml:space="preserve">2.2 </w:t>
             </w:r>
             <w:r>
               <w:rPr>
-                <w:rStyle w:val="af0"/>
+                <w:rStyle w:val="Hyperlink"/>
                 <w:noProof/>
               </w:rPr>
               <w:t>部署配置</w:t>
@@ -743,14 +727,14 @@
           <w:hyperlink w:anchor="_Toc516818627" w:history="1">
             <w:r>
               <w:rPr>
-                <w:rStyle w:val="af0"/>
+                <w:rStyle w:val="Hyperlink"/>
                 <w:noProof/>
               </w:rPr>
               <w:t xml:space="preserve">3. </w:t>
             </w:r>
             <w:r>
               <w:rPr>
-                <w:rStyle w:val="af0"/>
+                <w:rStyle w:val="Hyperlink"/>
                 <w:noProof/>
               </w:rPr>
               <w:t>防护摘要</w:t>
@@ -820,14 +804,14 @@
           <w:hyperlink w:anchor="_Toc516818628" w:history="1">
             <w:r>
               <w:rPr>
-                <w:rStyle w:val="af0"/>
+                <w:rStyle w:val="Hyperlink"/>
                 <w:noProof/>
               </w:rPr>
               <w:t xml:space="preserve">3.1 </w:t>
             </w:r>
             <w:r>
               <w:rPr>
-                <w:rStyle w:val="af0"/>
+                <w:rStyle w:val="Hyperlink"/>
                 <w:noProof/>
               </w:rPr>
               <w:t>防护周期</w:t>
@@ -897,14 +881,14 @@
           <w:hyperlink w:anchor="_Toc516818629" w:history="1">
             <w:r>
               <w:rPr>
-                <w:rStyle w:val="af0"/>
+                <w:rStyle w:val="Hyperlink"/>
                 <w:noProof/>
               </w:rPr>
               <w:t xml:space="preserve">3.2 </w:t>
             </w:r>
             <w:r>
               <w:rPr>
-                <w:rStyle w:val="af0"/>
+                <w:rStyle w:val="Hyperlink"/>
                 <w:noProof/>
               </w:rPr>
               <w:t>参与人员</w:t>
@@ -974,14 +958,14 @@
           <w:hyperlink w:anchor="_Toc516818630" w:history="1">
             <w:r>
               <w:rPr>
-                <w:rStyle w:val="af0"/>
+                <w:rStyle w:val="Hyperlink"/>
                 <w:noProof/>
               </w:rPr>
               <w:t xml:space="preserve">3.3 </w:t>
             </w:r>
             <w:r>
               <w:rPr>
-                <w:rStyle w:val="af0"/>
+                <w:rStyle w:val="Hyperlink"/>
                 <w:noProof/>
               </w:rPr>
               <w:t>工作记录</w:t>
@@ -1051,14 +1035,14 @@
           <w:hyperlink w:anchor="_Toc516818631" w:history="1">
             <w:r>
               <w:rPr>
-                <w:rStyle w:val="af0"/>
+                <w:rStyle w:val="Hyperlink"/>
                 <w:noProof/>
               </w:rPr>
               <w:t xml:space="preserve">3.4 </w:t>
             </w:r>
             <w:r>
               <w:rPr>
-                <w:rStyle w:val="af0"/>
+                <w:rStyle w:val="Hyperlink"/>
                 <w:noProof/>
               </w:rPr>
               <w:t>防护总结与建议</w:t>
@@ -1127,14 +1111,14 @@
           <w:hyperlink w:anchor="_Toc516818632" w:history="1">
             <w:r>
               <w:rPr>
-                <w:rStyle w:val="af0"/>
+                <w:rStyle w:val="Hyperlink"/>
                 <w:noProof/>
               </w:rPr>
               <w:t xml:space="preserve">4. </w:t>
             </w:r>
             <w:r>
               <w:rPr>
-                <w:rStyle w:val="af0"/>
+                <w:rStyle w:val="Hyperlink"/>
                 <w:noProof/>
               </w:rPr>
               <w:t>详细防护报告</w:t>
@@ -1204,14 +1188,14 @@
           <w:hyperlink w:anchor="_Toc516818633" w:history="1">
             <w:r>
               <w:rPr>
-                <w:rStyle w:val="af0"/>
+                <w:rStyle w:val="Hyperlink"/>
                 <w:noProof/>
               </w:rPr>
               <w:t xml:space="preserve">4.1 </w:t>
             </w:r>
             <w:r>
               <w:rPr>
-                <w:rStyle w:val="af0"/>
+                <w:rStyle w:val="Hyperlink"/>
                 <w:noProof/>
               </w:rPr>
               <w:t>保护站点配置</w:t>
@@ -1281,14 +1265,14 @@
           <w:hyperlink w:anchor="_Toc516818634" w:history="1">
             <w:r>
               <w:rPr>
-                <w:rStyle w:val="af0"/>
+                <w:rStyle w:val="Hyperlink"/>
                 <w:noProof/>
               </w:rPr>
               <w:t xml:space="preserve">4.2 </w:t>
             </w:r>
             <w:r>
               <w:rPr>
-                <w:rStyle w:val="af0"/>
+                <w:rStyle w:val="Hyperlink"/>
                 <w:noProof/>
               </w:rPr>
               <w:t>报告分析</w:t>
@@ -1358,14 +1342,14 @@
           <w:hyperlink w:anchor="_Toc516818635" w:history="1">
             <w:r>
               <w:rPr>
-                <w:rStyle w:val="af0"/>
+                <w:rStyle w:val="Hyperlink"/>
                 <w:noProof/>
               </w:rPr>
               <w:t xml:space="preserve">4.3 </w:t>
             </w:r>
             <w:r>
               <w:rPr>
-                <w:rStyle w:val="af0"/>
+                <w:rStyle w:val="Hyperlink"/>
                 <w:noProof/>
               </w:rPr>
               <w:t>高危攻击行为</w:t>
@@ -1434,14 +1418,14 @@
           <w:hyperlink w:anchor="_Toc516818636" w:history="1">
             <w:r>
               <w:rPr>
-                <w:rStyle w:val="af0"/>
+                <w:rStyle w:val="Hyperlink"/>
                 <w:noProof/>
               </w:rPr>
               <w:t>5. zyWAF</w:t>
             </w:r>
             <w:r>
               <w:rPr>
-                <w:rStyle w:val="af0"/>
+                <w:rStyle w:val="Hyperlink"/>
                 <w:noProof/>
               </w:rPr>
               <w:t>优势</w:t>
@@ -1510,14 +1494,14 @@
           <w:hyperlink w:anchor="_Toc516818637" w:history="1">
             <w:r>
               <w:rPr>
-                <w:rStyle w:val="af0"/>
+                <w:rStyle w:val="Hyperlink"/>
                 <w:noProof/>
               </w:rPr>
               <w:t xml:space="preserve">6. </w:t>
             </w:r>
             <w:r>
               <w:rPr>
-                <w:rStyle w:val="af0"/>
+                <w:rStyle w:val="Hyperlink"/>
                 <w:noProof/>
               </w:rPr>
               <w:t>附录</w:t>
@@ -1587,14 +1571,14 @@
           <w:hyperlink w:anchor="_Toc516818638" w:history="1">
             <w:r>
               <w:rPr>
-                <w:rStyle w:val="af0"/>
+                <w:rStyle w:val="Hyperlink"/>
                 <w:noProof/>
               </w:rPr>
               <w:t xml:space="preserve">6.1 </w:t>
             </w:r>
             <w:r>
               <w:rPr>
-                <w:rStyle w:val="af0"/>
+                <w:rStyle w:val="Hyperlink"/>
                 <w:noProof/>
               </w:rPr>
               <w:t>攻击类型索引</w:t>
@@ -1652,10 +1636,12 @@
         <w:p>
           <w:pPr>
             <w:sectPr>
-              <w:headerReference w:type="default" r:id="rId10"/>
-              <w:footerReference w:type="default" r:id="rId11"/>
-              <w:headerReference w:type="first" r:id="rId12"/>
-              <w:footerReference w:type="first" r:id="rId13"/>
+              <w:headerReference w:type="even" r:id="rId10"/>
+              <w:headerReference w:type="default" r:id="rId11"/>
+              <w:footerReference w:type="even" r:id="rId12"/>
+              <w:footerReference w:type="default" r:id="rId13"/>
+              <w:headerReference w:type="first" r:id="rId14"/>
+              <w:footerReference w:type="first" r:id="rId15"/>
               <w:pgSz w:w="11906" w:h="16838"/>
               <w:pgMar w:top="1440" w:right="1080" w:bottom="1440" w:left="1080" w:header="851" w:footer="992" w:gutter="0"/>
               <w:pgNumType w:start="0"/>
@@ -1783,21 +1769,7 @@
         <w:rPr>
           <w:rFonts w:hint="eastAsia"/>
         </w:rPr>
-        <w:t>的技术架构，</w:t>
-      </w:r>
-      <w:proofErr w:type="gramStart"/>
-      <w:r>
-        <w:rPr>
-          <w:rFonts w:hint="eastAsia"/>
-        </w:rPr>
-        <w:t>中云网安</w:t>
-      </w:r>
-      <w:proofErr w:type="gramEnd"/>
-      <w:r>
-        <w:rPr>
-          <w:rFonts w:hint="eastAsia"/>
-        </w:rPr>
-        <w:t>研发的下一代</w:t>
+        <w:t>的技术架构，中云网安研发的下一代</w:t>
       </w:r>
       <w:proofErr w:type="spellStart"/>
       <w:r>
@@ -2057,14 +2029,12 @@
         <w:spacing w:line="360" w:lineRule="auto"/>
         <w:ind w:firstLineChars="200" w:firstLine="480"/>
       </w:pPr>
-      <w:proofErr w:type="gramStart"/>
       <w:r>
         <w:rPr>
           <w:rFonts w:hint="eastAsia"/>
         </w:rPr>
         <w:t>本部署</w:t>
       </w:r>
-      <w:proofErr w:type="gramEnd"/>
       <w:r>
         <w:rPr>
           <w:rFonts w:hint="eastAsia"/>
@@ -2075,14 +2045,7 @@
         <w:rPr>
           <w:rFonts w:hint="eastAsia"/>
         </w:rPr>
-        <w:t>广西民族大学相思</w:t>
-      </w:r>
-      <w:proofErr w:type="gramStart"/>
-      <w:r>
-        <w:rPr>
-          <w:rFonts w:hint="eastAsia"/>
-        </w:rPr>
-        <w:t>湖</w:t>
+        <w:t>广西民族大学相思湖</w:t>
       </w:r>
       <w:r>
         <w:rPr>
@@ -2090,7 +2053,6 @@
         </w:rPr>
         <w:t>网络</w:t>
       </w:r>
-      <w:proofErr w:type="gramEnd"/>
       <w:r>
         <w:rPr>
           <w:rFonts w:hint="eastAsia"/>
@@ -2203,21 +2165,7 @@
         <w:rPr>
           <w:rFonts w:hint="eastAsia"/>
         </w:rPr>
-        <w:t>学习过程，</w:t>
-      </w:r>
-      <w:proofErr w:type="gramStart"/>
-      <w:r>
-        <w:rPr>
-          <w:rFonts w:hint="eastAsia"/>
-        </w:rPr>
-        <w:t>中云网安项目</w:t>
-      </w:r>
-      <w:proofErr w:type="gramEnd"/>
-      <w:r>
-        <w:rPr>
-          <w:rFonts w:hint="eastAsia"/>
-        </w:rPr>
-        <w:t>组成员在现场提取告警日志，对告警日志进行分析，处理误报。上述过程结束后，项目组成员在</w:t>
+        <w:t>学习过程，中云网安项目组成员在现场提取告警日志，对告警日志进行分析，处理误报。上述过程结束后，项目组成员在</w:t>
       </w:r>
       <w:proofErr w:type="spellStart"/>
       <w:r>
@@ -2367,7 +2315,7 @@
     </w:p>
     <w:p>
       <w:pPr>
-        <w:pStyle w:val="af5"/>
+        <w:pStyle w:val="ListParagraph"/>
         <w:numPr>
           <w:ilvl w:val="0"/>
           <w:numId w:val="13"/>
@@ -2386,13 +2334,13 @@
     </w:p>
     <w:p>
       <w:pPr>
-        <w:pStyle w:val="af5"/>
+        <w:pStyle w:val="ListParagraph"/>
         <w:ind w:left="1260" w:firstLineChars="0" w:firstLine="0"/>
       </w:pPr>
     </w:p>
     <w:tbl>
       <w:tblPr>
-        <w:tblStyle w:val="af2"/>
+        <w:tblStyle w:val="TableGrid"/>
         <w:tblW w:w="7549" w:type="dxa"/>
         <w:jc w:val="center"/>
         <w:tblLayout w:type="fixed"/>
@@ -2535,13 +2483,13 @@
     </w:tbl>
     <w:p>
       <w:pPr>
-        <w:pStyle w:val="af5"/>
+        <w:pStyle w:val="ListParagraph"/>
         <w:ind w:left="1260" w:firstLineChars="0" w:firstLine="0"/>
       </w:pPr>
     </w:p>
     <w:p>
       <w:pPr>
-        <w:pStyle w:val="af5"/>
+        <w:pStyle w:val="ListParagraph"/>
         <w:numPr>
           <w:ilvl w:val="0"/>
           <w:numId w:val="13"/>
@@ -2560,7 +2508,7 @@
     <w:p/>
     <w:tbl>
       <w:tblPr>
-        <w:tblStyle w:val="af2"/>
+        <w:tblStyle w:val="TableGrid"/>
         <w:tblW w:w="7549" w:type="dxa"/>
         <w:jc w:val="center"/>
         <w:tblLayout w:type="fixed"/>
@@ -2873,6 +2821,12 @@
         <w:rPr>
           <w:rFonts w:hint="eastAsia"/>
         </w:rPr>
+        <w:t>采样</w:t>
+      </w:r>
+      <w:r>
+        <w:rPr>
+          <w:rFonts w:hint="eastAsia"/>
+        </w:rPr>
         <w:t>周期</w:t>
       </w:r>
       <w:bookmarkEnd w:id="10"/>
@@ -2978,7 +2932,7 @@
     <w:p/>
     <w:tbl>
       <w:tblPr>
-        <w:tblStyle w:val="af2"/>
+        <w:tblStyle w:val="TableGrid"/>
         <w:tblW w:w="7694" w:type="dxa"/>
         <w:tblInd w:w="806" w:type="dxa"/>
         <w:tblLayout w:type="fixed"/>
@@ -3034,7 +2988,6 @@
                 <w:szCs w:val="24"/>
               </w:rPr>
             </w:pPr>
-            <w:proofErr w:type="gramStart"/>
             <w:r>
               <w:rPr>
                 <w:rFonts w:hint="eastAsia"/>
@@ -3042,7 +2995,6 @@
               </w:rPr>
               <w:t>中云网安</w:t>
             </w:r>
-            <w:proofErr w:type="gramEnd"/>
           </w:p>
         </w:tc>
       </w:tr>
@@ -3285,7 +3237,7 @@
     <w:p/>
     <w:tbl>
       <w:tblPr>
-        <w:tblStyle w:val="af2"/>
+        <w:tblStyle w:val="TableGrid"/>
         <w:tblW w:w="7654" w:type="dxa"/>
         <w:tblInd w:w="846" w:type="dxa"/>
         <w:tblLayout w:type="fixed"/>
@@ -3611,7 +3563,7 @@
     </w:p>
     <w:p>
       <w:pPr>
-        <w:pStyle w:val="af5"/>
+        <w:pStyle w:val="ListParagraph"/>
         <w:numPr>
           <w:ilvl w:val="0"/>
           <w:numId w:val="5"/>
@@ -3627,51 +3579,40 @@
           <w:rFonts w:hint="eastAsia"/>
           <w:szCs w:val="24"/>
         </w:rPr>
-        <w:t>报告中“</w:t>
-      </w:r>
-      <w:r>
-        <w:rPr>
-          <w:rFonts w:hint="eastAsia"/>
-          <w:szCs w:val="24"/>
-          <w:highlight w:val="green"/>
-        </w:rPr>
-        <w:t>强制浏览”，“链接参数篡改”，“非正常</w:t>
-      </w:r>
-      <w:r>
-        <w:rPr>
-          <w:rFonts w:hint="eastAsia"/>
-          <w:szCs w:val="24"/>
-          <w:highlight w:val="green"/>
-        </w:rPr>
-        <w:t>HTTP</w:t>
-      </w:r>
-      <w:r>
-        <w:rPr>
-          <w:rFonts w:hint="eastAsia"/>
-          <w:szCs w:val="24"/>
-          <w:highlight w:val="green"/>
-        </w:rPr>
-        <w:t>请求”，“服务器域名无效”</w:t>
-      </w:r>
-      <w:r>
-        <w:rPr>
-          <w:rFonts w:hint="eastAsia"/>
-          <w:szCs w:val="24"/>
-        </w:rPr>
-        <w:t>数量居多，说明网站</w:t>
-      </w:r>
-      <w:r>
-        <w:rPr>
-          <w:rFonts w:hint="eastAsia"/>
-          <w:szCs w:val="24"/>
-          <w:highlight w:val="green"/>
-        </w:rPr>
-        <w:t>长期遭受扫描器扫描，疑似有黑客进行无具体目标的扫描收集网站信息</w:t>
+        <w:t>防护采样周期内网站不可信访问总数为</w:t>
+      </w:r>
+      <w:r>
+        <w:rPr>
+          <w:rFonts w:hint="eastAsia"/>
+          <w:szCs w:val="24"/>
+        </w:rPr>
+        <w:t>238381</w:t>
+      </w:r>
+      <w:r>
+        <w:rPr>
+          <w:rFonts w:hint="eastAsia"/>
+          <w:szCs w:val="24"/>
+        </w:rPr>
+        <w:t>次，日均</w:t>
+      </w:r>
+      <w:r>
+        <w:rPr>
+          <w:rFonts w:hint="eastAsia"/>
+          <w:szCs w:val="24"/>
+        </w:rPr>
+        <w:t>6870</w:t>
+      </w:r>
+      <w:r>
+        <w:rPr>
+          <w:rFonts w:hint="eastAsia"/>
+          <w:szCs w:val="24"/>
+        </w:rPr>
+        <w:t>次。</w:t>
       </w:r>
     </w:p>
     <w:p>
       <w:pPr>
-        <w:pStyle w:val="af5"/>
+        <w:pStyle w:val="ListParagraph"/>
         <w:numPr>
           <w:ilvl w:val="0"/>
           <w:numId w:val="5"/>
@@ -3682,21 +3623,12 @@
           <w:szCs w:val="24"/>
         </w:rPr>
       </w:pPr>
-      <w:proofErr w:type="gramStart"/>
-      <w:r>
-        <w:rPr>
-          <w:rFonts w:hint="eastAsia"/>
-          <w:szCs w:val="24"/>
-        </w:rPr>
-        <w:t>网站日均不可信访问</w:t>
-      </w:r>
-      <w:proofErr w:type="gramEnd"/>
-      <w:r>
-        <w:rPr>
-          <w:rFonts w:hint="eastAsia"/>
-          <w:szCs w:val="24"/>
-        </w:rPr>
-        <w:t>在</w:t>
+      <w:r>
+        <w:rPr>
+          <w:rFonts w:hint="eastAsia"/>
+          <w:szCs w:val="24"/>
+        </w:rPr>
+        <w:t>报告中“</w:t>
       </w:r>
       <w:r>
         <w:rPr>
@@ -3704,14 +3636,7 @@
           <w:szCs w:val="24"/>
           <w:highlight w:val="green"/>
         </w:rPr>
-        <w:t>？？？</w:t>
-      </w:r>
-      <w:r>
-        <w:rPr>
-          <w:rFonts w:hint="eastAsia"/>
-          <w:szCs w:val="24"/>
-        </w:rPr>
-        <w:t>次以下属于比较正常范围的。超过</w:t>
+        <w:t>强制浏览”，“链接参数篡改”，“非正常</w:t>
       </w:r>
       <w:r>
         <w:rPr>
@@ -3719,14 +3644,7 @@
           <w:szCs w:val="24"/>
           <w:highlight w:val="green"/>
         </w:rPr>
-        <w:t>6000</w:t>
-      </w:r>
-      <w:r>
-        <w:rPr>
-          <w:rFonts w:hint="eastAsia"/>
-          <w:szCs w:val="24"/>
-        </w:rPr>
-        <w:t>以上疑似遭到漏洞扫描。</w:t>
+        <w:t>HTTP</w:t>
       </w:r>
       <w:r>
         <w:rPr>
@@ -3734,7 +3652,14 @@
           <w:szCs w:val="24"/>
           <w:highlight w:val="green"/>
         </w:rPr>
-        <w:t>1</w:t>
+        <w:t>请求”，“服务器域名无效”</w:t>
+      </w:r>
+      <w:r>
+        <w:rPr>
+          <w:rFonts w:hint="eastAsia"/>
+          <w:szCs w:val="24"/>
+        </w:rPr>
+        <w:t>数量居多，说明网站</w:t>
       </w:r>
       <w:r>
         <w:rPr>
@@ -3742,81 +3667,12 @@
           <w:szCs w:val="24"/>
           <w:highlight w:val="green"/>
         </w:rPr>
-        <w:t>月中旬，</w:t>
-      </w:r>
-      <w:r>
-        <w:rPr>
-          <w:rFonts w:hint="eastAsia"/>
-          <w:szCs w:val="24"/>
-          <w:highlight w:val="green"/>
-        </w:rPr>
-        <w:t>3</w:t>
-      </w:r>
-      <w:r>
-        <w:rPr>
-          <w:rFonts w:hint="eastAsia"/>
-          <w:szCs w:val="24"/>
-          <w:highlight w:val="green"/>
-        </w:rPr>
-        <w:t>月</w:t>
-      </w:r>
-      <w:r>
-        <w:rPr>
-          <w:rFonts w:hint="eastAsia"/>
-          <w:szCs w:val="24"/>
-          <w:highlight w:val="green"/>
-        </w:rPr>
-        <w:t>21</w:t>
-      </w:r>
-      <w:r>
-        <w:rPr>
-          <w:rFonts w:hint="eastAsia"/>
-          <w:szCs w:val="24"/>
-          <w:highlight w:val="green"/>
-        </w:rPr>
-        <w:t>日</w:t>
-      </w:r>
-      <w:r>
-        <w:rPr>
-          <w:rFonts w:hint="eastAsia"/>
-          <w:szCs w:val="24"/>
-        </w:rPr>
-        <w:t>前后遭受多轮扫描，不可信流量分别是正常水平的</w:t>
-      </w:r>
-      <w:r>
-        <w:rPr>
-          <w:rFonts w:hint="eastAsia"/>
-          <w:szCs w:val="24"/>
-          <w:highlight w:val="green"/>
-        </w:rPr>
-        <w:t>16</w:t>
-      </w:r>
-      <w:r>
-        <w:rPr>
-          <w:rFonts w:hint="eastAsia"/>
-          <w:szCs w:val="24"/>
-        </w:rPr>
-        <w:t>倍和</w:t>
-      </w:r>
-      <w:r>
-        <w:rPr>
-          <w:rFonts w:hint="eastAsia"/>
-          <w:szCs w:val="24"/>
-          <w:highlight w:val="green"/>
-        </w:rPr>
-        <w:t>9</w:t>
-      </w:r>
-      <w:r>
-        <w:rPr>
-          <w:rFonts w:hint="eastAsia"/>
-          <w:szCs w:val="24"/>
-        </w:rPr>
-        <w:t>倍。</w:t>
+        <w:t>长期遭受扫描器扫描，疑似有黑客进行无具体目标的扫描收集网站信息</w:t>
       </w:r>
     </w:p>
     <w:p>
       <w:pPr>
-        <w:pStyle w:val="af5"/>
+        <w:pStyle w:val="ListParagraph"/>
         <w:numPr>
           <w:ilvl w:val="0"/>
           <w:numId w:val="5"/>
@@ -3827,6 +3683,142 @@
           <w:szCs w:val="24"/>
         </w:rPr>
       </w:pPr>
+      <w:r>
+        <w:rPr>
+          <w:rFonts w:hint="eastAsia"/>
+          <w:szCs w:val="24"/>
+        </w:rPr>
+        <w:t>网站日均不可信访问在</w:t>
+      </w:r>
+      <w:r>
+        <w:rPr>
+          <w:rFonts w:hint="eastAsia"/>
+          <w:szCs w:val="24"/>
+          <w:highlight w:val="green"/>
+        </w:rPr>
+        <w:t>？？？</w:t>
+      </w:r>
+      <w:r>
+        <w:rPr>
+          <w:rFonts w:hint="eastAsia"/>
+          <w:szCs w:val="24"/>
+        </w:rPr>
+        <w:t>次以下属于比较正常范围的。超过</w:t>
+      </w:r>
+      <w:r>
+        <w:rPr>
+          <w:rFonts w:hint="eastAsia"/>
+          <w:szCs w:val="24"/>
+          <w:highlight w:val="green"/>
+        </w:rPr>
+        <w:t>6000</w:t>
+      </w:r>
+      <w:r>
+        <w:rPr>
+          <w:rFonts w:hint="eastAsia"/>
+          <w:szCs w:val="24"/>
+        </w:rPr>
+        <w:t>以上疑似遭到漏洞扫描。</w:t>
+      </w:r>
+      <w:r>
+        <w:rPr>
+          <w:rFonts w:hint="eastAsia"/>
+          <w:szCs w:val="24"/>
+          <w:highlight w:val="green"/>
+        </w:rPr>
+        <w:t>1</w:t>
+      </w:r>
+      <w:r>
+        <w:rPr>
+          <w:rFonts w:hint="eastAsia"/>
+          <w:szCs w:val="24"/>
+          <w:highlight w:val="green"/>
+        </w:rPr>
+        <w:t>月中旬，</w:t>
+      </w:r>
+      <w:r>
+        <w:rPr>
+          <w:rFonts w:hint="eastAsia"/>
+          <w:szCs w:val="24"/>
+          <w:highlight w:val="green"/>
+        </w:rPr>
+        <w:t>3</w:t>
+      </w:r>
+      <w:r>
+        <w:rPr>
+          <w:rFonts w:hint="eastAsia"/>
+          <w:szCs w:val="24"/>
+          <w:highlight w:val="green"/>
+        </w:rPr>
+        <w:t>月</w:t>
+      </w:r>
+      <w:r>
+        <w:rPr>
+          <w:rFonts w:hint="eastAsia"/>
+          <w:szCs w:val="24"/>
+          <w:highlight w:val="green"/>
+        </w:rPr>
+        <w:t>21</w:t>
+      </w:r>
+      <w:r>
+        <w:rPr>
+          <w:rFonts w:hint="eastAsia"/>
+          <w:szCs w:val="24"/>
+          <w:highlight w:val="green"/>
+        </w:rPr>
+        <w:t>日</w:t>
+      </w:r>
+      <w:r>
+        <w:rPr>
+          <w:rFonts w:hint="eastAsia"/>
+          <w:szCs w:val="24"/>
+        </w:rPr>
+        <w:t>前后遭受多轮扫描，不可信流量分别是正常水平的</w:t>
+      </w:r>
+      <w:r>
+        <w:rPr>
+          <w:rFonts w:hint="eastAsia"/>
+          <w:szCs w:val="24"/>
+          <w:highlight w:val="green"/>
+        </w:rPr>
+        <w:t>16</w:t>
+      </w:r>
+      <w:r>
+        <w:rPr>
+          <w:rFonts w:hint="eastAsia"/>
+          <w:szCs w:val="24"/>
+        </w:rPr>
+        <w:t>倍和</w:t>
+      </w:r>
+      <w:r>
+        <w:rPr>
+          <w:rFonts w:hint="eastAsia"/>
+          <w:szCs w:val="24"/>
+          <w:highlight w:val="green"/>
+        </w:rPr>
+        <w:t>9</w:t>
+      </w:r>
+      <w:r>
+        <w:rPr>
+          <w:rFonts w:hint="eastAsia"/>
+          <w:szCs w:val="24"/>
+        </w:rPr>
+        <w:t>倍。</w:t>
+      </w:r>
+    </w:p>
+    <w:p>
+      <w:pPr>
+        <w:pStyle w:val="ListParagraph"/>
+        <w:numPr>
+          <w:ilvl w:val="0"/>
+          <w:numId w:val="5"/>
+        </w:numPr>
+        <w:spacing w:line="360" w:lineRule="auto"/>
+        <w:ind w:firstLineChars="0"/>
+        <w:rPr>
+          <w:szCs w:val="24"/>
+        </w:rPr>
+      </w:pPr>
       <w:bookmarkStart w:id="19" w:name="OLE_LINK19"/>
       <w:r>
         <w:rPr>
@@ -3975,7 +3967,7 @@
     </w:p>
     <w:p>
       <w:pPr>
-        <w:pStyle w:val="af5"/>
+        <w:pStyle w:val="ListParagraph"/>
         <w:numPr>
           <w:ilvl w:val="0"/>
           <w:numId w:val="5"/>
@@ -4213,7 +4205,7 @@
     </w:p>
     <w:p>
       <w:pPr>
-        <w:pStyle w:val="af5"/>
+        <w:pStyle w:val="ListParagraph"/>
         <w:numPr>
           <w:ilvl w:val="0"/>
           <w:numId w:val="8"/>
@@ -4393,7 +4385,7 @@
     </w:p>
     <w:p>
       <w:pPr>
-        <w:pStyle w:val="af5"/>
+        <w:pStyle w:val="ListParagraph"/>
         <w:numPr>
           <w:ilvl w:val="0"/>
           <w:numId w:val="10"/>
@@ -4408,17 +4400,8 @@
           <w:rFonts w:hint="eastAsia"/>
           <w:szCs w:val="24"/>
         </w:rPr>
-        <w:t>不</w:t>
-      </w:r>
-      <w:proofErr w:type="gramStart"/>
-      <w:r>
-        <w:rPr>
-          <w:rFonts w:hint="eastAsia"/>
-          <w:szCs w:val="24"/>
-        </w:rPr>
-        <w:t>可信访问</w:t>
-      </w:r>
-      <w:proofErr w:type="gramEnd"/>
+        <w:t>不可信访问</w:t>
+      </w:r>
       <w:r>
         <w:rPr>
           <w:rFonts w:hint="eastAsia"/>
@@ -4458,17 +4441,8 @@
           <w:rFonts w:hint="eastAsia"/>
           <w:szCs w:val="24"/>
         </w:rPr>
-        <w:t>不</w:t>
-      </w:r>
-      <w:proofErr w:type="gramStart"/>
-      <w:r>
-        <w:rPr>
-          <w:rFonts w:hint="eastAsia"/>
-          <w:szCs w:val="24"/>
-        </w:rPr>
-        <w:t>可信访问</w:t>
-      </w:r>
-      <w:proofErr w:type="gramEnd"/>
+        <w:t>不可信访问</w:t>
+      </w:r>
       <w:r>
         <w:rPr>
           <w:rFonts w:hint="eastAsia"/>
@@ -4503,7 +4477,7 @@
     </w:p>
     <w:p>
       <w:pPr>
-        <w:pStyle w:val="af5"/>
+        <w:pStyle w:val="ListParagraph"/>
         <w:numPr>
           <w:ilvl w:val="0"/>
           <w:numId w:val="10"/>
@@ -4518,23 +4492,7 @@
           <w:rFonts w:hint="eastAsia"/>
           <w:szCs w:val="24"/>
         </w:rPr>
-        <w:t>不</w:t>
-      </w:r>
-      <w:proofErr w:type="gramStart"/>
-      <w:r>
-        <w:rPr>
-          <w:rFonts w:hint="eastAsia"/>
-          <w:szCs w:val="24"/>
-        </w:rPr>
-        <w:t>可信访问</w:t>
-      </w:r>
-      <w:proofErr w:type="gramEnd"/>
-      <w:r>
-        <w:rPr>
-          <w:rFonts w:hint="eastAsia"/>
-          <w:szCs w:val="24"/>
-        </w:rPr>
-        <w:t>的时间分布</w:t>
+        <w:t>不可信访问的时间分布</w:t>
       </w:r>
     </w:p>
     <w:p>
@@ -4671,7 +4629,7 @@
     </w:p>
     <w:p>
       <w:pPr>
-        <w:pStyle w:val="af5"/>
+        <w:pStyle w:val="ListParagraph"/>
         <w:numPr>
           <w:ilvl w:val="0"/>
           <w:numId w:val="10"/>
@@ -4686,17 +4644,8 @@
           <w:rFonts w:hint="eastAsia"/>
           <w:szCs w:val="24"/>
         </w:rPr>
-        <w:t>不</w:t>
-      </w:r>
-      <w:proofErr w:type="gramStart"/>
-      <w:r>
-        <w:rPr>
-          <w:rFonts w:hint="eastAsia"/>
-          <w:szCs w:val="24"/>
-        </w:rPr>
-        <w:t>可信访问</w:t>
-      </w:r>
-      <w:proofErr w:type="gramEnd"/>
+        <w:t>不可信访问</w:t>
+      </w:r>
       <w:r>
         <w:rPr>
           <w:rFonts w:hint="eastAsia"/>
@@ -5450,7 +5399,7 @@
     </w:p>
     <w:p>
       <w:pPr>
-        <w:pStyle w:val="af5"/>
+        <w:pStyle w:val="ListParagraph"/>
         <w:numPr>
           <w:ilvl w:val="0"/>
           <w:numId w:val="27"/>
@@ -5698,7 +5647,7 @@
     </w:p>
     <w:p>
       <w:pPr>
-        <w:pStyle w:val="af5"/>
+        <w:pStyle w:val="ListParagraph"/>
         <w:numPr>
           <w:ilvl w:val="0"/>
           <w:numId w:val="27"/>
@@ -5790,7 +5739,7 @@
     <w:p/>
     <w:p>
       <w:pPr>
-        <w:pStyle w:val="af5"/>
+        <w:pStyle w:val="ListParagraph"/>
         <w:numPr>
           <w:ilvl w:val="0"/>
           <w:numId w:val="10"/>
@@ -5805,17 +5754,8 @@
           <w:rFonts w:hint="eastAsia"/>
           <w:szCs w:val="24"/>
         </w:rPr>
-        <w:t>不</w:t>
-      </w:r>
-      <w:proofErr w:type="gramStart"/>
-      <w:r>
-        <w:rPr>
-          <w:rFonts w:hint="eastAsia"/>
-          <w:szCs w:val="24"/>
-        </w:rPr>
-        <w:t>可信访问</w:t>
-      </w:r>
-      <w:proofErr w:type="gramEnd"/>
+        <w:t>不可信访问</w:t>
+      </w:r>
       <w:r>
         <w:rPr>
           <w:rFonts w:hint="eastAsia"/>
@@ -5975,7 +5915,7 @@
     </w:p>
     <w:p>
       <w:pPr>
-        <w:pStyle w:val="af5"/>
+        <w:pStyle w:val="ListParagraph"/>
         <w:numPr>
           <w:ilvl w:val="0"/>
           <w:numId w:val="11"/>
@@ -5996,7 +5936,7 @@
     </w:p>
     <w:tbl>
       <w:tblPr>
-        <w:tblStyle w:val="af2"/>
+        <w:tblStyle w:val="TableGrid"/>
         <w:tblW w:w="7654" w:type="dxa"/>
         <w:tblInd w:w="846" w:type="dxa"/>
         <w:tblLayout w:type="fixed"/>
@@ -6108,7 +6048,7 @@
     </w:tbl>
     <w:p>
       <w:pPr>
-        <w:pStyle w:val="af5"/>
+        <w:pStyle w:val="ListParagraph"/>
         <w:ind w:left="1271" w:firstLineChars="0" w:firstLine="0"/>
         <w:rPr>
           <w:sz w:val="28"/>
@@ -6118,7 +6058,7 @@
     </w:p>
     <w:p>
       <w:pPr>
-        <w:pStyle w:val="af5"/>
+        <w:pStyle w:val="ListParagraph"/>
         <w:numPr>
           <w:ilvl w:val="0"/>
           <w:numId w:val="11"/>
@@ -6144,7 +6084,7 @@
     </w:p>
     <w:tbl>
       <w:tblPr>
-        <w:tblStyle w:val="af2"/>
+        <w:tblStyle w:val="TableGrid"/>
         <w:tblW w:w="7654" w:type="dxa"/>
         <w:tblInd w:w="846" w:type="dxa"/>
         <w:tblLayout w:type="fixed"/>
@@ -6274,7 +6214,7 @@
     </w:p>
     <w:p>
       <w:pPr>
-        <w:pStyle w:val="af5"/>
+        <w:pStyle w:val="ListParagraph"/>
         <w:numPr>
           <w:ilvl w:val="0"/>
           <w:numId w:val="11"/>
@@ -6304,7 +6244,7 @@
     </w:p>
     <w:tbl>
       <w:tblPr>
-        <w:tblStyle w:val="af2"/>
+        <w:tblStyle w:val="TableGrid"/>
         <w:tblW w:w="7654" w:type="dxa"/>
         <w:tblInd w:w="846" w:type="dxa"/>
         <w:tblLayout w:type="fixed"/>
@@ -6430,7 +6370,7 @@
     </w:p>
     <w:p>
       <w:pPr>
-        <w:pStyle w:val="af5"/>
+        <w:pStyle w:val="ListParagraph"/>
         <w:numPr>
           <w:ilvl w:val="0"/>
           <w:numId w:val="11"/>
@@ -6452,7 +6392,7 @@
     </w:p>
     <w:tbl>
       <w:tblPr>
-        <w:tblStyle w:val="af2"/>
+        <w:tblStyle w:val="TableGrid"/>
         <w:tblW w:w="7654" w:type="dxa"/>
         <w:tblInd w:w="846" w:type="dxa"/>
         <w:tblLayout w:type="fixed"/>
@@ -6567,7 +6507,7 @@
     </w:tbl>
     <w:p>
       <w:pPr>
-        <w:pStyle w:val="af5"/>
+        <w:pStyle w:val="ListParagraph"/>
         <w:ind w:left="1271" w:firstLineChars="0" w:firstLine="0"/>
         <w:rPr>
           <w:sz w:val="28"/>
@@ -6577,7 +6517,7 @@
     </w:p>
     <w:p>
       <w:pPr>
-        <w:pStyle w:val="af5"/>
+        <w:pStyle w:val="ListParagraph"/>
         <w:numPr>
           <w:ilvl w:val="0"/>
           <w:numId w:val="11"/>
@@ -6599,7 +6539,7 @@
     </w:p>
     <w:tbl>
       <w:tblPr>
-        <w:tblStyle w:val="af2"/>
+        <w:tblStyle w:val="TableGrid"/>
         <w:tblW w:w="7654" w:type="dxa"/>
         <w:tblInd w:w="846" w:type="dxa"/>
         <w:tblLayout w:type="fixed"/>
@@ -6712,7 +6652,7 @@
     </w:tbl>
     <w:p>
       <w:pPr>
-        <w:pStyle w:val="af5"/>
+        <w:pStyle w:val="ListParagraph"/>
         <w:ind w:left="1271" w:firstLineChars="0" w:firstLine="0"/>
         <w:rPr>
           <w:sz w:val="28"/>
@@ -6722,7 +6662,7 @@
     </w:p>
     <w:p>
       <w:pPr>
-        <w:pStyle w:val="af5"/>
+        <w:pStyle w:val="ListParagraph"/>
         <w:numPr>
           <w:ilvl w:val="0"/>
           <w:numId w:val="11"/>
@@ -6744,7 +6684,7 @@
     </w:p>
     <w:tbl>
       <w:tblPr>
-        <w:tblStyle w:val="af2"/>
+        <w:tblStyle w:val="TableGrid"/>
         <w:tblW w:w="7654" w:type="dxa"/>
         <w:tblInd w:w="846" w:type="dxa"/>
         <w:tblLayout w:type="fixed"/>
@@ -6856,7 +6796,7 @@
     </w:tbl>
     <w:p>
       <w:pPr>
-        <w:pStyle w:val="af5"/>
+        <w:pStyle w:val="ListParagraph"/>
         <w:ind w:left="1271" w:firstLineChars="0" w:firstLine="0"/>
         <w:rPr>
           <w:sz w:val="28"/>
@@ -6866,7 +6806,7 @@
     </w:p>
     <w:p>
       <w:pPr>
-        <w:pStyle w:val="af5"/>
+        <w:pStyle w:val="ListParagraph"/>
         <w:numPr>
           <w:ilvl w:val="0"/>
           <w:numId w:val="11"/>
@@ -6896,7 +6836,7 @@
     </w:p>
     <w:tbl>
       <w:tblPr>
-        <w:tblStyle w:val="af2"/>
+        <w:tblStyle w:val="TableGrid"/>
         <w:tblW w:w="7654" w:type="dxa"/>
         <w:tblInd w:w="846" w:type="dxa"/>
         <w:tblLayout w:type="fixed"/>
@@ -7016,7 +6956,7 @@
     </w:p>
     <w:p>
       <w:pPr>
-        <w:pStyle w:val="af5"/>
+        <w:pStyle w:val="ListParagraph"/>
         <w:numPr>
           <w:ilvl w:val="0"/>
           <w:numId w:val="11"/>
@@ -7027,28 +6967,18 @@
           <w:szCs w:val="28"/>
         </w:rPr>
       </w:pPr>
-      <w:proofErr w:type="gramStart"/>
       <w:r>
         <w:rPr>
           <w:rFonts w:hint="eastAsia"/>
           <w:sz w:val="28"/>
           <w:szCs w:val="28"/>
         </w:rPr>
-        <w:t>跨站脚本</w:t>
-      </w:r>
-      <w:proofErr w:type="gramEnd"/>
-      <w:r>
-        <w:rPr>
-          <w:rFonts w:hint="eastAsia"/>
-          <w:sz w:val="28"/>
-          <w:szCs w:val="28"/>
-        </w:rPr>
-        <w:t>攻击</w:t>
+        <w:t>跨站脚本攻击</w:t>
       </w:r>
     </w:p>
     <w:tbl>
       <w:tblPr>
-        <w:tblStyle w:val="af2"/>
+        <w:tblStyle w:val="TableGrid"/>
         <w:tblW w:w="7654" w:type="dxa"/>
         <w:tblInd w:w="846" w:type="dxa"/>
         <w:tblLayout w:type="fixed"/>
@@ -7168,7 +7098,7 @@
     </w:p>
     <w:p>
       <w:pPr>
-        <w:pStyle w:val="af5"/>
+        <w:pStyle w:val="ListParagraph"/>
         <w:numPr>
           <w:ilvl w:val="0"/>
           <w:numId w:val="11"/>
@@ -7198,7 +7128,7 @@
     </w:p>
     <w:tbl>
       <w:tblPr>
-        <w:tblStyle w:val="af2"/>
+        <w:tblStyle w:val="TableGrid"/>
         <w:tblW w:w="7654" w:type="dxa"/>
         <w:tblInd w:w="846" w:type="dxa"/>
         <w:tblLayout w:type="fixed"/>
@@ -7318,7 +7248,7 @@
     </w:p>
     <w:p>
       <w:pPr>
-        <w:pStyle w:val="af5"/>
+        <w:pStyle w:val="ListParagraph"/>
         <w:numPr>
           <w:ilvl w:val="0"/>
           <w:numId w:val="11"/>
@@ -7340,7 +7270,7 @@
     </w:p>
     <w:tbl>
       <w:tblPr>
-        <w:tblStyle w:val="af2"/>
+        <w:tblStyle w:val="TableGrid"/>
         <w:tblW w:w="7654" w:type="dxa"/>
         <w:tblInd w:w="846" w:type="dxa"/>
         <w:tblLayout w:type="fixed"/>
@@ -7461,7 +7391,7 @@
     </w:p>
     <w:p>
       <w:pPr>
-        <w:pStyle w:val="af5"/>
+        <w:pStyle w:val="ListParagraph"/>
         <w:numPr>
           <w:ilvl w:val="0"/>
           <w:numId w:val="11"/>
@@ -7483,7 +7413,7 @@
     </w:p>
     <w:tbl>
       <w:tblPr>
-        <w:tblStyle w:val="af2"/>
+        <w:tblStyle w:val="TableGrid"/>
         <w:tblW w:w="7654" w:type="dxa"/>
         <w:tblInd w:w="846" w:type="dxa"/>
         <w:tblLayout w:type="fixed"/>
@@ -7595,11 +7525,6 @@
     </w:tbl>
     <w:p/>
     <w:p>
-      <w:pPr>
-        <w:rPr>
-          <w:rFonts w:hint="eastAsia"/>
-        </w:rPr>
-      </w:pPr>
       <w:r>
         <w:rPr>
           <w:rFonts w:hint="eastAsia"/>
@@ -7618,8 +7543,6 @@
         </w:rPr>
         <w:t>核心规则库。</w:t>
       </w:r>
-      <w:bookmarkStart w:id="32" w:name="_GoBack"/>
-      <w:bookmarkEnd w:id="32"/>
     </w:p>
     <w:p>
       <w:pPr>
@@ -7629,7 +7552,7 @@
           <w:numId w:val="0"/>
         </w:numPr>
       </w:pPr>
-      <w:bookmarkStart w:id="33" w:name="_Toc516818636"/>
+      <w:bookmarkStart w:id="32" w:name="_Toc516818636"/>
       <w:r>
         <w:t xml:space="preserve">5. </w:t>
       </w:r>
@@ -7642,7 +7565,7 @@
         <w:t>优势</w:t>
       </w:r>
       <w:bookmarkEnd w:id="31"/>
-      <w:bookmarkEnd w:id="33"/>
+      <w:bookmarkEnd w:id="32"/>
     </w:p>
     <w:p>
       <w:pPr>
@@ -7654,21 +7577,12 @@
           <w:szCs w:val="24"/>
         </w:rPr>
       </w:pPr>
-      <w:proofErr w:type="gramStart"/>
-      <w:r>
-        <w:rPr>
-          <w:rFonts w:hint="eastAsia"/>
-          <w:szCs w:val="24"/>
-        </w:rPr>
-        <w:t>中云网安拥有</w:t>
-      </w:r>
-      <w:proofErr w:type="gramEnd"/>
-      <w:r>
-        <w:rPr>
-          <w:rFonts w:hint="eastAsia"/>
-          <w:szCs w:val="24"/>
-        </w:rPr>
-        <w:t>一支国内资深的安全研发团队，专注于</w:t>
+      <w:r>
+        <w:rPr>
+          <w:rFonts w:hint="eastAsia"/>
+          <w:szCs w:val="24"/>
+        </w:rPr>
+        <w:t>中云网安拥有一支国内资深的安全研发团队，专注于</w:t>
       </w:r>
       <w:r>
         <w:rPr>
@@ -7915,8 +7829,8 @@
           <w:numId w:val="0"/>
         </w:numPr>
       </w:pPr>
-      <w:bookmarkStart w:id="34" w:name="_Toc511373266"/>
-      <w:bookmarkStart w:id="35" w:name="_Toc516818637"/>
+      <w:bookmarkStart w:id="33" w:name="_Toc511373266"/>
+      <w:bookmarkStart w:id="34" w:name="_Toc516818637"/>
       <w:r>
         <w:lastRenderedPageBreak/>
         <w:t xml:space="preserve">6. </w:t>
@@ -7924,8 +7838,8 @@
       <w:r>
         <w:t>附录</w:t>
       </w:r>
+      <w:bookmarkEnd w:id="33"/>
       <w:bookmarkEnd w:id="34"/>
-      <w:bookmarkEnd w:id="35"/>
     </w:p>
     <w:p>
       <w:pPr>
@@ -7936,8 +7850,8 @@
         </w:numPr>
         <w:ind w:left="420"/>
       </w:pPr>
-      <w:bookmarkStart w:id="36" w:name="_Toc511373267"/>
-      <w:bookmarkStart w:id="37" w:name="_Toc516818638"/>
+      <w:bookmarkStart w:id="35" w:name="_Toc511373267"/>
+      <w:bookmarkStart w:id="36" w:name="_Toc516818638"/>
       <w:r>
         <w:rPr>
           <w:rFonts w:hint="eastAsia"/>
@@ -7956,12 +7870,12 @@
         </w:rPr>
         <w:t>攻击类型索引</w:t>
       </w:r>
+      <w:bookmarkEnd w:id="35"/>
       <w:bookmarkEnd w:id="36"/>
-      <w:bookmarkEnd w:id="37"/>
     </w:p>
     <w:tbl>
       <w:tblPr>
-        <w:tblStyle w:val="110"/>
+        <w:tblStyle w:val="11"/>
         <w:tblW w:w="8217" w:type="dxa"/>
         <w:jc w:val="center"/>
         <w:shd w:val="clear" w:color="auto" w:fill="FFFFFF" w:themeFill="background1"/>
@@ -8545,9 +8459,9 @@
       </w:pPr>
     </w:p>
     <w:sectPr>
-      <w:footerReference w:type="default" r:id="rId14"/>
-      <w:headerReference w:type="first" r:id="rId15"/>
-      <w:footerReference w:type="first" r:id="rId16"/>
+      <w:footerReference w:type="default" r:id="rId16"/>
+      <w:headerReference w:type="first" r:id="rId17"/>
+      <w:footerReference w:type="first" r:id="rId18"/>
       <w:pgSz w:w="11906" w:h="16838"/>
       <w:pgMar w:top="1440" w:right="1080" w:bottom="1440" w:left="1080" w:header="851" w:footer="992" w:gutter="0"/>
       <w:pgNumType w:start="1" w:chapStyle="1"/>
@@ -8560,7 +8474,7 @@
 </file>
 
 <file path=word/endnotes.xml><?xml version="1.0" encoding="utf-8"?>
-<w:endnotes xmlns:wpc="http://schemas.microsoft.com/office/word/2010/wordprocessingCanvas" xmlns:cx="http://schemas.microsoft.com/office/drawing/2014/chartex" xmlns:cx1="http://schemas.microsoft.com/office/drawing/2015/9/8/chartex" xmlns:cx2="http://schemas.microsoft.com/office/drawing/2015/10/21/chartex" xmlns:cx3="http://schemas.microsoft.com/office/drawing/2016/5/9/chartex" xmlns:cx4="http://schemas.microsoft.com/office/drawing/2016/5/10/chartex" xmlns:cx5="http://schemas.microsoft.com/office/drawing/2016/5/11/chartex" xmlns:cx6="http://schemas.microsoft.com/office/drawing/2016/5/12/chartex" xmlns:cx7="http://schemas.microsoft.com/office/drawing/2016/5/13/chartex" xmlns:cx8="http://schemas.microsoft.com/office/drawing/2016/5/14/chartex" xmlns:mc="http://schemas.openxmlformats.org/markup-compatibility/2006" xmlns:aink="http://schemas.microsoft.com/office/drawing/2016/ink" xmlns:am3d="http://schemas.microsoft.com/office/drawing/2017/model3d" xmlns:o="urn:schemas-microsoft-com:office:office" xmlns:r="http://schemas.openxmlformats.org/officeDocument/2006/relationships" xmlns:m="http://schemas.openxmlformats.org/officeDocument/2006/math" xmlns:v="urn:schemas-microsoft-com:vml" xmlns:wp14="http://schemas.microsoft.com/office/word/2010/wordprocessingDrawing" xmlns:wp="http://schemas.openxmlformats.org/drawingml/2006/wordprocessingDrawing" xmlns:w10="urn:schemas-microsoft-com:office:word" xmlns:w="http://schemas.openxmlformats.org/wordprocessingml/2006/main" xmlns:w14="http://schemas.microsoft.com/office/word/2010/wordml" xmlns:w15="http://schemas.microsoft.com/office/word/2012/wordml" xmlns:w16cid="http://schemas.microsoft.com/office/word/2016/wordml/cid" xmlns:w16se="http://schemas.microsoft.com/office/word/2015/wordml/symex" xmlns:wpg="http://schemas.microsoft.com/office/word/2010/wordprocessingGroup" xmlns:wpi="http://schemas.microsoft.com/office/word/2010/wordprocessingInk" xmlns:wne="http://schemas.microsoft.com/office/word/2006/wordml" xmlns:wps="http://schemas.microsoft.com/office/word/2010/wordprocessingShape" mc:Ignorable="w14 w15 w16se w16cid wp14">
+<w:endnotes xmlns:wpc="http://schemas.microsoft.com/office/word/2010/wordprocessingCanvas" xmlns:mc="http://schemas.openxmlformats.org/markup-compatibility/2006" xmlns:o="urn:schemas-microsoft-com:office:office" xmlns:r="http://schemas.openxmlformats.org/officeDocument/2006/relationships" xmlns:m="http://schemas.openxmlformats.org/officeDocument/2006/math" xmlns:v="urn:schemas-microsoft-com:vml" xmlns:wp14="http://schemas.microsoft.com/office/word/2010/wordprocessingDrawing" xmlns:wp="http://schemas.openxmlformats.org/drawingml/2006/wordprocessingDrawing" xmlns:w10="urn:schemas-microsoft-com:office:word" xmlns:w="http://schemas.openxmlformats.org/wordprocessingml/2006/main" xmlns:w14="http://schemas.microsoft.com/office/word/2010/wordml" xmlns:w15="http://schemas.microsoft.com/office/word/2012/wordml" xmlns:wpg="http://schemas.microsoft.com/office/word/2010/wordprocessingGroup" xmlns:wpi="http://schemas.microsoft.com/office/word/2010/wordprocessingInk" xmlns:wne="http://schemas.microsoft.com/office/word/2006/wordml" xmlns:wps="http://schemas.microsoft.com/office/word/2010/wordprocessingShape" mc:Ignorable="w14 w15 wp14">
   <w:endnote w:type="separator" w:id="-1">
     <w:p>
       <w:r>
@@ -8579,37 +8493,47 @@
 </file>
 
 <file path=word/footer1.xml><?xml version="1.0" encoding="utf-8"?>
-<w:ftr xmlns:wpc="http://schemas.microsoft.com/office/word/2010/wordprocessingCanvas" xmlns:cx="http://schemas.microsoft.com/office/drawing/2014/chartex" xmlns:cx1="http://schemas.microsoft.com/office/drawing/2015/9/8/chartex" xmlns:cx2="http://schemas.microsoft.com/office/drawing/2015/10/21/chartex" xmlns:cx3="http://schemas.microsoft.com/office/drawing/2016/5/9/chartex" xmlns:cx4="http://schemas.microsoft.com/office/drawing/2016/5/10/chartex" xmlns:cx5="http://schemas.microsoft.com/office/drawing/2016/5/11/chartex" xmlns:cx6="http://schemas.microsoft.com/office/drawing/2016/5/12/chartex" xmlns:cx7="http://schemas.microsoft.com/office/drawing/2016/5/13/chartex" xmlns:cx8="http://schemas.microsoft.com/office/drawing/2016/5/14/chartex" xmlns:mc="http://schemas.openxmlformats.org/markup-compatibility/2006" xmlns:aink="http://schemas.microsoft.com/office/drawing/2016/ink" xmlns:am3d="http://schemas.microsoft.com/office/drawing/2017/model3d" xmlns:o="urn:schemas-microsoft-com:office:office" xmlns:r="http://schemas.openxmlformats.org/officeDocument/2006/relationships" xmlns:m="http://schemas.openxmlformats.org/officeDocument/2006/math" xmlns:v="urn:schemas-microsoft-com:vml" xmlns:wp14="http://schemas.microsoft.com/office/word/2010/wordprocessingDrawing" xmlns:wp="http://schemas.openxmlformats.org/drawingml/2006/wordprocessingDrawing" xmlns:w10="urn:schemas-microsoft-com:office:word" xmlns:w="http://schemas.openxmlformats.org/wordprocessingml/2006/main" xmlns:w14="http://schemas.microsoft.com/office/word/2010/wordml" xmlns:w15="http://schemas.microsoft.com/office/word/2012/wordml" xmlns:w16cid="http://schemas.microsoft.com/office/word/2016/wordml/cid" xmlns:w16se="http://schemas.microsoft.com/office/word/2015/wordml/symex" xmlns:wpg="http://schemas.microsoft.com/office/word/2010/wordprocessingGroup" xmlns:wpi="http://schemas.microsoft.com/office/word/2010/wordprocessingInk" xmlns:wne="http://schemas.microsoft.com/office/word/2006/wordml" xmlns:wps="http://schemas.microsoft.com/office/word/2010/wordprocessingShape" mc:Ignorable="w14 w15 w16se w16cid wp14">
+<w:ftr xmlns:wpc="http://schemas.microsoft.com/office/word/2010/wordprocessingCanvas" xmlns:mc="http://schemas.openxmlformats.org/markup-compatibility/2006" xmlns:o="urn:schemas-microsoft-com:office:office" xmlns:r="http://schemas.openxmlformats.org/officeDocument/2006/relationships" xmlns:m="http://schemas.openxmlformats.org/officeDocument/2006/math" xmlns:v="urn:schemas-microsoft-com:vml" xmlns:wp14="http://schemas.microsoft.com/office/word/2010/wordprocessingDrawing" xmlns:wp="http://schemas.openxmlformats.org/drawingml/2006/wordprocessingDrawing" xmlns:w10="urn:schemas-microsoft-com:office:word" xmlns:w="http://schemas.openxmlformats.org/wordprocessingml/2006/main" xmlns:w14="http://schemas.microsoft.com/office/word/2010/wordml" xmlns:w15="http://schemas.microsoft.com/office/word/2012/wordml" xmlns:wpg="http://schemas.microsoft.com/office/word/2010/wordprocessingGroup" xmlns:wpi="http://schemas.microsoft.com/office/word/2010/wordprocessingInk" xmlns:wne="http://schemas.microsoft.com/office/word/2006/wordml" xmlns:wps="http://schemas.microsoft.com/office/word/2010/wordprocessingShape" mc:Ignorable="w14 w15 wp14">
   <w:p>
     <w:pPr>
-      <w:pStyle w:val="a9"/>
-    </w:pPr>
-  </w:p>
-  <w:p>
-    <w:pPr>
-      <w:pStyle w:val="a9"/>
+      <w:pStyle w:val="Footer"/>
     </w:pPr>
   </w:p>
 </w:ftr>
 </file>
 
 <file path=word/footer2.xml><?xml version="1.0" encoding="utf-8"?>
-<w:ftr xmlns:wpc="http://schemas.microsoft.com/office/word/2010/wordprocessingCanvas" xmlns:cx="http://schemas.microsoft.com/office/drawing/2014/chartex" xmlns:cx1="http://schemas.microsoft.com/office/drawing/2015/9/8/chartex" xmlns:cx2="http://schemas.microsoft.com/office/drawing/2015/10/21/chartex" xmlns:cx3="http://schemas.microsoft.com/office/drawing/2016/5/9/chartex" xmlns:cx4="http://schemas.microsoft.com/office/drawing/2016/5/10/chartex" xmlns:cx5="http://schemas.microsoft.com/office/drawing/2016/5/11/chartex" xmlns:cx6="http://schemas.microsoft.com/office/drawing/2016/5/12/chartex" xmlns:cx7="http://schemas.microsoft.com/office/drawing/2016/5/13/chartex" xmlns:cx8="http://schemas.microsoft.com/office/drawing/2016/5/14/chartex" xmlns:mc="http://schemas.openxmlformats.org/markup-compatibility/2006" xmlns:aink="http://schemas.microsoft.com/office/drawing/2016/ink" xmlns:am3d="http://schemas.microsoft.com/office/drawing/2017/model3d" xmlns:o="urn:schemas-microsoft-com:office:office" xmlns:r="http://schemas.openxmlformats.org/officeDocument/2006/relationships" xmlns:m="http://schemas.openxmlformats.org/officeDocument/2006/math" xmlns:v="urn:schemas-microsoft-com:vml" xmlns:wp14="http://schemas.microsoft.com/office/word/2010/wordprocessingDrawing" xmlns:wp="http://schemas.openxmlformats.org/drawingml/2006/wordprocessingDrawing" xmlns:w10="urn:schemas-microsoft-com:office:word" xmlns:w="http://schemas.openxmlformats.org/wordprocessingml/2006/main" xmlns:w14="http://schemas.microsoft.com/office/word/2010/wordml" xmlns:w15="http://schemas.microsoft.com/office/word/2012/wordml" xmlns:w16cid="http://schemas.microsoft.com/office/word/2016/wordml/cid" xmlns:w16se="http://schemas.microsoft.com/office/word/2015/wordml/symex" xmlns:wpg="http://schemas.microsoft.com/office/word/2010/wordprocessingGroup" xmlns:wpi="http://schemas.microsoft.com/office/word/2010/wordprocessingInk" xmlns:wne="http://schemas.microsoft.com/office/word/2006/wordml" xmlns:wps="http://schemas.microsoft.com/office/word/2010/wordprocessingShape" mc:Ignorable="w14 w15 w16se w16cid wp14">
+<w:ftr xmlns:wpc="http://schemas.microsoft.com/office/word/2010/wordprocessingCanvas" xmlns:mc="http://schemas.openxmlformats.org/markup-compatibility/2006" xmlns:o="urn:schemas-microsoft-com:office:office" xmlns:r="http://schemas.openxmlformats.org/officeDocument/2006/relationships" xmlns:m="http://schemas.openxmlformats.org/officeDocument/2006/math" xmlns:v="urn:schemas-microsoft-com:vml" xmlns:wp14="http://schemas.microsoft.com/office/word/2010/wordprocessingDrawing" xmlns:wp="http://schemas.openxmlformats.org/drawingml/2006/wordprocessingDrawing" xmlns:w10="urn:schemas-microsoft-com:office:word" xmlns:w="http://schemas.openxmlformats.org/wordprocessingml/2006/main" xmlns:w14="http://schemas.microsoft.com/office/word/2010/wordml" xmlns:w15="http://schemas.microsoft.com/office/word/2012/wordml" xmlns:wpg="http://schemas.microsoft.com/office/word/2010/wordprocessingGroup" xmlns:wpi="http://schemas.microsoft.com/office/word/2010/wordprocessingInk" xmlns:wne="http://schemas.microsoft.com/office/word/2006/wordml" xmlns:wps="http://schemas.microsoft.com/office/word/2010/wordprocessingShape" mc:Ignorable="w14 w15 wp14">
   <w:p>
     <w:pPr>
-      <w:pStyle w:val="a9"/>
+      <w:pStyle w:val="Footer"/>
     </w:pPr>
   </w:p>
   <w:p>
     <w:pPr>
-      <w:pStyle w:val="a9"/>
+      <w:pStyle w:val="Footer"/>
     </w:pPr>
   </w:p>
 </w:ftr>
 </file>
 
 <file path=word/footer3.xml><?xml version="1.0" encoding="utf-8"?>
-<w:ftr xmlns:wpc="http://schemas.microsoft.com/office/word/2010/wordprocessingCanvas" xmlns:cx="http://schemas.microsoft.com/office/drawing/2014/chartex" xmlns:cx1="http://schemas.microsoft.com/office/drawing/2015/9/8/chartex" xmlns:cx2="http://schemas.microsoft.com/office/drawing/2015/10/21/chartex" xmlns:cx3="http://schemas.microsoft.com/office/drawing/2016/5/9/chartex" xmlns:cx4="http://schemas.microsoft.com/office/drawing/2016/5/10/chartex" xmlns:cx5="http://schemas.microsoft.com/office/drawing/2016/5/11/chartex" xmlns:cx6="http://schemas.microsoft.com/office/drawing/2016/5/12/chartex" xmlns:cx7="http://schemas.microsoft.com/office/drawing/2016/5/13/chartex" xmlns:cx8="http://schemas.microsoft.com/office/drawing/2016/5/14/chartex" xmlns:mc="http://schemas.openxmlformats.org/markup-compatibility/2006" xmlns:aink="http://schemas.microsoft.com/office/drawing/2016/ink" xmlns:am3d="http://schemas.microsoft.com/office/drawing/2017/model3d" xmlns:o="urn:schemas-microsoft-com:office:office" xmlns:r="http://schemas.openxmlformats.org/officeDocument/2006/relationships" xmlns:m="http://schemas.openxmlformats.org/officeDocument/2006/math" xmlns:v="urn:schemas-microsoft-com:vml" xmlns:wp14="http://schemas.microsoft.com/office/word/2010/wordprocessingDrawing" xmlns:wp="http://schemas.openxmlformats.org/drawingml/2006/wordprocessingDrawing" xmlns:w10="urn:schemas-microsoft-com:office:word" xmlns:w="http://schemas.openxmlformats.org/wordprocessingml/2006/main" xmlns:w14="http://schemas.microsoft.com/office/word/2010/wordml" xmlns:w15="http://schemas.microsoft.com/office/word/2012/wordml" xmlns:w16cid="http://schemas.microsoft.com/office/word/2016/wordml/cid" xmlns:w16se="http://schemas.microsoft.com/office/word/2015/wordml/symex" xmlns:wpg="http://schemas.microsoft.com/office/word/2010/wordprocessingGroup" xmlns:wpi="http://schemas.microsoft.com/office/word/2010/wordprocessingInk" xmlns:wne="http://schemas.microsoft.com/office/word/2006/wordml" xmlns:wps="http://schemas.microsoft.com/office/word/2010/wordprocessingShape" mc:Ignorable="w14 w15 w16se w16cid wp14">
+<w:ftr xmlns:wpc="http://schemas.microsoft.com/office/word/2010/wordprocessingCanvas" xmlns:mc="http://schemas.openxmlformats.org/markup-compatibility/2006" xmlns:o="urn:schemas-microsoft-com:office:office" xmlns:r="http://schemas.openxmlformats.org/officeDocument/2006/relationships" xmlns:m="http://schemas.openxmlformats.org/officeDocument/2006/math" xmlns:v="urn:schemas-microsoft-com:vml" xmlns:wp14="http://schemas.microsoft.com/office/word/2010/wordprocessingDrawing" xmlns:wp="http://schemas.openxmlformats.org/drawingml/2006/wordprocessingDrawing" xmlns:w10="urn:schemas-microsoft-com:office:word" xmlns:w="http://schemas.openxmlformats.org/wordprocessingml/2006/main" xmlns:w14="http://schemas.microsoft.com/office/word/2010/wordml" xmlns:w15="http://schemas.microsoft.com/office/word/2012/wordml" xmlns:wpg="http://schemas.microsoft.com/office/word/2010/wordprocessingGroup" xmlns:wpi="http://schemas.microsoft.com/office/word/2010/wordprocessingInk" xmlns:wne="http://schemas.microsoft.com/office/word/2006/wordml" xmlns:wps="http://schemas.microsoft.com/office/word/2010/wordprocessingShape" mc:Ignorable="w14 w15 wp14">
+  <w:p>
+    <w:pPr>
+      <w:pStyle w:val="Footer"/>
+    </w:pPr>
+  </w:p>
+  <w:p>
+    <w:pPr>
+      <w:pStyle w:val="Footer"/>
+    </w:pPr>
+  </w:p>
+</w:ftr>
+</file>
+
+<file path=word/footer4.xml><?xml version="1.0" encoding="utf-8"?>
+<w:ftr xmlns:wpc="http://schemas.microsoft.com/office/word/2010/wordprocessingCanvas" xmlns:mc="http://schemas.openxmlformats.org/markup-compatibility/2006" xmlns:o="urn:schemas-microsoft-com:office:office" xmlns:r="http://schemas.openxmlformats.org/officeDocument/2006/relationships" xmlns:m="http://schemas.openxmlformats.org/officeDocument/2006/math" xmlns:v="urn:schemas-microsoft-com:vml" xmlns:wp14="http://schemas.microsoft.com/office/word/2010/wordprocessingDrawing" xmlns:wp="http://schemas.openxmlformats.org/drawingml/2006/wordprocessingDrawing" xmlns:w10="urn:schemas-microsoft-com:office:word" xmlns:w="http://schemas.openxmlformats.org/wordprocessingml/2006/main" xmlns:w14="http://schemas.microsoft.com/office/word/2010/wordml" xmlns:w15="http://schemas.microsoft.com/office/word/2012/wordml" xmlns:wpg="http://schemas.microsoft.com/office/word/2010/wordprocessingGroup" xmlns:wpi="http://schemas.microsoft.com/office/word/2010/wordprocessingInk" xmlns:wne="http://schemas.microsoft.com/office/word/2006/wordml" xmlns:wps="http://schemas.microsoft.com/office/word/2010/wordprocessingShape" mc:Ignorable="w14 w15 wp14">
   <w:sdt>
     <w:sdtPr>
       <w:id w:val="-710111609"/>
@@ -8622,7 +8546,7 @@
     <w:sdtContent>
       <w:p>
         <w:pPr>
-          <w:pStyle w:val="a9"/>
+          <w:pStyle w:val="Footer"/>
           <w:jc w:val="center"/>
         </w:pPr>
         <w:r>
@@ -8639,7 +8563,7 @@
             <w:noProof/>
             <w:lang w:val="zh-CN"/>
           </w:rPr>
-          <w:t>11</w:t>
+          <w:t>10</w:t>
         </w:r>
         <w:r>
           <w:fldChar w:fldCharType="end"/>
@@ -8649,14 +8573,14 @@
   </w:sdt>
   <w:p>
     <w:pPr>
-      <w:pStyle w:val="a9"/>
+      <w:pStyle w:val="Footer"/>
     </w:pPr>
   </w:p>
 </w:ftr>
 </file>
 
-<file path=word/footer4.xml><?xml version="1.0" encoding="utf-8"?>
-<w:ftr xmlns:wpc="http://schemas.microsoft.com/office/word/2010/wordprocessingCanvas" xmlns:cx="http://schemas.microsoft.com/office/drawing/2014/chartex" xmlns:cx1="http://schemas.microsoft.com/office/drawing/2015/9/8/chartex" xmlns:cx2="http://schemas.microsoft.com/office/drawing/2015/10/21/chartex" xmlns:cx3="http://schemas.microsoft.com/office/drawing/2016/5/9/chartex" xmlns:cx4="http://schemas.microsoft.com/office/drawing/2016/5/10/chartex" xmlns:cx5="http://schemas.microsoft.com/office/drawing/2016/5/11/chartex" xmlns:cx6="http://schemas.microsoft.com/office/drawing/2016/5/12/chartex" xmlns:cx7="http://schemas.microsoft.com/office/drawing/2016/5/13/chartex" xmlns:cx8="http://schemas.microsoft.com/office/drawing/2016/5/14/chartex" xmlns:mc="http://schemas.openxmlformats.org/markup-compatibility/2006" xmlns:aink="http://schemas.microsoft.com/office/drawing/2016/ink" xmlns:am3d="http://schemas.microsoft.com/office/drawing/2017/model3d" xmlns:o="urn:schemas-microsoft-com:office:office" xmlns:r="http://schemas.openxmlformats.org/officeDocument/2006/relationships" xmlns:m="http://schemas.openxmlformats.org/officeDocument/2006/math" xmlns:v="urn:schemas-microsoft-com:vml" xmlns:wp14="http://schemas.microsoft.com/office/word/2010/wordprocessingDrawing" xmlns:wp="http://schemas.openxmlformats.org/drawingml/2006/wordprocessingDrawing" xmlns:w10="urn:schemas-microsoft-com:office:word" xmlns:w="http://schemas.openxmlformats.org/wordprocessingml/2006/main" xmlns:w14="http://schemas.microsoft.com/office/word/2010/wordml" xmlns:w15="http://schemas.microsoft.com/office/word/2012/wordml" xmlns:w16cid="http://schemas.microsoft.com/office/word/2016/wordml/cid" xmlns:w16se="http://schemas.microsoft.com/office/word/2015/wordml/symex" xmlns:wpg="http://schemas.microsoft.com/office/word/2010/wordprocessingGroup" xmlns:wpi="http://schemas.microsoft.com/office/word/2010/wordprocessingInk" xmlns:wne="http://schemas.microsoft.com/office/word/2006/wordml" xmlns:wps="http://schemas.microsoft.com/office/word/2010/wordprocessingShape" mc:Ignorable="w14 w15 w16se w16cid wp14">
+<file path=word/footer5.xml><?xml version="1.0" encoding="utf-8"?>
+<w:ftr xmlns:wpc="http://schemas.microsoft.com/office/word/2010/wordprocessingCanvas" xmlns:mc="http://schemas.openxmlformats.org/markup-compatibility/2006" xmlns:o="urn:schemas-microsoft-com:office:office" xmlns:r="http://schemas.openxmlformats.org/officeDocument/2006/relationships" xmlns:m="http://schemas.openxmlformats.org/officeDocument/2006/math" xmlns:v="urn:schemas-microsoft-com:vml" xmlns:wp14="http://schemas.microsoft.com/office/word/2010/wordprocessingDrawing" xmlns:wp="http://schemas.openxmlformats.org/drawingml/2006/wordprocessingDrawing" xmlns:w10="urn:schemas-microsoft-com:office:word" xmlns:w="http://schemas.openxmlformats.org/wordprocessingml/2006/main" xmlns:w14="http://schemas.microsoft.com/office/word/2010/wordml" xmlns:w15="http://schemas.microsoft.com/office/word/2012/wordml" xmlns:wpg="http://schemas.microsoft.com/office/word/2010/wordprocessingGroup" xmlns:wpi="http://schemas.microsoft.com/office/word/2010/wordprocessingInk" xmlns:wne="http://schemas.microsoft.com/office/word/2006/wordml" xmlns:wps="http://schemas.microsoft.com/office/word/2010/wordprocessingShape" mc:Ignorable="w14 w15 wp14">
   <w:sdt>
     <w:sdtPr>
       <w:id w:val="626899023"/>
@@ -8669,7 +8593,7 @@
     <w:sdtContent>
       <w:p>
         <w:pPr>
-          <w:pStyle w:val="a9"/>
+          <w:pStyle w:val="Footer"/>
           <w:jc w:val="center"/>
         </w:pPr>
         <w:r>
@@ -8696,14 +8620,14 @@
   </w:sdt>
   <w:p>
     <w:pPr>
-      <w:pStyle w:val="a9"/>
+      <w:pStyle w:val="Footer"/>
     </w:pPr>
   </w:p>
 </w:ftr>
 </file>
 
 <file path=word/footnotes.xml><?xml version="1.0" encoding="utf-8"?>
-<w:footnotes xmlns:wpc="http://schemas.microsoft.com/office/word/2010/wordprocessingCanvas" xmlns:cx="http://schemas.microsoft.com/office/drawing/2014/chartex" xmlns:cx1="http://schemas.microsoft.com/office/drawing/2015/9/8/chartex" xmlns:cx2="http://schemas.microsoft.com/office/drawing/2015/10/21/chartex" xmlns:cx3="http://schemas.microsoft.com/office/drawing/2016/5/9/chartex" xmlns:cx4="http://schemas.microsoft.com/office/drawing/2016/5/10/chartex" xmlns:cx5="http://schemas.microsoft.com/office/drawing/2016/5/11/chartex" xmlns:cx6="http://schemas.microsoft.com/office/drawing/2016/5/12/chartex" xmlns:cx7="http://schemas.microsoft.com/office/drawing/2016/5/13/chartex" xmlns:cx8="http://schemas.microsoft.com/office/drawing/2016/5/14/chartex" xmlns:mc="http://schemas.openxmlformats.org/markup-compatibility/2006" xmlns:aink="http://schemas.microsoft.com/office/drawing/2016/ink" xmlns:am3d="http://schemas.microsoft.com/office/drawing/2017/model3d" xmlns:o="urn:schemas-microsoft-com:office:office" xmlns:r="http://schemas.openxmlformats.org/officeDocument/2006/relationships" xmlns:m="http://schemas.openxmlformats.org/officeDocument/2006/math" xmlns:v="urn:schemas-microsoft-com:vml" xmlns:wp14="http://schemas.microsoft.com/office/word/2010/wordprocessingDrawing" xmlns:wp="http://schemas.openxmlformats.org/drawingml/2006/wordprocessingDrawing" xmlns:w10="urn:schemas-microsoft-com:office:word" xmlns:w="http://schemas.openxmlformats.org/wordprocessingml/2006/main" xmlns:w14="http://schemas.microsoft.com/office/word/2010/wordml" xmlns:w15="http://schemas.microsoft.com/office/word/2012/wordml" xmlns:w16cid="http://schemas.microsoft.com/office/word/2016/wordml/cid" xmlns:w16se="http://schemas.microsoft.com/office/word/2015/wordml/symex" xmlns:wpg="http://schemas.microsoft.com/office/word/2010/wordprocessingGroup" xmlns:wpi="http://schemas.microsoft.com/office/word/2010/wordprocessingInk" xmlns:wne="http://schemas.microsoft.com/office/word/2006/wordml" xmlns:wps="http://schemas.microsoft.com/office/word/2010/wordprocessingShape" mc:Ignorable="w14 w15 w16se w16cid wp14">
+<w:footnotes xmlns:wpc="http://schemas.microsoft.com/office/word/2010/wordprocessingCanvas" xmlns:mc="http://schemas.openxmlformats.org/markup-compatibility/2006" xmlns:o="urn:schemas-microsoft-com:office:office" xmlns:r="http://schemas.openxmlformats.org/officeDocument/2006/relationships" xmlns:m="http://schemas.openxmlformats.org/officeDocument/2006/math" xmlns:v="urn:schemas-microsoft-com:vml" xmlns:wp14="http://schemas.microsoft.com/office/word/2010/wordprocessingDrawing" xmlns:wp="http://schemas.openxmlformats.org/drawingml/2006/wordprocessingDrawing" xmlns:w10="urn:schemas-microsoft-com:office:word" xmlns:w="http://schemas.openxmlformats.org/wordprocessingml/2006/main" xmlns:w14="http://schemas.microsoft.com/office/word/2010/wordml" xmlns:w15="http://schemas.microsoft.com/office/word/2012/wordml" xmlns:wpg="http://schemas.microsoft.com/office/word/2010/wordprocessingGroup" xmlns:wpi="http://schemas.microsoft.com/office/word/2010/wordprocessingInk" xmlns:wne="http://schemas.microsoft.com/office/word/2006/wordml" xmlns:wps="http://schemas.microsoft.com/office/word/2010/wordprocessingShape" mc:Ignorable="w14 w15 wp14">
   <w:footnote w:type="separator" w:id="-1">
     <w:p>
       <w:r>
@@ -8722,10 +8646,20 @@
 </file>
 
 <file path=word/header1.xml><?xml version="1.0" encoding="utf-8"?>
-<w:hdr xmlns:wpc="http://schemas.microsoft.com/office/word/2010/wordprocessingCanvas" xmlns:cx="http://schemas.microsoft.com/office/drawing/2014/chartex" xmlns:cx1="http://schemas.microsoft.com/office/drawing/2015/9/8/chartex" xmlns:cx2="http://schemas.microsoft.com/office/drawing/2015/10/21/chartex" xmlns:cx3="http://schemas.microsoft.com/office/drawing/2016/5/9/chartex" xmlns:cx4="http://schemas.microsoft.com/office/drawing/2016/5/10/chartex" xmlns:cx5="http://schemas.microsoft.com/office/drawing/2016/5/11/chartex" xmlns:cx6="http://schemas.microsoft.com/office/drawing/2016/5/12/chartex" xmlns:cx7="http://schemas.microsoft.com/office/drawing/2016/5/13/chartex" xmlns:cx8="http://schemas.microsoft.com/office/drawing/2016/5/14/chartex" xmlns:mc="http://schemas.openxmlformats.org/markup-compatibility/2006" xmlns:aink="http://schemas.microsoft.com/office/drawing/2016/ink" xmlns:am3d="http://schemas.microsoft.com/office/drawing/2017/model3d" xmlns:o="urn:schemas-microsoft-com:office:office" xmlns:r="http://schemas.openxmlformats.org/officeDocument/2006/relationships" xmlns:m="http://schemas.openxmlformats.org/officeDocument/2006/math" xmlns:v="urn:schemas-microsoft-com:vml" xmlns:wp14="http://schemas.microsoft.com/office/word/2010/wordprocessingDrawing" xmlns:wp="http://schemas.openxmlformats.org/drawingml/2006/wordprocessingDrawing" xmlns:w10="urn:schemas-microsoft-com:office:word" xmlns:w="http://schemas.openxmlformats.org/wordprocessingml/2006/main" xmlns:w14="http://schemas.microsoft.com/office/word/2010/wordml" xmlns:w15="http://schemas.microsoft.com/office/word/2012/wordml" xmlns:w16cid="http://schemas.microsoft.com/office/word/2016/wordml/cid" xmlns:w16se="http://schemas.microsoft.com/office/word/2015/wordml/symex" xmlns:wpg="http://schemas.microsoft.com/office/word/2010/wordprocessingGroup" xmlns:wpi="http://schemas.microsoft.com/office/word/2010/wordprocessingInk" xmlns:wne="http://schemas.microsoft.com/office/word/2006/wordml" xmlns:wps="http://schemas.microsoft.com/office/word/2010/wordprocessingShape" mc:Ignorable="w14 w15 w16se w16cid wp14">
+<w:hdr xmlns:wpc="http://schemas.microsoft.com/office/word/2010/wordprocessingCanvas" xmlns:mc="http://schemas.openxmlformats.org/markup-compatibility/2006" xmlns:o="urn:schemas-microsoft-com:office:office" xmlns:r="http://schemas.openxmlformats.org/officeDocument/2006/relationships" xmlns:m="http://schemas.openxmlformats.org/officeDocument/2006/math" xmlns:v="urn:schemas-microsoft-com:vml" xmlns:wp14="http://schemas.microsoft.com/office/word/2010/wordprocessingDrawing" xmlns:wp="http://schemas.openxmlformats.org/drawingml/2006/wordprocessingDrawing" xmlns:w10="urn:schemas-microsoft-com:office:word" xmlns:w="http://schemas.openxmlformats.org/wordprocessingml/2006/main" xmlns:w14="http://schemas.microsoft.com/office/word/2010/wordml" xmlns:w15="http://schemas.microsoft.com/office/word/2012/wordml" xmlns:wpg="http://schemas.microsoft.com/office/word/2010/wordprocessingGroup" xmlns:wpi="http://schemas.microsoft.com/office/word/2010/wordprocessingInk" xmlns:wne="http://schemas.microsoft.com/office/word/2006/wordml" xmlns:wps="http://schemas.microsoft.com/office/word/2010/wordprocessingShape" mc:Ignorable="w14 w15 wp14">
   <w:p>
     <w:pPr>
-      <w:pStyle w:val="ab"/>
+      <w:pStyle w:val="Header"/>
+    </w:pPr>
+  </w:p>
+</w:hdr>
+</file>
+
+<file path=word/header2.xml><?xml version="1.0" encoding="utf-8"?>
+<w:hdr xmlns:wpc="http://schemas.microsoft.com/office/word/2010/wordprocessingCanvas" xmlns:mc="http://schemas.openxmlformats.org/markup-compatibility/2006" xmlns:o="urn:schemas-microsoft-com:office:office" xmlns:r="http://schemas.openxmlformats.org/officeDocument/2006/relationships" xmlns:m="http://schemas.openxmlformats.org/officeDocument/2006/math" xmlns:v="urn:schemas-microsoft-com:vml" xmlns:wp14="http://schemas.microsoft.com/office/word/2010/wordprocessingDrawing" xmlns:wp="http://schemas.openxmlformats.org/drawingml/2006/wordprocessingDrawing" xmlns:w10="urn:schemas-microsoft-com:office:word" xmlns:w="http://schemas.openxmlformats.org/wordprocessingml/2006/main" xmlns:w14="http://schemas.microsoft.com/office/word/2010/wordml" xmlns:w15="http://schemas.microsoft.com/office/word/2012/wordml" xmlns:wpg="http://schemas.microsoft.com/office/word/2010/wordprocessingGroup" xmlns:wpi="http://schemas.microsoft.com/office/word/2010/wordprocessingInk" xmlns:wne="http://schemas.microsoft.com/office/word/2006/wordml" xmlns:wps="http://schemas.microsoft.com/office/word/2010/wordprocessingShape" mc:Ignorable="w14 w15 wp14">
+  <w:p>
+    <w:pPr>
+      <w:pStyle w:val="Header"/>
       <w:wordWrap w:val="0"/>
       <w:ind w:right="170"/>
       <w:jc w:val="right"/>
@@ -8830,11 +8764,11 @@
 </w:hdr>
 </file>
 
-<file path=word/header2.xml><?xml version="1.0" encoding="utf-8"?>
-<w:hdr xmlns:wpc="http://schemas.microsoft.com/office/word/2010/wordprocessingCanvas" xmlns:cx="http://schemas.microsoft.com/office/drawing/2014/chartex" xmlns:cx1="http://schemas.microsoft.com/office/drawing/2015/9/8/chartex" xmlns:cx2="http://schemas.microsoft.com/office/drawing/2015/10/21/chartex" xmlns:cx3="http://schemas.microsoft.com/office/drawing/2016/5/9/chartex" xmlns:cx4="http://schemas.microsoft.com/office/drawing/2016/5/10/chartex" xmlns:cx5="http://schemas.microsoft.com/office/drawing/2016/5/11/chartex" xmlns:cx6="http://schemas.microsoft.com/office/drawing/2016/5/12/chartex" xmlns:cx7="http://schemas.microsoft.com/office/drawing/2016/5/13/chartex" xmlns:cx8="http://schemas.microsoft.com/office/drawing/2016/5/14/chartex" xmlns:mc="http://schemas.openxmlformats.org/markup-compatibility/2006" xmlns:aink="http://schemas.microsoft.com/office/drawing/2016/ink" xmlns:am3d="http://schemas.microsoft.com/office/drawing/2017/model3d" xmlns:o="urn:schemas-microsoft-com:office:office" xmlns:r="http://schemas.openxmlformats.org/officeDocument/2006/relationships" xmlns:m="http://schemas.openxmlformats.org/officeDocument/2006/math" xmlns:v="urn:schemas-microsoft-com:vml" xmlns:wp14="http://schemas.microsoft.com/office/word/2010/wordprocessingDrawing" xmlns:wp="http://schemas.openxmlformats.org/drawingml/2006/wordprocessingDrawing" xmlns:w10="urn:schemas-microsoft-com:office:word" xmlns:w="http://schemas.openxmlformats.org/wordprocessingml/2006/main" xmlns:w14="http://schemas.microsoft.com/office/word/2010/wordml" xmlns:w15="http://schemas.microsoft.com/office/word/2012/wordml" xmlns:w16cid="http://schemas.microsoft.com/office/word/2016/wordml/cid" xmlns:w16se="http://schemas.microsoft.com/office/word/2015/wordml/symex" xmlns:wpg="http://schemas.microsoft.com/office/word/2010/wordprocessingGroup" xmlns:wpi="http://schemas.microsoft.com/office/word/2010/wordprocessingInk" xmlns:wne="http://schemas.microsoft.com/office/word/2006/wordml" xmlns:wps="http://schemas.microsoft.com/office/word/2010/wordprocessingShape" mc:Ignorable="w14 w15 w16se w16cid wp14">
+<file path=word/header3.xml><?xml version="1.0" encoding="utf-8"?>
+<w:hdr xmlns:wpc="http://schemas.microsoft.com/office/word/2010/wordprocessingCanvas" xmlns:mc="http://schemas.openxmlformats.org/markup-compatibility/2006" xmlns:o="urn:schemas-microsoft-com:office:office" xmlns:r="http://schemas.openxmlformats.org/officeDocument/2006/relationships" xmlns:m="http://schemas.openxmlformats.org/officeDocument/2006/math" xmlns:v="urn:schemas-microsoft-com:vml" xmlns:wp14="http://schemas.microsoft.com/office/word/2010/wordprocessingDrawing" xmlns:wp="http://schemas.openxmlformats.org/drawingml/2006/wordprocessingDrawing" xmlns:w10="urn:schemas-microsoft-com:office:word" xmlns:w="http://schemas.openxmlformats.org/wordprocessingml/2006/main" xmlns:w14="http://schemas.microsoft.com/office/word/2010/wordml" xmlns:w15="http://schemas.microsoft.com/office/word/2012/wordml" xmlns:wpg="http://schemas.microsoft.com/office/word/2010/wordprocessingGroup" xmlns:wpi="http://schemas.microsoft.com/office/word/2010/wordprocessingInk" xmlns:wne="http://schemas.microsoft.com/office/word/2006/wordml" xmlns:wps="http://schemas.microsoft.com/office/word/2010/wordprocessingShape" mc:Ignorable="w14 w15 wp14">
   <w:p>
     <w:pPr>
-      <w:pStyle w:val="ab"/>
+      <w:pStyle w:val="Header"/>
       <w:pBdr>
         <w:bottom w:val="none" w:sz="0" w:space="0" w:color="auto"/>
       </w:pBdr>
@@ -8846,11 +8780,11 @@
 </w:hdr>
 </file>
 
-<file path=word/header3.xml><?xml version="1.0" encoding="utf-8"?>
-<w:hdr xmlns:wpc="http://schemas.microsoft.com/office/word/2010/wordprocessingCanvas" xmlns:cx="http://schemas.microsoft.com/office/drawing/2014/chartex" xmlns:cx1="http://schemas.microsoft.com/office/drawing/2015/9/8/chartex" xmlns:cx2="http://schemas.microsoft.com/office/drawing/2015/10/21/chartex" xmlns:cx3="http://schemas.microsoft.com/office/drawing/2016/5/9/chartex" xmlns:cx4="http://schemas.microsoft.com/office/drawing/2016/5/10/chartex" xmlns:cx5="http://schemas.microsoft.com/office/drawing/2016/5/11/chartex" xmlns:cx6="http://schemas.microsoft.com/office/drawing/2016/5/12/chartex" xmlns:cx7="http://schemas.microsoft.com/office/drawing/2016/5/13/chartex" xmlns:cx8="http://schemas.microsoft.com/office/drawing/2016/5/14/chartex" xmlns:mc="http://schemas.openxmlformats.org/markup-compatibility/2006" xmlns:aink="http://schemas.microsoft.com/office/drawing/2016/ink" xmlns:am3d="http://schemas.microsoft.com/office/drawing/2017/model3d" xmlns:o="urn:schemas-microsoft-com:office:office" xmlns:r="http://schemas.openxmlformats.org/officeDocument/2006/relationships" xmlns:m="http://schemas.openxmlformats.org/officeDocument/2006/math" xmlns:v="urn:schemas-microsoft-com:vml" xmlns:wp14="http://schemas.microsoft.com/office/word/2010/wordprocessingDrawing" xmlns:wp="http://schemas.openxmlformats.org/drawingml/2006/wordprocessingDrawing" xmlns:w10="urn:schemas-microsoft-com:office:word" xmlns:w="http://schemas.openxmlformats.org/wordprocessingml/2006/main" xmlns:w14="http://schemas.microsoft.com/office/word/2010/wordml" xmlns:w15="http://schemas.microsoft.com/office/word/2012/wordml" xmlns:w16cid="http://schemas.microsoft.com/office/word/2016/wordml/cid" xmlns:w16se="http://schemas.microsoft.com/office/word/2015/wordml/symex" xmlns:wpg="http://schemas.microsoft.com/office/word/2010/wordprocessingGroup" xmlns:wpi="http://schemas.microsoft.com/office/word/2010/wordprocessingInk" xmlns:wne="http://schemas.microsoft.com/office/word/2006/wordml" xmlns:wps="http://schemas.microsoft.com/office/word/2010/wordprocessingShape" mc:Ignorable="w14 w15 w16se w16cid wp14">
+<file path=word/header4.xml><?xml version="1.0" encoding="utf-8"?>
+<w:hdr xmlns:wpc="http://schemas.microsoft.com/office/word/2010/wordprocessingCanvas" xmlns:mc="http://schemas.openxmlformats.org/markup-compatibility/2006" xmlns:o="urn:schemas-microsoft-com:office:office" xmlns:r="http://schemas.openxmlformats.org/officeDocument/2006/relationships" xmlns:m="http://schemas.openxmlformats.org/officeDocument/2006/math" xmlns:v="urn:schemas-microsoft-com:vml" xmlns:wp14="http://schemas.microsoft.com/office/word/2010/wordprocessingDrawing" xmlns:wp="http://schemas.openxmlformats.org/drawingml/2006/wordprocessingDrawing" xmlns:w10="urn:schemas-microsoft-com:office:word" xmlns:w="http://schemas.openxmlformats.org/wordprocessingml/2006/main" xmlns:w14="http://schemas.microsoft.com/office/word/2010/wordml" xmlns:w15="http://schemas.microsoft.com/office/word/2012/wordml" xmlns:wpg="http://schemas.microsoft.com/office/word/2010/wordprocessingGroup" xmlns:wpi="http://schemas.microsoft.com/office/word/2010/wordprocessingInk" xmlns:wne="http://schemas.microsoft.com/office/word/2006/wordml" xmlns:wps="http://schemas.microsoft.com/office/word/2010/wordprocessingShape" mc:Ignorable="w14 w15 wp14">
   <w:p>
     <w:pPr>
-      <w:pStyle w:val="ab"/>
+      <w:pStyle w:val="Header"/>
       <w:wordWrap w:val="0"/>
       <w:ind w:right="170"/>
       <w:jc w:val="right"/>
@@ -8924,25 +8858,9 @@
     <w:r>
       <w:t xml:space="preserve">             </w:t>
     </w:r>
-    <w:r>
-      <w:rPr>
-        <w:rFonts w:hint="eastAsia"/>
-        <w:color w:val="000000"/>
-        <w:shd w:val="clear" w:color="auto" w:fill="FFFFFF"/>
-      </w:rPr>
-      <w:t>国泰君</w:t>
-    </w:r>
-    <w:proofErr w:type="gramStart"/>
-    <w:r>
-      <w:rPr>
-        <w:rFonts w:hint="eastAsia"/>
-        <w:color w:val="000000"/>
-        <w:shd w:val="clear" w:color="auto" w:fill="FFFFFF"/>
-      </w:rPr>
-      <w:t>安资管</w:t>
-    </w:r>
+    <w:bookmarkStart w:id="37" w:name="_GoBack"/>
+    <w:bookmarkEnd w:id="37"/>
     <w:proofErr w:type="spellStart"/>
-    <w:proofErr w:type="gramEnd"/>
     <w:r>
       <w:rPr>
         <w:rFonts w:ascii="Calibri" w:eastAsia="Microsoft YaHei UI" w:hAnsi="Calibri" w:cs="Calibri"/>
@@ -8965,8 +8883,8 @@
 </file>
 
 <file path=word/numbering.xml><?xml version="1.0" encoding="utf-8"?>
-<w:numbering xmlns:wpc="http://schemas.microsoft.com/office/word/2010/wordprocessingCanvas" xmlns:cx="http://schemas.microsoft.com/office/drawing/2014/chartex" xmlns:cx1="http://schemas.microsoft.com/office/drawing/2015/9/8/chartex" xmlns:cx2="http://schemas.microsoft.com/office/drawing/2015/10/21/chartex" xmlns:cx3="http://schemas.microsoft.com/office/drawing/2016/5/9/chartex" xmlns:cx4="http://schemas.microsoft.com/office/drawing/2016/5/10/chartex" xmlns:cx5="http://schemas.microsoft.com/office/drawing/2016/5/11/chartex" xmlns:cx6="http://schemas.microsoft.com/office/drawing/2016/5/12/chartex" xmlns:cx7="http://schemas.microsoft.com/office/drawing/2016/5/13/chartex" xmlns:cx8="http://schemas.microsoft.com/office/drawing/2016/5/14/chartex" xmlns:mc="http://schemas.openxmlformats.org/markup-compatibility/2006" xmlns:aink="http://schemas.microsoft.com/office/drawing/2016/ink" xmlns:am3d="http://schemas.microsoft.com/office/drawing/2017/model3d" xmlns:o="urn:schemas-microsoft-com:office:office" xmlns:r="http://schemas.openxmlformats.org/officeDocument/2006/relationships" xmlns:m="http://schemas.openxmlformats.org/officeDocument/2006/math" xmlns:v="urn:schemas-microsoft-com:vml" xmlns:wp14="http://schemas.microsoft.com/office/word/2010/wordprocessingDrawing" xmlns:wp="http://schemas.openxmlformats.org/drawingml/2006/wordprocessingDrawing" xmlns:w10="urn:schemas-microsoft-com:office:word" xmlns:w="http://schemas.openxmlformats.org/wordprocessingml/2006/main" xmlns:w14="http://schemas.microsoft.com/office/word/2010/wordml" xmlns:w15="http://schemas.microsoft.com/office/word/2012/wordml" xmlns:w16cid="http://schemas.microsoft.com/office/word/2016/wordml/cid" xmlns:w16se="http://schemas.microsoft.com/office/word/2015/wordml/symex" xmlns:wpg="http://schemas.microsoft.com/office/word/2010/wordprocessingGroup" xmlns:wpi="http://schemas.microsoft.com/office/word/2010/wordprocessingInk" xmlns:wne="http://schemas.microsoft.com/office/word/2006/wordml" xmlns:wps="http://schemas.microsoft.com/office/word/2010/wordprocessingShape" mc:Ignorable="w14 w15 w16se w16cid wp14">
-  <w:abstractNum w:abstractNumId="0" w15:restartNumberingAfterBreak="0">
+<w:numbering xmlns:wpc="http://schemas.microsoft.com/office/word/2010/wordprocessingCanvas" xmlns:mc="http://schemas.openxmlformats.org/markup-compatibility/2006" xmlns:o="urn:schemas-microsoft-com:office:office" xmlns:r="http://schemas.openxmlformats.org/officeDocument/2006/relationships" xmlns:m="http://schemas.openxmlformats.org/officeDocument/2006/math" xmlns:v="urn:schemas-microsoft-com:vml" xmlns:wp14="http://schemas.microsoft.com/office/word/2010/wordprocessingDrawing" xmlns:wp="http://schemas.openxmlformats.org/drawingml/2006/wordprocessingDrawing" xmlns:w10="urn:schemas-microsoft-com:office:word" xmlns:w="http://schemas.openxmlformats.org/wordprocessingml/2006/main" xmlns:w14="http://schemas.microsoft.com/office/word/2010/wordml" xmlns:w15="http://schemas.microsoft.com/office/word/2012/wordml" xmlns:wpg="http://schemas.microsoft.com/office/word/2010/wordprocessingGroup" xmlns:wpi="http://schemas.microsoft.com/office/word/2010/wordprocessingInk" xmlns:wne="http://schemas.microsoft.com/office/word/2006/wordml" xmlns:wps="http://schemas.microsoft.com/office/word/2010/wordprocessingShape" mc:Ignorable="w14 w15 wp14">
+  <w:abstractNum w:abstractNumId="0">
     <w:nsid w:val="98768DB8"/>
     <w:multiLevelType w:val="multilevel"/>
     <w:tmpl w:val="98768DB8"/>
@@ -9082,7 +9000,7 @@
       </w:rPr>
     </w:lvl>
   </w:abstractNum>
-  <w:abstractNum w:abstractNumId="1" w15:restartNumberingAfterBreak="0">
+  <w:abstractNum w:abstractNumId="1">
     <w:nsid w:val="09AF2736"/>
     <w:multiLevelType w:val="multilevel"/>
     <w:tmpl w:val="09AF2736"/>
@@ -9168,7 +9086,7 @@
       </w:pPr>
     </w:lvl>
   </w:abstractNum>
-  <w:abstractNum w:abstractNumId="2" w15:restartNumberingAfterBreak="0">
+  <w:abstractNum w:abstractNumId="2">
     <w:nsid w:val="09E36A95"/>
     <w:multiLevelType w:val="multilevel"/>
     <w:tmpl w:val="09E36A95"/>
@@ -9255,7 +9173,7 @@
       </w:pPr>
     </w:lvl>
   </w:abstractNum>
-  <w:abstractNum w:abstractNumId="3" w15:restartNumberingAfterBreak="0">
+  <w:abstractNum w:abstractNumId="3">
     <w:nsid w:val="0C0B331D"/>
     <w:multiLevelType w:val="hybridMultilevel"/>
     <w:tmpl w:val="135C0188"/>
@@ -9341,7 +9259,7 @@
       </w:pPr>
     </w:lvl>
   </w:abstractNum>
-  <w:abstractNum w:abstractNumId="4" w15:restartNumberingAfterBreak="0">
+  <w:abstractNum w:abstractNumId="4">
     <w:nsid w:val="0DFD4E12"/>
     <w:multiLevelType w:val="multilevel"/>
     <w:tmpl w:val="0DFD4E12"/>
@@ -9430,7 +9348,7 @@
       </w:pPr>
     </w:lvl>
   </w:abstractNum>
-  <w:abstractNum w:abstractNumId="5" w15:restartNumberingAfterBreak="0">
+  <w:abstractNum w:abstractNumId="5">
     <w:nsid w:val="15616FC4"/>
     <w:multiLevelType w:val="hybridMultilevel"/>
     <w:tmpl w:val="8F5C5482"/>
@@ -9516,7 +9434,7 @@
       </w:pPr>
     </w:lvl>
   </w:abstractNum>
-  <w:abstractNum w:abstractNumId="6" w15:restartNumberingAfterBreak="0">
+  <w:abstractNum w:abstractNumId="6">
     <w:nsid w:val="15755E51"/>
     <w:multiLevelType w:val="multilevel"/>
     <w:tmpl w:val="15755E51"/>
@@ -9629,7 +9547,7 @@
       </w:rPr>
     </w:lvl>
   </w:abstractNum>
-  <w:abstractNum w:abstractNumId="7" w15:restartNumberingAfterBreak="0">
+  <w:abstractNum w:abstractNumId="7">
     <w:nsid w:val="1A86306E"/>
     <w:multiLevelType w:val="hybridMultilevel"/>
     <w:tmpl w:val="EA4AA40C"/>
@@ -9715,7 +9633,7 @@
       </w:pPr>
     </w:lvl>
   </w:abstractNum>
-  <w:abstractNum w:abstractNumId="8" w15:restartNumberingAfterBreak="0">
+  <w:abstractNum w:abstractNumId="8">
     <w:nsid w:val="1BBF33DD"/>
     <w:multiLevelType w:val="hybridMultilevel"/>
     <w:tmpl w:val="FB12A9E6"/>
@@ -9804,7 +9722,7 @@
       </w:pPr>
     </w:lvl>
   </w:abstractNum>
-  <w:abstractNum w:abstractNumId="9" w15:restartNumberingAfterBreak="0">
+  <w:abstractNum w:abstractNumId="9">
     <w:nsid w:val="2808728A"/>
     <w:multiLevelType w:val="hybridMultilevel"/>
     <w:tmpl w:val="B44EA0E2"/>
@@ -9893,7 +9811,7 @@
       </w:pPr>
     </w:lvl>
   </w:abstractNum>
-  <w:abstractNum w:abstractNumId="10" w15:restartNumberingAfterBreak="0">
+  <w:abstractNum w:abstractNumId="10">
     <w:nsid w:val="29C06D3E"/>
     <w:multiLevelType w:val="hybridMultilevel"/>
     <w:tmpl w:val="B5784F90"/>
@@ -9982,7 +9900,7 @@
       </w:pPr>
     </w:lvl>
   </w:abstractNum>
-  <w:abstractNum w:abstractNumId="11" w15:restartNumberingAfterBreak="0">
+  <w:abstractNum w:abstractNumId="11">
     <w:nsid w:val="2C642418"/>
     <w:multiLevelType w:val="multilevel"/>
     <w:tmpl w:val="2C642418"/>
@@ -10068,7 +9986,7 @@
       </w:pPr>
     </w:lvl>
   </w:abstractNum>
-  <w:abstractNum w:abstractNumId="12" w15:restartNumberingAfterBreak="0">
+  <w:abstractNum w:abstractNumId="12">
     <w:nsid w:val="31FB2085"/>
     <w:multiLevelType w:val="multilevel"/>
     <w:tmpl w:val="31FB2085"/>
@@ -10182,7 +10100,7 @@
       </w:rPr>
     </w:lvl>
   </w:abstractNum>
-  <w:abstractNum w:abstractNumId="13" w15:restartNumberingAfterBreak="0">
+  <w:abstractNum w:abstractNumId="13">
     <w:nsid w:val="39290D6F"/>
     <w:multiLevelType w:val="hybridMultilevel"/>
     <w:tmpl w:val="88F82564"/>
@@ -10268,7 +10186,7 @@
       </w:pPr>
     </w:lvl>
   </w:abstractNum>
-  <w:abstractNum w:abstractNumId="14" w15:restartNumberingAfterBreak="0">
+  <w:abstractNum w:abstractNumId="14">
     <w:nsid w:val="3FED233C"/>
     <w:multiLevelType w:val="hybridMultilevel"/>
     <w:tmpl w:val="FA6497FE"/>
@@ -10354,7 +10272,7 @@
       </w:pPr>
     </w:lvl>
   </w:abstractNum>
-  <w:abstractNum w:abstractNumId="15" w15:restartNumberingAfterBreak="0">
+  <w:abstractNum w:abstractNumId="15">
     <w:nsid w:val="48315544"/>
     <w:multiLevelType w:val="hybridMultilevel"/>
     <w:tmpl w:val="9BEE650E"/>
@@ -10443,7 +10361,7 @@
       </w:pPr>
     </w:lvl>
   </w:abstractNum>
-  <w:abstractNum w:abstractNumId="16" w15:restartNumberingAfterBreak="0">
+  <w:abstractNum w:abstractNumId="16">
     <w:nsid w:val="499E7EE6"/>
     <w:multiLevelType w:val="multilevel"/>
     <w:tmpl w:val="499E7EE6"/>
@@ -10529,7 +10447,7 @@
       </w:pPr>
     </w:lvl>
   </w:abstractNum>
-  <w:abstractNum w:abstractNumId="17" w15:restartNumberingAfterBreak="0">
+  <w:abstractNum w:abstractNumId="17">
     <w:nsid w:val="502F567A"/>
     <w:multiLevelType w:val="hybridMultilevel"/>
     <w:tmpl w:val="2D2661CC"/>
@@ -10615,7 +10533,7 @@
       </w:pPr>
     </w:lvl>
   </w:abstractNum>
-  <w:abstractNum w:abstractNumId="18" w15:restartNumberingAfterBreak="0">
+  <w:abstractNum w:abstractNumId="18">
     <w:nsid w:val="53191C1E"/>
     <w:multiLevelType w:val="multilevel"/>
     <w:tmpl w:val="54D824AF"/>
@@ -10701,7 +10619,7 @@
       </w:pPr>
     </w:lvl>
   </w:abstractNum>
-  <w:abstractNum w:abstractNumId="19" w15:restartNumberingAfterBreak="0">
+  <w:abstractNum w:abstractNumId="19">
     <w:nsid w:val="54D824AF"/>
     <w:multiLevelType w:val="multilevel"/>
     <w:tmpl w:val="54D824AF"/>
@@ -10787,7 +10705,7 @@
       </w:pPr>
     </w:lvl>
   </w:abstractNum>
-  <w:abstractNum w:abstractNumId="20" w15:restartNumberingAfterBreak="0">
+  <w:abstractNum w:abstractNumId="20">
     <w:nsid w:val="55DA641C"/>
     <w:multiLevelType w:val="hybridMultilevel"/>
     <w:tmpl w:val="82A69A38"/>
@@ -10876,7 +10794,7 @@
       </w:pPr>
     </w:lvl>
   </w:abstractNum>
-  <w:abstractNum w:abstractNumId="21" w15:restartNumberingAfterBreak="0">
+  <w:abstractNum w:abstractNumId="21">
     <w:nsid w:val="63836C72"/>
     <w:multiLevelType w:val="hybridMultilevel"/>
     <w:tmpl w:val="5D889E2A"/>
@@ -10962,7 +10880,7 @@
       </w:pPr>
     </w:lvl>
   </w:abstractNum>
-  <w:abstractNum w:abstractNumId="22" w15:restartNumberingAfterBreak="0">
+  <w:abstractNum w:abstractNumId="22">
     <w:nsid w:val="6726677D"/>
     <w:multiLevelType w:val="multilevel"/>
     <w:tmpl w:val="6726677D"/>
@@ -11052,7 +10970,7 @@
       </w:pPr>
     </w:lvl>
   </w:abstractNum>
-  <w:abstractNum w:abstractNumId="23" w15:restartNumberingAfterBreak="0">
+  <w:abstractNum w:abstractNumId="23">
     <w:nsid w:val="677658C7"/>
     <w:multiLevelType w:val="multilevel"/>
     <w:tmpl w:val="677658C7"/>
@@ -11138,7 +11056,7 @@
       </w:pPr>
     </w:lvl>
   </w:abstractNum>
-  <w:abstractNum w:abstractNumId="24" w15:restartNumberingAfterBreak="0">
+  <w:abstractNum w:abstractNumId="24">
     <w:nsid w:val="684D130D"/>
     <w:multiLevelType w:val="hybridMultilevel"/>
     <w:tmpl w:val="0E8EDDC8"/>
@@ -11227,7 +11145,7 @@
       </w:pPr>
     </w:lvl>
   </w:abstractNum>
-  <w:abstractNum w:abstractNumId="25" w15:restartNumberingAfterBreak="0">
+  <w:abstractNum w:abstractNumId="25">
     <w:nsid w:val="6AD41C11"/>
     <w:multiLevelType w:val="hybridMultilevel"/>
     <w:tmpl w:val="8F1A6B22"/>
@@ -11316,7 +11234,7 @@
       </w:pPr>
     </w:lvl>
   </w:abstractNum>
-  <w:abstractNum w:abstractNumId="26" w15:restartNumberingAfterBreak="0">
+  <w:abstractNum w:abstractNumId="26">
     <w:nsid w:val="6D052FCB"/>
     <w:multiLevelType w:val="hybridMultilevel"/>
     <w:tmpl w:val="201897D4"/>
@@ -11405,7 +11323,7 @@
       </w:pPr>
     </w:lvl>
   </w:abstractNum>
-  <w:abstractNum w:abstractNumId="27" w15:restartNumberingAfterBreak="0">
+  <w:abstractNum w:abstractNumId="27">
     <w:nsid w:val="6D5F3567"/>
     <w:multiLevelType w:val="multilevel"/>
     <w:tmpl w:val="6D5F3567"/>
@@ -11491,7 +11409,7 @@
       </w:pPr>
     </w:lvl>
   </w:abstractNum>
-  <w:abstractNum w:abstractNumId="28" w15:restartNumberingAfterBreak="0">
+  <w:abstractNum w:abstractNumId="28">
     <w:nsid w:val="7F1F2E64"/>
     <w:multiLevelType w:val="multilevel"/>
     <w:tmpl w:val="54D824AF"/>
@@ -11577,7 +11495,7 @@
       </w:pPr>
     </w:lvl>
   </w:abstractNum>
-  <w:abstractNum w:abstractNumId="29" w15:restartNumberingAfterBreak="0">
+  <w:abstractNum w:abstractNumId="29">
     <w:nsid w:val="7FA000E1"/>
     <w:multiLevelType w:val="hybridMultilevel"/>
     <w:tmpl w:val="2B28F5B6"/>
@@ -11757,7 +11675,7 @@
 </file>
 
 <file path=word/styles.xml><?xml version="1.0" encoding="utf-8"?>
-<w:styles xmlns:mc="http://schemas.openxmlformats.org/markup-compatibility/2006" xmlns:r="http://schemas.openxmlformats.org/officeDocument/2006/relationships" xmlns:w="http://schemas.openxmlformats.org/wordprocessingml/2006/main" xmlns:w14="http://schemas.microsoft.com/office/word/2010/wordml" xmlns:w15="http://schemas.microsoft.com/office/word/2012/wordml" xmlns:w16cid="http://schemas.microsoft.com/office/word/2016/wordml/cid" xmlns:w16se="http://schemas.microsoft.com/office/word/2015/wordml/symex" mc:Ignorable="w14 w15 w16se w16cid">
+<w:styles xmlns:mc="http://schemas.openxmlformats.org/markup-compatibility/2006" xmlns:r="http://schemas.openxmlformats.org/officeDocument/2006/relationships" xmlns:w="http://schemas.openxmlformats.org/wordprocessingml/2006/main" xmlns:w14="http://schemas.microsoft.com/office/word/2010/wordml" xmlns:w15="http://schemas.microsoft.com/office/word/2012/wordml" mc:Ignorable="w14 w15">
   <w:docDefaults>
     <w:rPrDefault>
       <w:rPr>
@@ -11767,7 +11685,7 @@
     </w:rPrDefault>
     <w:pPrDefault/>
   </w:docDefaults>
-  <w:latentStyles w:defLockedState="0" w:defUIPriority="99" w:defSemiHidden="0" w:defUnhideWhenUsed="0" w:defQFormat="0" w:count="375">
+  <w:latentStyles w:defLockedState="0" w:defUIPriority="99" w:defSemiHidden="0" w:defUnhideWhenUsed="0" w:defQFormat="0" w:count="371">
     <w:lsdException w:name="Normal" w:uiPriority="0" w:qFormat="1"/>
     <w:lsdException w:name="heading 1" w:uiPriority="9" w:qFormat="1"/>
     <w:lsdException w:name="heading 2" w:uiPriority="9" w:unhideWhenUsed="1" w:qFormat="1"/>
@@ -12137,12 +12055,8 @@
     <w:lsdException w:name="List Table 5 Dark Accent 6" w:uiPriority="50"/>
     <w:lsdException w:name="List Table 6 Colorful Accent 6" w:uiPriority="51"/>
     <w:lsdException w:name="List Table 7 Colorful Accent 6" w:uiPriority="52"/>
-    <w:lsdException w:name="Mention" w:semiHidden="1" w:unhideWhenUsed="1"/>
-    <w:lsdException w:name="Smart Hyperlink" w:semiHidden="1" w:unhideWhenUsed="1"/>
-    <w:lsdException w:name="Hashtag" w:semiHidden="1" w:unhideWhenUsed="1"/>
-    <w:lsdException w:name="Unresolved Mention" w:semiHidden="1" w:unhideWhenUsed="1"/>
   </w:latentStyles>
-  <w:style w:type="paragraph" w:default="1" w:styleId="a">
+  <w:style w:type="paragraph" w:default="1" w:styleId="Normal">
     <w:name w:val="Normal"/>
     <w:qFormat/>
     <w:pPr>
@@ -12155,11 +12069,11 @@
       <w:szCs w:val="22"/>
     </w:rPr>
   </w:style>
-  <w:style w:type="paragraph" w:styleId="1">
+  <w:style w:type="paragraph" w:styleId="Heading1">
     <w:name w:val="heading 1"/>
-    <w:basedOn w:val="a"/>
-    <w:next w:val="a"/>
-    <w:link w:val="10"/>
+    <w:basedOn w:val="Normal"/>
+    <w:next w:val="Normal"/>
+    <w:link w:val="Heading1Char"/>
     <w:uiPriority w:val="9"/>
     <w:qFormat/>
     <w:pPr>
@@ -12176,11 +12090,11 @@
       <w:szCs w:val="44"/>
     </w:rPr>
   </w:style>
-  <w:style w:type="paragraph" w:styleId="2">
+  <w:style w:type="paragraph" w:styleId="Heading2">
     <w:name w:val="heading 2"/>
-    <w:basedOn w:val="a"/>
-    <w:next w:val="a"/>
-    <w:link w:val="20"/>
+    <w:basedOn w:val="Normal"/>
+    <w:next w:val="Normal"/>
+    <w:link w:val="Heading2Char"/>
     <w:uiPriority w:val="9"/>
     <w:unhideWhenUsed/>
     <w:qFormat/>
@@ -12198,11 +12112,11 @@
       <w:szCs w:val="32"/>
     </w:rPr>
   </w:style>
-  <w:style w:type="paragraph" w:styleId="3">
+  <w:style w:type="paragraph" w:styleId="Heading3">
     <w:name w:val="heading 3"/>
-    <w:basedOn w:val="a"/>
-    <w:next w:val="a"/>
-    <w:link w:val="30"/>
+    <w:basedOn w:val="Normal"/>
+    <w:next w:val="Normal"/>
+    <w:link w:val="Heading3Char"/>
     <w:uiPriority w:val="9"/>
     <w:unhideWhenUsed/>
     <w:qFormat/>
@@ -12219,11 +12133,11 @@
       <w:szCs w:val="32"/>
     </w:rPr>
   </w:style>
-  <w:style w:type="paragraph" w:styleId="4">
+  <w:style w:type="paragraph" w:styleId="Heading4">
     <w:name w:val="heading 4"/>
-    <w:basedOn w:val="a"/>
-    <w:next w:val="a"/>
-    <w:link w:val="40"/>
+    <w:basedOn w:val="Normal"/>
+    <w:next w:val="Normal"/>
+    <w:link w:val="Heading4Char"/>
     <w:uiPriority w:val="9"/>
     <w:unhideWhenUsed/>
     <w:qFormat/>
@@ -12241,13 +12155,13 @@
       <w:szCs w:val="28"/>
     </w:rPr>
   </w:style>
-  <w:style w:type="character" w:default="1" w:styleId="a0">
+  <w:style w:type="character" w:default="1" w:styleId="DefaultParagraphFont">
     <w:name w:val="Default Paragraph Font"/>
     <w:uiPriority w:val="1"/>
     <w:semiHidden/>
     <w:unhideWhenUsed/>
   </w:style>
-  <w:style w:type="table" w:default="1" w:styleId="a1">
+  <w:style w:type="table" w:default="1" w:styleId="TableNormal">
     <w:name w:val="Normal Table"/>
     <w:uiPriority w:val="99"/>
     <w:semiHidden/>
@@ -12262,17 +12176,17 @@
       </w:tblCellMar>
     </w:tblPr>
   </w:style>
-  <w:style w:type="numbering" w:default="1" w:styleId="a2">
+  <w:style w:type="numbering" w:default="1" w:styleId="NoList">
     <w:name w:val="No List"/>
     <w:uiPriority w:val="99"/>
     <w:semiHidden/>
     <w:unhideWhenUsed/>
   </w:style>
-  <w:style w:type="paragraph" w:styleId="a3">
+  <w:style w:type="paragraph" w:styleId="CommentSubject">
     <w:name w:val="annotation subject"/>
-    <w:basedOn w:val="a4"/>
-    <w:next w:val="a4"/>
-    <w:link w:val="a5"/>
+    <w:basedOn w:val="CommentText"/>
+    <w:next w:val="CommentText"/>
+    <w:link w:val="CommentSubjectChar"/>
     <w:uiPriority w:val="99"/>
     <w:semiHidden/>
     <w:unhideWhenUsed/>
@@ -12282,10 +12196,10 @@
       <w:bCs/>
     </w:rPr>
   </w:style>
-  <w:style w:type="paragraph" w:styleId="a4">
+  <w:style w:type="paragraph" w:styleId="CommentText">
     <w:name w:val="annotation text"/>
-    <w:basedOn w:val="a"/>
-    <w:link w:val="a6"/>
+    <w:basedOn w:val="Normal"/>
+    <w:link w:val="CommentTextChar"/>
     <w:uiPriority w:val="99"/>
     <w:semiHidden/>
     <w:unhideWhenUsed/>
@@ -12296,8 +12210,8 @@
   </w:style>
   <w:style w:type="paragraph" w:styleId="TOC3">
     <w:name w:val="toc 3"/>
-    <w:basedOn w:val="a"/>
-    <w:next w:val="a"/>
+    <w:basedOn w:val="Normal"/>
+    <w:next w:val="Normal"/>
     <w:uiPriority w:val="39"/>
     <w:unhideWhenUsed/>
     <w:qFormat/>
@@ -12305,10 +12219,10 @@
       <w:ind w:leftChars="400" w:left="840"/>
     </w:pPr>
   </w:style>
-  <w:style w:type="paragraph" w:styleId="a7">
+  <w:style w:type="paragraph" w:styleId="BalloonText">
     <w:name w:val="Balloon Text"/>
-    <w:basedOn w:val="a"/>
-    <w:link w:val="a8"/>
+    <w:basedOn w:val="Normal"/>
+    <w:link w:val="BalloonTextChar"/>
     <w:uiPriority w:val="99"/>
     <w:unhideWhenUsed/>
     <w:qFormat/>
@@ -12317,10 +12231,10 @@
       <w:szCs w:val="18"/>
     </w:rPr>
   </w:style>
-  <w:style w:type="paragraph" w:styleId="a9">
+  <w:style w:type="paragraph" w:styleId="Footer">
     <w:name w:val="footer"/>
-    <w:basedOn w:val="a"/>
-    <w:link w:val="aa"/>
+    <w:basedOn w:val="Normal"/>
+    <w:link w:val="FooterChar"/>
     <w:uiPriority w:val="99"/>
     <w:unhideWhenUsed/>
     <w:qFormat/>
@@ -12337,10 +12251,10 @@
       <w:szCs w:val="18"/>
     </w:rPr>
   </w:style>
-  <w:style w:type="paragraph" w:styleId="ab">
+  <w:style w:type="paragraph" w:styleId="Header">
     <w:name w:val="header"/>
-    <w:basedOn w:val="a"/>
-    <w:link w:val="ac"/>
+    <w:basedOn w:val="Normal"/>
+    <w:link w:val="HeaderChar"/>
     <w:uiPriority w:val="99"/>
     <w:unhideWhenUsed/>
     <w:qFormat/>
@@ -12362,16 +12276,16 @@
   </w:style>
   <w:style w:type="paragraph" w:styleId="TOC1">
     <w:name w:val="toc 1"/>
-    <w:basedOn w:val="a"/>
-    <w:next w:val="a"/>
+    <w:basedOn w:val="Normal"/>
+    <w:next w:val="Normal"/>
     <w:uiPriority w:val="39"/>
     <w:unhideWhenUsed/>
     <w:qFormat/>
   </w:style>
   <w:style w:type="paragraph" w:styleId="TOC2">
     <w:name w:val="toc 2"/>
-    <w:basedOn w:val="a"/>
-    <w:next w:val="a"/>
+    <w:basedOn w:val="Normal"/>
+    <w:next w:val="Normal"/>
     <w:uiPriority w:val="39"/>
     <w:unhideWhenUsed/>
     <w:qFormat/>
@@ -12379,9 +12293,9 @@
       <w:ind w:leftChars="200" w:left="420"/>
     </w:pPr>
   </w:style>
-  <w:style w:type="paragraph" w:styleId="ad">
+  <w:style w:type="paragraph" w:styleId="NormalWeb">
     <w:name w:val="Normal (Web)"/>
-    <w:basedOn w:val="a"/>
+    <w:basedOn w:val="Normal"/>
     <w:uiPriority w:val="99"/>
     <w:unhideWhenUsed/>
     <w:qFormat/>
@@ -12396,9 +12310,9 @@
       <w:szCs w:val="24"/>
     </w:rPr>
   </w:style>
-  <w:style w:type="character" w:styleId="ae">
+  <w:style w:type="character" w:styleId="Strong">
     <w:name w:val="Strong"/>
-    <w:basedOn w:val="a0"/>
+    <w:basedOn w:val="DefaultParagraphFont"/>
     <w:uiPriority w:val="22"/>
     <w:qFormat/>
     <w:rPr>
@@ -12406,9 +12320,9 @@
       <w:bCs/>
     </w:rPr>
   </w:style>
-  <w:style w:type="character" w:styleId="af">
+  <w:style w:type="character" w:styleId="Emphasis">
     <w:name w:val="Emphasis"/>
-    <w:basedOn w:val="a0"/>
+    <w:basedOn w:val="DefaultParagraphFont"/>
     <w:uiPriority w:val="20"/>
     <w:qFormat/>
     <w:rPr>
@@ -12416,9 +12330,9 @@
       <w:iCs/>
     </w:rPr>
   </w:style>
-  <w:style w:type="character" w:styleId="af0">
+  <w:style w:type="character" w:styleId="Hyperlink">
     <w:name w:val="Hyperlink"/>
-    <w:basedOn w:val="a0"/>
+    <w:basedOn w:val="DefaultParagraphFont"/>
     <w:uiPriority w:val="99"/>
     <w:unhideWhenUsed/>
     <w:qFormat/>
@@ -12427,9 +12341,9 @@
       <w:u w:val="single"/>
     </w:rPr>
   </w:style>
-  <w:style w:type="character" w:styleId="af1">
+  <w:style w:type="character" w:styleId="CommentReference">
     <w:name w:val="annotation reference"/>
-    <w:basedOn w:val="a0"/>
+    <w:basedOn w:val="DefaultParagraphFont"/>
     <w:uiPriority w:val="99"/>
     <w:semiHidden/>
     <w:unhideWhenUsed/>
@@ -12439,12 +12353,13 @@
       <w:szCs w:val="21"/>
     </w:rPr>
   </w:style>
-  <w:style w:type="table" w:styleId="af2">
+  <w:style w:type="table" w:styleId="TableGrid">
     <w:name w:val="Table Grid"/>
-    <w:basedOn w:val="a1"/>
+    <w:basedOn w:val="TableNormal"/>
     <w:uiPriority w:val="39"/>
     <w:qFormat/>
     <w:tblPr>
+      <w:tblInd w:w="0" w:type="dxa"/>
       <w:tblBorders>
         <w:top w:val="single" w:sz="4" w:space="0" w:color="auto"/>
         <w:left w:val="single" w:sz="4" w:space="0" w:color="auto"/>
@@ -12453,17 +12368,23 @@
         <w:insideH w:val="single" w:sz="4" w:space="0" w:color="auto"/>
         <w:insideV w:val="single" w:sz="4" w:space="0" w:color="auto"/>
       </w:tblBorders>
+      <w:tblCellMar>
+        <w:top w:w="0" w:type="dxa"/>
+        <w:left w:w="108" w:type="dxa"/>
+        <w:bottom w:w="0" w:type="dxa"/>
+        <w:right w:w="108" w:type="dxa"/>
+      </w:tblCellMar>
     </w:tblPr>
   </w:style>
   <w:style w:type="character" w:customStyle="1" w:styleId="apple-converted-space">
     <w:name w:val="apple-converted-space"/>
-    <w:basedOn w:val="a0"/>
+    <w:basedOn w:val="DefaultParagraphFont"/>
     <w:qFormat/>
   </w:style>
-  <w:style w:type="character" w:customStyle="1" w:styleId="10">
-    <w:name w:val="标题 1 字符"/>
-    <w:basedOn w:val="a0"/>
-    <w:link w:val="1"/>
+  <w:style w:type="character" w:customStyle="1" w:styleId="Heading1Char">
+    <w:name w:val="Heading 1 Char"/>
+    <w:basedOn w:val="DefaultParagraphFont"/>
+    <w:link w:val="Heading1"/>
     <w:uiPriority w:val="9"/>
     <w:qFormat/>
     <w:rPr>
@@ -12474,10 +12395,10 @@
       <w:szCs w:val="44"/>
     </w:rPr>
   </w:style>
-  <w:style w:type="character" w:customStyle="1" w:styleId="20">
-    <w:name w:val="标题 2 字符"/>
-    <w:basedOn w:val="a0"/>
-    <w:link w:val="2"/>
+  <w:style w:type="character" w:customStyle="1" w:styleId="Heading2Char">
+    <w:name w:val="Heading 2 Char"/>
+    <w:basedOn w:val="DefaultParagraphFont"/>
+    <w:link w:val="Heading2"/>
     <w:uiPriority w:val="9"/>
     <w:qFormat/>
     <w:rPr>
@@ -12488,9 +12409,9 @@
       <w:szCs w:val="32"/>
     </w:rPr>
   </w:style>
-  <w:style w:type="character" w:customStyle="1" w:styleId="11">
+  <w:style w:type="character" w:customStyle="1" w:styleId="1">
     <w:name w:val="明显强调1"/>
-    <w:basedOn w:val="a0"/>
+    <w:basedOn w:val="DefaultParagraphFont"/>
     <w:uiPriority w:val="21"/>
     <w:qFormat/>
     <w:rPr>
@@ -12501,8 +12422,8 @@
   </w:style>
   <w:style w:type="paragraph" w:customStyle="1" w:styleId="TOC10">
     <w:name w:val="TOC 标题1"/>
-    <w:basedOn w:val="1"/>
-    <w:next w:val="a"/>
+    <w:basedOn w:val="Heading1"/>
+    <w:next w:val="Normal"/>
     <w:uiPriority w:val="39"/>
     <w:unhideWhenUsed/>
     <w:qFormat/>
@@ -12523,10 +12444,10 @@
       <w:lang w:eastAsia="en-US"/>
     </w:rPr>
   </w:style>
-  <w:style w:type="character" w:customStyle="1" w:styleId="30">
-    <w:name w:val="标题 3 字符"/>
-    <w:basedOn w:val="a0"/>
-    <w:link w:val="3"/>
+  <w:style w:type="character" w:customStyle="1" w:styleId="Heading3Char">
+    <w:name w:val="Heading 3 Char"/>
+    <w:basedOn w:val="DefaultParagraphFont"/>
+    <w:link w:val="Heading3"/>
     <w:uiPriority w:val="9"/>
     <w:qFormat/>
     <w:rPr>
@@ -12536,10 +12457,10 @@
       <w:szCs w:val="32"/>
     </w:rPr>
   </w:style>
-  <w:style w:type="character" w:customStyle="1" w:styleId="ac">
-    <w:name w:val="页眉 字符"/>
-    <w:basedOn w:val="a0"/>
-    <w:link w:val="ab"/>
+  <w:style w:type="character" w:customStyle="1" w:styleId="HeaderChar">
+    <w:name w:val="Header Char"/>
+    <w:basedOn w:val="DefaultParagraphFont"/>
+    <w:link w:val="Header"/>
     <w:uiPriority w:val="99"/>
     <w:qFormat/>
     <w:rPr>
@@ -12547,10 +12468,10 @@
       <w:szCs w:val="18"/>
     </w:rPr>
   </w:style>
-  <w:style w:type="character" w:customStyle="1" w:styleId="aa">
-    <w:name w:val="页脚 字符"/>
-    <w:basedOn w:val="a0"/>
-    <w:link w:val="a9"/>
+  <w:style w:type="character" w:customStyle="1" w:styleId="FooterChar">
+    <w:name w:val="Footer Char"/>
+    <w:basedOn w:val="DefaultParagraphFont"/>
+    <w:link w:val="Footer"/>
     <w:uiPriority w:val="99"/>
     <w:qFormat/>
     <w:rPr>
@@ -12558,9 +12479,9 @@
       <w:szCs w:val="18"/>
     </w:rPr>
   </w:style>
-  <w:style w:type="paragraph" w:customStyle="1" w:styleId="12">
+  <w:style w:type="paragraph" w:customStyle="1" w:styleId="10">
     <w:name w:val="列出段落1"/>
-    <w:basedOn w:val="a"/>
+    <w:basedOn w:val="Normal"/>
     <w:uiPriority w:val="34"/>
     <w:qFormat/>
     <w:pPr>
@@ -12569,7 +12490,7 @@
   </w:style>
   <w:style w:type="character" w:customStyle="1" w:styleId="Char">
     <w:name w:val="声明文字 Char"/>
-    <w:link w:val="af3"/>
+    <w:link w:val="a"/>
     <w:qFormat/>
     <w:locked/>
     <w:rPr>
@@ -12577,9 +12498,9 @@
       <w:sz w:val="18"/>
     </w:rPr>
   </w:style>
-  <w:style w:type="paragraph" w:customStyle="1" w:styleId="af3">
+  <w:style w:type="paragraph" w:customStyle="1" w:styleId="a">
     <w:name w:val="声明文字"/>
-    <w:basedOn w:val="a"/>
+    <w:basedOn w:val="Normal"/>
     <w:link w:val="Char"/>
     <w:qFormat/>
     <w:pPr>
@@ -12593,7 +12514,7 @@
       <w:sz w:val="18"/>
     </w:rPr>
   </w:style>
-  <w:style w:type="character" w:customStyle="1" w:styleId="af4">
+  <w:style w:type="character" w:customStyle="1" w:styleId="a0">
     <w:name w:val="文档封面文字"/>
     <w:qFormat/>
     <w:rPr>
@@ -12602,10 +12523,10 @@
       <w:szCs w:val="36"/>
     </w:rPr>
   </w:style>
-  <w:style w:type="character" w:customStyle="1" w:styleId="a8">
-    <w:name w:val="批注框文本 字符"/>
-    <w:basedOn w:val="a0"/>
-    <w:link w:val="a7"/>
+  <w:style w:type="character" w:customStyle="1" w:styleId="BalloonTextChar">
+    <w:name w:val="Balloon Text Char"/>
+    <w:basedOn w:val="DefaultParagraphFont"/>
+    <w:link w:val="BalloonText"/>
     <w:uiPriority w:val="99"/>
     <w:semiHidden/>
     <w:qFormat/>
@@ -12615,9 +12536,9 @@
       <w:szCs w:val="18"/>
     </w:rPr>
   </w:style>
-  <w:style w:type="paragraph" w:customStyle="1" w:styleId="21">
+  <w:style w:type="paragraph" w:customStyle="1" w:styleId="2">
     <w:name w:val="列出段落2"/>
-    <w:basedOn w:val="a"/>
+    <w:basedOn w:val="Normal"/>
     <w:uiPriority w:val="99"/>
     <w:qFormat/>
     <w:pPr>
@@ -12626,12 +12547,12 @@
   </w:style>
   <w:style w:type="character" w:customStyle="1" w:styleId="span-txt">
     <w:name w:val="span-txt"/>
-    <w:basedOn w:val="a0"/>
+    <w:basedOn w:val="DefaultParagraphFont"/>
     <w:qFormat/>
   </w:style>
   <w:style w:type="paragraph" w:customStyle="1" w:styleId="p-txt">
     <w:name w:val="p-txt"/>
-    <w:basedOn w:val="a"/>
+    <w:basedOn w:val="Normal"/>
     <w:qFormat/>
     <w:pPr>
       <w:widowControl/>
@@ -12646,8 +12567,8 @@
   </w:style>
   <w:style w:type="paragraph" w:customStyle="1" w:styleId="osu1">
     <w:name w:val="osu1"/>
-    <w:basedOn w:val="1"/>
-    <w:next w:val="a"/>
+    <w:basedOn w:val="Heading1"/>
+    <w:next w:val="Normal"/>
     <w:link w:val="osu10"/>
     <w:qFormat/>
     <w:pPr>
@@ -12656,9 +12577,9 @@
       </w:numPr>
     </w:pPr>
   </w:style>
-  <w:style w:type="paragraph" w:styleId="af5">
+  <w:style w:type="paragraph" w:styleId="ListParagraph">
     <w:name w:val="List Paragraph"/>
-    <w:basedOn w:val="a"/>
+    <w:basedOn w:val="Normal"/>
     <w:uiPriority w:val="99"/>
     <w:qFormat/>
     <w:pPr>
@@ -12667,7 +12588,7 @@
   </w:style>
   <w:style w:type="character" w:customStyle="1" w:styleId="osu10">
     <w:name w:val="osu1 字符"/>
-    <w:basedOn w:val="10"/>
+    <w:basedOn w:val="Heading1Char"/>
     <w:link w:val="osu1"/>
     <w:qFormat/>
     <w:rPr>
@@ -12680,8 +12601,8 @@
   </w:style>
   <w:style w:type="paragraph" w:customStyle="1" w:styleId="osu2">
     <w:name w:val="osu2"/>
-    <w:basedOn w:val="2"/>
-    <w:next w:val="a"/>
+    <w:basedOn w:val="Heading2"/>
+    <w:next w:val="Normal"/>
     <w:link w:val="osu20"/>
     <w:qFormat/>
     <w:pPr>
@@ -12693,7 +12614,7 @@
   </w:style>
   <w:style w:type="character" w:customStyle="1" w:styleId="osu20">
     <w:name w:val="osu2 字符"/>
-    <w:basedOn w:val="20"/>
+    <w:basedOn w:val="Heading2Char"/>
     <w:link w:val="osu2"/>
     <w:qFormat/>
     <w:rPr>
@@ -12705,12 +12626,13 @@
       <w:szCs w:val="32"/>
     </w:rPr>
   </w:style>
-  <w:style w:type="table" w:customStyle="1" w:styleId="110">
+  <w:style w:type="table" w:customStyle="1" w:styleId="11">
     <w:name w:val="无格式表格 11"/>
-    <w:basedOn w:val="a1"/>
+    <w:basedOn w:val="TableNormal"/>
     <w:uiPriority w:val="41"/>
     <w:qFormat/>
     <w:tblPr>
+      <w:tblInd w:w="0" w:type="dxa"/>
       <w:tblBorders>
         <w:top w:val="single" w:sz="4" w:space="0" w:color="BFBFBF" w:themeColor="background1" w:themeShade="BF"/>
         <w:left w:val="single" w:sz="4" w:space="0" w:color="BFBFBF" w:themeColor="background1" w:themeShade="BF"/>
@@ -12719,6 +12641,12 @@
         <w:insideH w:val="single" w:sz="4" w:space="0" w:color="BFBFBF" w:themeColor="background1" w:themeShade="BF"/>
         <w:insideV w:val="single" w:sz="4" w:space="0" w:color="BFBFBF" w:themeColor="background1" w:themeShade="BF"/>
       </w:tblBorders>
+      <w:tblCellMar>
+        <w:top w:w="0" w:type="dxa"/>
+        <w:left w:w="108" w:type="dxa"/>
+        <w:bottom w:w="0" w:type="dxa"/>
+        <w:right w:w="108" w:type="dxa"/>
+      </w:tblCellMar>
     </w:tblPr>
     <w:tblStylePr w:type="firstRow">
       <w:rPr>
@@ -12763,10 +12691,10 @@
       </w:tcPr>
     </w:tblStylePr>
   </w:style>
-  <w:style w:type="character" w:customStyle="1" w:styleId="40">
-    <w:name w:val="标题 4 字符"/>
-    <w:basedOn w:val="a0"/>
-    <w:link w:val="4"/>
+  <w:style w:type="character" w:customStyle="1" w:styleId="Heading4Char">
+    <w:name w:val="Heading 4 Char"/>
+    <w:basedOn w:val="DefaultParagraphFont"/>
+    <w:link w:val="Heading4"/>
     <w:uiPriority w:val="9"/>
     <w:qFormat/>
     <w:rPr>
@@ -12780,8 +12708,8 @@
   </w:style>
   <w:style w:type="paragraph" w:customStyle="1" w:styleId="osu3">
     <w:name w:val="osu3"/>
-    <w:basedOn w:val="4"/>
-    <w:next w:val="a"/>
+    <w:basedOn w:val="Heading4"/>
+    <w:next w:val="Normal"/>
     <w:link w:val="osu30"/>
     <w:qFormat/>
     <w:pPr>
@@ -12794,7 +12722,7 @@
   </w:style>
   <w:style w:type="character" w:customStyle="1" w:styleId="osu30">
     <w:name w:val="osu3 字符"/>
-    <w:basedOn w:val="40"/>
+    <w:basedOn w:val="Heading4Char"/>
     <w:link w:val="osu3"/>
     <w:qFormat/>
     <w:rPr>
@@ -12806,9 +12734,9 @@
       <w:szCs w:val="28"/>
     </w:rPr>
   </w:style>
-  <w:style w:type="character" w:customStyle="1" w:styleId="13">
+  <w:style w:type="character" w:customStyle="1" w:styleId="12">
     <w:name w:val="未处理的提及1"/>
-    <w:basedOn w:val="a0"/>
+    <w:basedOn w:val="DefaultParagraphFont"/>
     <w:uiPriority w:val="99"/>
     <w:semiHidden/>
     <w:unhideWhenUsed/>
@@ -12820,8 +12748,8 @@
   </w:style>
   <w:style w:type="paragraph" w:customStyle="1" w:styleId="TOC20">
     <w:name w:val="TOC 标题2"/>
-    <w:basedOn w:val="1"/>
-    <w:next w:val="a"/>
+    <w:basedOn w:val="Heading1"/>
+    <w:next w:val="Normal"/>
     <w:uiPriority w:val="39"/>
     <w:unhideWhenUsed/>
     <w:qFormat/>
@@ -12841,12 +12769,13 @@
       <w:szCs w:val="32"/>
     </w:rPr>
   </w:style>
-  <w:style w:type="table" w:customStyle="1" w:styleId="14">
+  <w:style w:type="table" w:customStyle="1" w:styleId="13">
     <w:name w:val="网格型浅色1"/>
-    <w:basedOn w:val="a1"/>
+    <w:basedOn w:val="TableNormal"/>
     <w:uiPriority w:val="40"/>
     <w:qFormat/>
     <w:tblPr>
+      <w:tblInd w:w="0" w:type="dxa"/>
       <w:tblBorders>
         <w:top w:val="single" w:sz="4" w:space="0" w:color="BFBFBF" w:themeColor="background1" w:themeShade="BF"/>
         <w:left w:val="single" w:sz="4" w:space="0" w:color="BFBFBF" w:themeColor="background1" w:themeShade="BF"/>
@@ -12855,12 +12784,18 @@
         <w:insideH w:val="single" w:sz="4" w:space="0" w:color="BFBFBF" w:themeColor="background1" w:themeShade="BF"/>
         <w:insideV w:val="single" w:sz="4" w:space="0" w:color="BFBFBF" w:themeColor="background1" w:themeShade="BF"/>
       </w:tblBorders>
+      <w:tblCellMar>
+        <w:top w:w="0" w:type="dxa"/>
+        <w:left w:w="108" w:type="dxa"/>
+        <w:bottom w:w="0" w:type="dxa"/>
+        <w:right w:w="108" w:type="dxa"/>
+      </w:tblCellMar>
     </w:tblPr>
   </w:style>
-  <w:style w:type="character" w:customStyle="1" w:styleId="a6">
-    <w:name w:val="批注文字 字符"/>
-    <w:basedOn w:val="a0"/>
-    <w:link w:val="a4"/>
+  <w:style w:type="character" w:customStyle="1" w:styleId="CommentTextChar">
+    <w:name w:val="Comment Text Char"/>
+    <w:basedOn w:val="DefaultParagraphFont"/>
+    <w:link w:val="CommentText"/>
     <w:uiPriority w:val="99"/>
     <w:semiHidden/>
     <w:qFormat/>
@@ -12870,10 +12805,10 @@
       <w:szCs w:val="22"/>
     </w:rPr>
   </w:style>
-  <w:style w:type="character" w:customStyle="1" w:styleId="a5">
-    <w:name w:val="批注主题 字符"/>
-    <w:basedOn w:val="a6"/>
-    <w:link w:val="a3"/>
+  <w:style w:type="character" w:customStyle="1" w:styleId="CommentSubjectChar">
+    <w:name w:val="Comment Subject Char"/>
+    <w:basedOn w:val="CommentTextChar"/>
+    <w:link w:val="CommentSubject"/>
     <w:uiPriority w:val="99"/>
     <w:semiHidden/>
     <w:qFormat/>
@@ -12885,9 +12820,9 @@
       <w:szCs w:val="22"/>
     </w:rPr>
   </w:style>
-  <w:style w:type="paragraph" w:styleId="af6">
+  <w:style w:type="paragraph" w:styleId="NoSpacing">
     <w:name w:val="No Spacing"/>
-    <w:link w:val="af7"/>
+    <w:link w:val="NoSpacingChar"/>
     <w:uiPriority w:val="1"/>
     <w:qFormat/>
     <w:rsid w:val="009610CD"/>
@@ -12896,10 +12831,10 @@
       <w:szCs w:val="22"/>
     </w:rPr>
   </w:style>
-  <w:style w:type="character" w:customStyle="1" w:styleId="af7">
-    <w:name w:val="无间隔 字符"/>
-    <w:basedOn w:val="a0"/>
-    <w:link w:val="af6"/>
+  <w:style w:type="character" w:customStyle="1" w:styleId="NoSpacingChar">
+    <w:name w:val="No Spacing Char"/>
+    <w:basedOn w:val="DefaultParagraphFont"/>
+    <w:link w:val="NoSpacing"/>
     <w:uiPriority w:val="1"/>
     <w:rsid w:val="009610CD"/>
     <w:rPr>
@@ -12907,10 +12842,10 @@
       <w:szCs w:val="22"/>
     </w:rPr>
   </w:style>
-  <w:style w:type="paragraph" w:styleId="TOC">
+  <w:style w:type="paragraph" w:styleId="TOCHeading">
     <w:name w:val="TOC Heading"/>
-    <w:basedOn w:val="1"/>
-    <w:next w:val="a"/>
+    <w:basedOn w:val="Heading1"/>
+    <w:next w:val="Normal"/>
     <w:uiPriority w:val="39"/>
     <w:unhideWhenUsed/>
     <w:qFormat/>
@@ -13211,7 +13146,7 @@
 </file>
 
 <file path=customXml/itemProps2.xml><?xml version="1.0" encoding="utf-8"?>
-<ds:datastoreItem xmlns:ds="http://schemas.openxmlformats.org/officeDocument/2006/customXml" ds:itemID="{09ECA81B-0B00-41A3-BD0E-7BF48CCA23C2}">
+<ds:datastoreItem xmlns:ds="http://schemas.openxmlformats.org/officeDocument/2006/customXml" ds:itemID="{822DD826-3638-4B0F-86E5-36F37F6E7BC9}">
   <ds:schemaRefs>
     <ds:schemaRef ds:uri="http://schemas.openxmlformats.org/officeDocument/2006/bibliography"/>
   </ds:schemaRefs>

</xml_diff>

<commit_message>
update nothing but let pull start
</commit_message>
<xml_diff>
--- a/zywaf防护报告模板2.docx
+++ b/zywaf防护报告模板2.docx
@@ -1,6 +1,6 @@
 
 <file path=word/document.xml><?xml version="1.0" encoding="utf-8"?>
-<w:document xmlns:wpc="http://schemas.microsoft.com/office/word/2010/wordprocessingCanvas" xmlns:cx="http://schemas.microsoft.com/office/drawing/2014/chartex" xmlns:cx1="http://schemas.microsoft.com/office/drawing/2015/9/8/chartex" xmlns:cx2="http://schemas.microsoft.com/office/drawing/2015/10/21/chartex" xmlns:cx3="http://schemas.microsoft.com/office/drawing/2016/5/9/chartex" xmlns:cx4="http://schemas.microsoft.com/office/drawing/2016/5/10/chartex" xmlns:cx5="http://schemas.microsoft.com/office/drawing/2016/5/11/chartex" xmlns:cx6="http://schemas.microsoft.com/office/drawing/2016/5/12/chartex" xmlns:cx7="http://schemas.microsoft.com/office/drawing/2016/5/13/chartex" xmlns:cx8="http://schemas.microsoft.com/office/drawing/2016/5/14/chartex" xmlns:mc="http://schemas.openxmlformats.org/markup-compatibility/2006" xmlns:aink="http://schemas.microsoft.com/office/drawing/2016/ink" xmlns:am3d="http://schemas.microsoft.com/office/drawing/2017/model3d" xmlns:o="urn:schemas-microsoft-com:office:office" xmlns:r="http://schemas.openxmlformats.org/officeDocument/2006/relationships" xmlns:m="http://schemas.openxmlformats.org/officeDocument/2006/math" xmlns:v="urn:schemas-microsoft-com:vml" xmlns:wp14="http://schemas.microsoft.com/office/word/2010/wordprocessingDrawing" xmlns:wp="http://schemas.openxmlformats.org/drawingml/2006/wordprocessingDrawing" xmlns:w10="urn:schemas-microsoft-com:office:word" xmlns:w="http://schemas.openxmlformats.org/wordprocessingml/2006/main" xmlns:w14="http://schemas.microsoft.com/office/word/2010/wordml" xmlns:w15="http://schemas.microsoft.com/office/word/2012/wordml" xmlns:w16cid="http://schemas.microsoft.com/office/word/2016/wordml/cid" xmlns:w16se="http://schemas.microsoft.com/office/word/2015/wordml/symex" xmlns:wpg="http://schemas.microsoft.com/office/word/2010/wordprocessingGroup" xmlns:wpi="http://schemas.microsoft.com/office/word/2010/wordprocessingInk" xmlns:wne="http://schemas.microsoft.com/office/word/2006/wordml" xmlns:wps="http://schemas.microsoft.com/office/word/2010/wordprocessingShape" mc:Ignorable="w14 w15 w16se w16cid wp14">
+<w:document xmlns:wpc="http://schemas.microsoft.com/office/word/2010/wordprocessingCanvas" xmlns:mc="http://schemas.openxmlformats.org/markup-compatibility/2006" xmlns:o="urn:schemas-microsoft-com:office:office" xmlns:r="http://schemas.openxmlformats.org/officeDocument/2006/relationships" xmlns:m="http://schemas.openxmlformats.org/officeDocument/2006/math" xmlns:v="urn:schemas-microsoft-com:vml" xmlns:wp14="http://schemas.microsoft.com/office/word/2010/wordprocessingDrawing" xmlns:wp="http://schemas.openxmlformats.org/drawingml/2006/wordprocessingDrawing" xmlns:w10="urn:schemas-microsoft-com:office:word" xmlns:w="http://schemas.openxmlformats.org/wordprocessingml/2006/main" xmlns:w14="http://schemas.microsoft.com/office/word/2010/wordml" xmlns:w15="http://schemas.microsoft.com/office/word/2012/wordml" xmlns:wpg="http://schemas.microsoft.com/office/word/2010/wordprocessingGroup" xmlns:wpi="http://schemas.microsoft.com/office/word/2010/wordprocessingInk" xmlns:wne="http://schemas.microsoft.com/office/word/2006/wordml" xmlns:wps="http://schemas.microsoft.com/office/word/2010/wordprocessingShape" mc:Ignorable="w14 w15 wp14">
   <w:body>
     <w:p>
       <w:pPr>
@@ -224,7 +224,7 @@
     <w:p/>
     <w:tbl>
       <w:tblPr>
-        <w:tblStyle w:val="af2"/>
+        <w:tblStyle w:val="TableGrid"/>
         <w:tblW w:w="4332" w:type="dxa"/>
         <w:jc w:val="center"/>
         <w:tblBorders>
@@ -252,26 +252,10 @@
           <w:p>
             <w:r>
               <w:rPr>
-                <w:rStyle w:val="af4"/>
+                <w:rStyle w:val="a0"/>
                 <w:rFonts w:hint="default"/>
               </w:rPr>
-              <w:t>发布单位：</w:t>
-            </w:r>
-            <w:proofErr w:type="gramStart"/>
-            <w:r>
-              <w:rPr>
-                <w:rStyle w:val="af4"/>
-                <w:rFonts w:hint="default"/>
-              </w:rPr>
-              <w:t>中云网安</w:t>
-            </w:r>
-            <w:proofErr w:type="gramEnd"/>
-            <w:r>
-              <w:rPr>
-                <w:rStyle w:val="af4"/>
-                <w:rFonts w:hint="default"/>
-              </w:rPr>
-              <w:t>科技（北京）有限公司</w:t>
+              <w:t>发布单位：中云网安科技（北京）有限公司</w:t>
             </w:r>
           </w:p>
         </w:tc>
@@ -286,18 +270,18 @@
           </w:tcPr>
           <w:p>
             <w:pPr>
-              <w:pStyle w:val="af3"/>
+              <w:pStyle w:val="a"/>
               <w:spacing w:after="0"/>
               <w:ind w:left="0" w:firstLineChars="0" w:firstLine="0"/>
               <w:jc w:val="both"/>
               <w:rPr>
-                <w:rStyle w:val="af4"/>
+                <w:rStyle w:val="a0"/>
                 <w:rFonts w:cstheme="minorBidi" w:hint="default"/>
               </w:rPr>
             </w:pPr>
             <w:r>
               <w:rPr>
-                <w:rStyle w:val="af4"/>
+                <w:rStyle w:val="a0"/>
                 <w:rFonts w:cstheme="minorBidi" w:hint="default"/>
               </w:rPr>
               <w:t>公司网址：http://www.zyprotect.com/</w:t>
@@ -315,25 +299,25 @@
           </w:tcPr>
           <w:p>
             <w:pPr>
-              <w:pStyle w:val="af3"/>
+              <w:pStyle w:val="a"/>
               <w:spacing w:after="0"/>
               <w:ind w:left="0" w:firstLineChars="0" w:firstLine="0"/>
               <w:jc w:val="both"/>
               <w:rPr>
-                <w:rStyle w:val="af4"/>
+                <w:rStyle w:val="a0"/>
                 <w:rFonts w:cstheme="minorBidi" w:hint="default"/>
               </w:rPr>
             </w:pPr>
             <w:r>
               <w:rPr>
-                <w:rStyle w:val="af4"/>
+                <w:rStyle w:val="a0"/>
                 <w:rFonts w:cstheme="minorBidi" w:hint="default"/>
               </w:rPr>
               <w:t>发布日期：</w:t>
             </w:r>
             <w:r>
               <w:rPr>
-                <w:rStyle w:val="af4"/>
+                <w:rStyle w:val="a0"/>
                 <w:rFonts w:cstheme="minorBidi" w:hint="default"/>
               </w:rPr>
               <w:t xml:space="preserve"> </w:t>
@@ -345,14 +329,14 @@
     <w:p>
       <w:pPr>
         <w:rPr>
-          <w:rStyle w:val="af4"/>
+          <w:rStyle w:val="a0"/>
           <w:rFonts w:hint="default"/>
         </w:rPr>
       </w:pPr>
     </w:p>
     <w:p>
       <w:pPr>
-        <w:pStyle w:val="ad"/>
+        <w:pStyle w:val="NormalWeb"/>
         <w:spacing w:before="0" w:beforeAutospacing="0" w:after="150" w:afterAutospacing="0"/>
         <w:rPr>
           <w:rFonts w:asciiTheme="minorHAnsi" w:eastAsiaTheme="minorEastAsia" w:hAnsiTheme="minorHAnsi" w:cstheme="minorBidi"/>
@@ -394,7 +378,7 @@
       <w:sdtContent>
         <w:p>
           <w:pPr>
-            <w:pStyle w:val="TOC"/>
+            <w:pStyle w:val="TOCHeading"/>
             <w:jc w:val="center"/>
             <w:rPr>
               <w:lang w:val="zh-CN"/>
@@ -437,14 +421,14 @@
           <w:hyperlink w:anchor="_Toc516818623" w:history="1">
             <w:r>
               <w:rPr>
-                <w:rStyle w:val="af0"/>
+                <w:rStyle w:val="Hyperlink"/>
                 <w:noProof/>
               </w:rPr>
               <w:t xml:space="preserve">1. </w:t>
             </w:r>
             <w:r>
               <w:rPr>
-                <w:rStyle w:val="af0"/>
+                <w:rStyle w:val="Hyperlink"/>
                 <w:noProof/>
               </w:rPr>
               <w:t>概述</w:t>
@@ -513,14 +497,14 @@
           <w:hyperlink w:anchor="_Toc516818624" w:history="1">
             <w:r>
               <w:rPr>
-                <w:rStyle w:val="af0"/>
+                <w:rStyle w:val="Hyperlink"/>
                 <w:noProof/>
               </w:rPr>
               <w:t xml:space="preserve">2. </w:t>
             </w:r>
             <w:r>
               <w:rPr>
-                <w:rStyle w:val="af0"/>
+                <w:rStyle w:val="Hyperlink"/>
                 <w:noProof/>
               </w:rPr>
               <w:t>部署方案</w:t>
@@ -590,14 +574,14 @@
           <w:hyperlink w:anchor="_Toc516818625" w:history="1">
             <w:r>
               <w:rPr>
-                <w:rStyle w:val="af0"/>
+                <w:rStyle w:val="Hyperlink"/>
                 <w:noProof/>
               </w:rPr>
               <w:t xml:space="preserve">2.1 </w:t>
             </w:r>
             <w:r>
               <w:rPr>
-                <w:rStyle w:val="af0"/>
+                <w:rStyle w:val="Hyperlink"/>
                 <w:noProof/>
               </w:rPr>
               <w:t>部署环境</w:t>
@@ -667,14 +651,14 @@
           <w:hyperlink w:anchor="_Toc516818626" w:history="1">
             <w:r>
               <w:rPr>
-                <w:rStyle w:val="af0"/>
+                <w:rStyle w:val="Hyperlink"/>
                 <w:noProof/>
               </w:rPr>
               <w:t xml:space="preserve">2.2 </w:t>
             </w:r>
             <w:r>
               <w:rPr>
-                <w:rStyle w:val="af0"/>
+                <w:rStyle w:val="Hyperlink"/>
                 <w:noProof/>
               </w:rPr>
               <w:t>部署配置</w:t>
@@ -743,14 +727,14 @@
           <w:hyperlink w:anchor="_Toc516818627" w:history="1">
             <w:r>
               <w:rPr>
-                <w:rStyle w:val="af0"/>
+                <w:rStyle w:val="Hyperlink"/>
                 <w:noProof/>
               </w:rPr>
               <w:t xml:space="preserve">3. </w:t>
             </w:r>
             <w:r>
               <w:rPr>
-                <w:rStyle w:val="af0"/>
+                <w:rStyle w:val="Hyperlink"/>
                 <w:noProof/>
               </w:rPr>
               <w:t>防护摘要</w:t>
@@ -820,14 +804,14 @@
           <w:hyperlink w:anchor="_Toc516818628" w:history="1">
             <w:r>
               <w:rPr>
-                <w:rStyle w:val="af0"/>
+                <w:rStyle w:val="Hyperlink"/>
                 <w:noProof/>
               </w:rPr>
               <w:t xml:space="preserve">3.1 </w:t>
             </w:r>
             <w:r>
               <w:rPr>
-                <w:rStyle w:val="af0"/>
+                <w:rStyle w:val="Hyperlink"/>
                 <w:noProof/>
               </w:rPr>
               <w:t>防护周期</w:t>
@@ -897,14 +881,14 @@
           <w:hyperlink w:anchor="_Toc516818629" w:history="1">
             <w:r>
               <w:rPr>
-                <w:rStyle w:val="af0"/>
+                <w:rStyle w:val="Hyperlink"/>
                 <w:noProof/>
               </w:rPr>
               <w:t xml:space="preserve">3.2 </w:t>
             </w:r>
             <w:r>
               <w:rPr>
-                <w:rStyle w:val="af0"/>
+                <w:rStyle w:val="Hyperlink"/>
                 <w:noProof/>
               </w:rPr>
               <w:t>参与人员</w:t>
@@ -974,14 +958,14 @@
           <w:hyperlink w:anchor="_Toc516818630" w:history="1">
             <w:r>
               <w:rPr>
-                <w:rStyle w:val="af0"/>
+                <w:rStyle w:val="Hyperlink"/>
                 <w:noProof/>
               </w:rPr>
               <w:t xml:space="preserve">3.3 </w:t>
             </w:r>
             <w:r>
               <w:rPr>
-                <w:rStyle w:val="af0"/>
+                <w:rStyle w:val="Hyperlink"/>
                 <w:noProof/>
               </w:rPr>
               <w:t>工作记录</w:t>
@@ -1051,14 +1035,14 @@
           <w:hyperlink w:anchor="_Toc516818631" w:history="1">
             <w:r>
               <w:rPr>
-                <w:rStyle w:val="af0"/>
+                <w:rStyle w:val="Hyperlink"/>
                 <w:noProof/>
               </w:rPr>
               <w:t xml:space="preserve">3.4 </w:t>
             </w:r>
             <w:r>
               <w:rPr>
-                <w:rStyle w:val="af0"/>
+                <w:rStyle w:val="Hyperlink"/>
                 <w:noProof/>
               </w:rPr>
               <w:t>防护总结与建议</w:t>
@@ -1127,14 +1111,14 @@
           <w:hyperlink w:anchor="_Toc516818632" w:history="1">
             <w:r>
               <w:rPr>
-                <w:rStyle w:val="af0"/>
+                <w:rStyle w:val="Hyperlink"/>
                 <w:noProof/>
               </w:rPr>
               <w:t xml:space="preserve">4. </w:t>
             </w:r>
             <w:r>
               <w:rPr>
-                <w:rStyle w:val="af0"/>
+                <w:rStyle w:val="Hyperlink"/>
                 <w:noProof/>
               </w:rPr>
               <w:t>详细防护报告</w:t>
@@ -1204,14 +1188,14 @@
           <w:hyperlink w:anchor="_Toc516818633" w:history="1">
             <w:r>
               <w:rPr>
-                <w:rStyle w:val="af0"/>
+                <w:rStyle w:val="Hyperlink"/>
                 <w:noProof/>
               </w:rPr>
               <w:t xml:space="preserve">4.1 </w:t>
             </w:r>
             <w:r>
               <w:rPr>
-                <w:rStyle w:val="af0"/>
+                <w:rStyle w:val="Hyperlink"/>
                 <w:noProof/>
               </w:rPr>
               <w:t>保护站点配置</w:t>
@@ -1281,14 +1265,14 @@
           <w:hyperlink w:anchor="_Toc516818634" w:history="1">
             <w:r>
               <w:rPr>
-                <w:rStyle w:val="af0"/>
+                <w:rStyle w:val="Hyperlink"/>
                 <w:noProof/>
               </w:rPr>
               <w:t xml:space="preserve">4.2 </w:t>
             </w:r>
             <w:r>
               <w:rPr>
-                <w:rStyle w:val="af0"/>
+                <w:rStyle w:val="Hyperlink"/>
                 <w:noProof/>
               </w:rPr>
               <w:t>报告分析</w:t>
@@ -1358,14 +1342,14 @@
           <w:hyperlink w:anchor="_Toc516818635" w:history="1">
             <w:r>
               <w:rPr>
-                <w:rStyle w:val="af0"/>
+                <w:rStyle w:val="Hyperlink"/>
                 <w:noProof/>
               </w:rPr>
               <w:t xml:space="preserve">4.3 </w:t>
             </w:r>
             <w:r>
               <w:rPr>
-                <w:rStyle w:val="af0"/>
+                <w:rStyle w:val="Hyperlink"/>
                 <w:noProof/>
               </w:rPr>
               <w:t>高危攻击行为</w:t>
@@ -1434,14 +1418,14 @@
           <w:hyperlink w:anchor="_Toc516818636" w:history="1">
             <w:r>
               <w:rPr>
-                <w:rStyle w:val="af0"/>
+                <w:rStyle w:val="Hyperlink"/>
                 <w:noProof/>
               </w:rPr>
               <w:t>5. zyWAF</w:t>
             </w:r>
             <w:r>
               <w:rPr>
-                <w:rStyle w:val="af0"/>
+                <w:rStyle w:val="Hyperlink"/>
                 <w:noProof/>
               </w:rPr>
               <w:t>优势</w:t>
@@ -1510,14 +1494,14 @@
           <w:hyperlink w:anchor="_Toc516818637" w:history="1">
             <w:r>
               <w:rPr>
-                <w:rStyle w:val="af0"/>
+                <w:rStyle w:val="Hyperlink"/>
                 <w:noProof/>
               </w:rPr>
               <w:t xml:space="preserve">6. </w:t>
             </w:r>
             <w:r>
               <w:rPr>
-                <w:rStyle w:val="af0"/>
+                <w:rStyle w:val="Hyperlink"/>
                 <w:noProof/>
               </w:rPr>
               <w:t>附录</w:t>
@@ -1587,14 +1571,14 @@
           <w:hyperlink w:anchor="_Toc516818638" w:history="1">
             <w:r>
               <w:rPr>
-                <w:rStyle w:val="af0"/>
+                <w:rStyle w:val="Hyperlink"/>
                 <w:noProof/>
               </w:rPr>
               <w:t xml:space="preserve">6.1 </w:t>
             </w:r>
             <w:r>
               <w:rPr>
-                <w:rStyle w:val="af0"/>
+                <w:rStyle w:val="Hyperlink"/>
                 <w:noProof/>
               </w:rPr>
               <w:t>攻击类型索引</w:t>
@@ -1652,10 +1636,12 @@
         <w:p>
           <w:pPr>
             <w:sectPr>
-              <w:headerReference w:type="default" r:id="rId10"/>
-              <w:footerReference w:type="default" r:id="rId11"/>
-              <w:headerReference w:type="first" r:id="rId12"/>
-              <w:footerReference w:type="first" r:id="rId13"/>
+              <w:headerReference w:type="even" r:id="rId10"/>
+              <w:headerReference w:type="default" r:id="rId11"/>
+              <w:footerReference w:type="even" r:id="rId12"/>
+              <w:footerReference w:type="default" r:id="rId13"/>
+              <w:headerReference w:type="first" r:id="rId14"/>
+              <w:footerReference w:type="first" r:id="rId15"/>
               <w:pgSz w:w="11906" w:h="16838"/>
               <w:pgMar w:top="1440" w:right="1080" w:bottom="1440" w:left="1080" w:header="851" w:footer="992" w:gutter="0"/>
               <w:pgNumType w:start="0"/>
@@ -1783,21 +1769,7 @@
         <w:rPr>
           <w:rFonts w:hint="eastAsia"/>
         </w:rPr>
-        <w:t>的技术架构，</w:t>
-      </w:r>
-      <w:proofErr w:type="gramStart"/>
-      <w:r>
-        <w:rPr>
-          <w:rFonts w:hint="eastAsia"/>
-        </w:rPr>
-        <w:t>中云网安</w:t>
-      </w:r>
-      <w:proofErr w:type="gramEnd"/>
-      <w:r>
-        <w:rPr>
-          <w:rFonts w:hint="eastAsia"/>
-        </w:rPr>
-        <w:t>研发的下一代</w:t>
+        <w:t>的技术架构，中云网安研发的下一代</w:t>
       </w:r>
       <w:proofErr w:type="spellStart"/>
       <w:r>
@@ -2057,14 +2029,12 @@
         <w:spacing w:line="360" w:lineRule="auto"/>
         <w:ind w:firstLineChars="200" w:firstLine="480"/>
       </w:pPr>
-      <w:proofErr w:type="gramStart"/>
       <w:r>
         <w:rPr>
           <w:rFonts w:hint="eastAsia"/>
         </w:rPr>
         <w:t>本部署</w:t>
       </w:r>
-      <w:proofErr w:type="gramEnd"/>
       <w:r>
         <w:rPr>
           <w:rFonts w:hint="eastAsia"/>
@@ -2075,14 +2045,7 @@
         <w:rPr>
           <w:rFonts w:hint="eastAsia"/>
         </w:rPr>
-        <w:t>广西民族大学相思</w:t>
-      </w:r>
-      <w:proofErr w:type="gramStart"/>
-      <w:r>
-        <w:rPr>
-          <w:rFonts w:hint="eastAsia"/>
-        </w:rPr>
-        <w:t>湖</w:t>
+        <w:t>广西民族大学相思湖</w:t>
       </w:r>
       <w:r>
         <w:rPr>
@@ -2090,7 +2053,6 @@
         </w:rPr>
         <w:t>网络</w:t>
       </w:r>
-      <w:proofErr w:type="gramEnd"/>
       <w:r>
         <w:rPr>
           <w:rFonts w:hint="eastAsia"/>
@@ -2203,21 +2165,7 @@
         <w:rPr>
           <w:rFonts w:hint="eastAsia"/>
         </w:rPr>
-        <w:t>学习过程，</w:t>
-      </w:r>
-      <w:proofErr w:type="gramStart"/>
-      <w:r>
-        <w:rPr>
-          <w:rFonts w:hint="eastAsia"/>
-        </w:rPr>
-        <w:t>中云网安项目</w:t>
-      </w:r>
-      <w:proofErr w:type="gramEnd"/>
-      <w:r>
-        <w:rPr>
-          <w:rFonts w:hint="eastAsia"/>
-        </w:rPr>
-        <w:t>组成员在现场提取告警日志，对告警日志进行分析，处理误报。上述过程结束后，项目组成员在</w:t>
+        <w:t>学习过程，中云网安项目组成员在现场提取告警日志，对告警日志进行分析，处理误报。上述过程结束后，项目组成员在</w:t>
       </w:r>
       <w:proofErr w:type="spellStart"/>
       <w:r>
@@ -2367,7 +2315,7 @@
     </w:p>
     <w:p>
       <w:pPr>
-        <w:pStyle w:val="af5"/>
+        <w:pStyle w:val="ListParagraph"/>
         <w:numPr>
           <w:ilvl w:val="0"/>
           <w:numId w:val="13"/>
@@ -2386,13 +2334,13 @@
     </w:p>
     <w:p>
       <w:pPr>
-        <w:pStyle w:val="af5"/>
+        <w:pStyle w:val="ListParagraph"/>
         <w:ind w:left="1260" w:firstLineChars="0" w:firstLine="0"/>
       </w:pPr>
     </w:p>
     <w:tbl>
       <w:tblPr>
-        <w:tblStyle w:val="af2"/>
+        <w:tblStyle w:val="TableGrid"/>
         <w:tblW w:w="7549" w:type="dxa"/>
         <w:jc w:val="center"/>
         <w:tblLayout w:type="fixed"/>
@@ -2535,13 +2483,13 @@
     </w:tbl>
     <w:p>
       <w:pPr>
-        <w:pStyle w:val="af5"/>
+        <w:pStyle w:val="ListParagraph"/>
         <w:ind w:left="1260" w:firstLineChars="0" w:firstLine="0"/>
       </w:pPr>
     </w:p>
     <w:p>
       <w:pPr>
-        <w:pStyle w:val="af5"/>
+        <w:pStyle w:val="ListParagraph"/>
         <w:numPr>
           <w:ilvl w:val="0"/>
           <w:numId w:val="13"/>
@@ -2560,7 +2508,7 @@
     <w:p/>
     <w:tbl>
       <w:tblPr>
-        <w:tblStyle w:val="af2"/>
+        <w:tblStyle w:val="TableGrid"/>
         <w:tblW w:w="7549" w:type="dxa"/>
         <w:jc w:val="center"/>
         <w:tblLayout w:type="fixed"/>
@@ -2873,6 +2821,12 @@
         <w:rPr>
           <w:rFonts w:hint="eastAsia"/>
         </w:rPr>
+        <w:t>采样</w:t>
+      </w:r>
+      <w:r>
+        <w:rPr>
+          <w:rFonts w:hint="eastAsia"/>
+        </w:rPr>
         <w:t>周期</w:t>
       </w:r>
       <w:bookmarkEnd w:id="10"/>
@@ -2978,7 +2932,7 @@
     <w:p/>
     <w:tbl>
       <w:tblPr>
-        <w:tblStyle w:val="af2"/>
+        <w:tblStyle w:val="TableGrid"/>
         <w:tblW w:w="7694" w:type="dxa"/>
         <w:tblInd w:w="806" w:type="dxa"/>
         <w:tblLayout w:type="fixed"/>
@@ -3034,7 +2988,6 @@
                 <w:szCs w:val="24"/>
               </w:rPr>
             </w:pPr>
-            <w:proofErr w:type="gramStart"/>
             <w:r>
               <w:rPr>
                 <w:rFonts w:hint="eastAsia"/>
@@ -3042,7 +2995,6 @@
               </w:rPr>
               <w:t>中云网安</w:t>
             </w:r>
-            <w:proofErr w:type="gramEnd"/>
           </w:p>
         </w:tc>
       </w:tr>
@@ -3285,7 +3237,7 @@
     <w:p/>
     <w:tbl>
       <w:tblPr>
-        <w:tblStyle w:val="af2"/>
+        <w:tblStyle w:val="TableGrid"/>
         <w:tblW w:w="7654" w:type="dxa"/>
         <w:tblInd w:w="846" w:type="dxa"/>
         <w:tblLayout w:type="fixed"/>
@@ -3611,7 +3563,7 @@
     </w:p>
     <w:p>
       <w:pPr>
-        <w:pStyle w:val="af5"/>
+        <w:pStyle w:val="ListParagraph"/>
         <w:numPr>
           <w:ilvl w:val="0"/>
           <w:numId w:val="5"/>
@@ -3627,51 +3579,40 @@
           <w:rFonts w:hint="eastAsia"/>
           <w:szCs w:val="24"/>
         </w:rPr>
-        <w:t>报告中“</w:t>
-      </w:r>
-      <w:r>
-        <w:rPr>
-          <w:rFonts w:hint="eastAsia"/>
-          <w:szCs w:val="24"/>
-          <w:highlight w:val="green"/>
-        </w:rPr>
-        <w:t>强制浏览”，“链接参数篡改”，“非正常</w:t>
-      </w:r>
-      <w:r>
-        <w:rPr>
-          <w:rFonts w:hint="eastAsia"/>
-          <w:szCs w:val="24"/>
-          <w:highlight w:val="green"/>
-        </w:rPr>
-        <w:t>HTTP</w:t>
-      </w:r>
-      <w:r>
-        <w:rPr>
-          <w:rFonts w:hint="eastAsia"/>
-          <w:szCs w:val="24"/>
-          <w:highlight w:val="green"/>
-        </w:rPr>
-        <w:t>请求”，“服务器域名无效”</w:t>
-      </w:r>
-      <w:r>
-        <w:rPr>
-          <w:rFonts w:hint="eastAsia"/>
-          <w:szCs w:val="24"/>
-        </w:rPr>
-        <w:t>数量居多，说明网站</w:t>
-      </w:r>
-      <w:r>
-        <w:rPr>
-          <w:rFonts w:hint="eastAsia"/>
-          <w:szCs w:val="24"/>
-          <w:highlight w:val="green"/>
-        </w:rPr>
-        <w:t>长期遭受扫描器扫描，疑似有黑客进行无具体目标的扫描收集网站信息</w:t>
+        <w:t>防护采样周期内网站不可信访问总数为</w:t>
+      </w:r>
+      <w:r>
+        <w:rPr>
+          <w:rFonts w:hint="eastAsia"/>
+          <w:szCs w:val="24"/>
+        </w:rPr>
+        <w:t>238381</w:t>
+      </w:r>
+      <w:r>
+        <w:rPr>
+          <w:rFonts w:hint="eastAsia"/>
+          <w:szCs w:val="24"/>
+        </w:rPr>
+        <w:t>次，日均</w:t>
+      </w:r>
+      <w:r>
+        <w:rPr>
+          <w:rFonts w:hint="eastAsia"/>
+          <w:szCs w:val="24"/>
+        </w:rPr>
+        <w:t>6870</w:t>
+      </w:r>
+      <w:r>
+        <w:rPr>
+          <w:rFonts w:hint="eastAsia"/>
+          <w:szCs w:val="24"/>
+        </w:rPr>
+        <w:t>次。</w:t>
       </w:r>
     </w:p>
     <w:p>
       <w:pPr>
-        <w:pStyle w:val="af5"/>
+        <w:pStyle w:val="ListParagraph"/>
         <w:numPr>
           <w:ilvl w:val="0"/>
           <w:numId w:val="5"/>
@@ -3682,21 +3623,12 @@
           <w:szCs w:val="24"/>
         </w:rPr>
       </w:pPr>
-      <w:proofErr w:type="gramStart"/>
-      <w:r>
-        <w:rPr>
-          <w:rFonts w:hint="eastAsia"/>
-          <w:szCs w:val="24"/>
-        </w:rPr>
-        <w:t>网站日均不可信访问</w:t>
-      </w:r>
-      <w:proofErr w:type="gramEnd"/>
-      <w:r>
-        <w:rPr>
-          <w:rFonts w:hint="eastAsia"/>
-          <w:szCs w:val="24"/>
-        </w:rPr>
-        <w:t>在</w:t>
+      <w:r>
+        <w:rPr>
+          <w:rFonts w:hint="eastAsia"/>
+          <w:szCs w:val="24"/>
+        </w:rPr>
+        <w:t>报告中“</w:t>
       </w:r>
       <w:r>
         <w:rPr>
@@ -3704,14 +3636,7 @@
           <w:szCs w:val="24"/>
           <w:highlight w:val="green"/>
         </w:rPr>
-        <w:t>？？？</w:t>
-      </w:r>
-      <w:r>
-        <w:rPr>
-          <w:rFonts w:hint="eastAsia"/>
-          <w:szCs w:val="24"/>
-        </w:rPr>
-        <w:t>次以下属于比较正常范围的。超过</w:t>
+        <w:t>强制浏览”，“链接参数篡改”，“非正常</w:t>
       </w:r>
       <w:r>
         <w:rPr>
@@ -3719,14 +3644,7 @@
           <w:szCs w:val="24"/>
           <w:highlight w:val="green"/>
         </w:rPr>
-        <w:t>6000</w:t>
-      </w:r>
-      <w:r>
-        <w:rPr>
-          <w:rFonts w:hint="eastAsia"/>
-          <w:szCs w:val="24"/>
-        </w:rPr>
-        <w:t>以上疑似遭到漏洞扫描。</w:t>
+        <w:t>HTTP</w:t>
       </w:r>
       <w:r>
         <w:rPr>
@@ -3734,7 +3652,14 @@
           <w:szCs w:val="24"/>
           <w:highlight w:val="green"/>
         </w:rPr>
-        <w:t>1</w:t>
+        <w:t>请求”，“服务器域名无效”</w:t>
+      </w:r>
+      <w:r>
+        <w:rPr>
+          <w:rFonts w:hint="eastAsia"/>
+          <w:szCs w:val="24"/>
+        </w:rPr>
+        <w:t>数量居多，说明网站</w:t>
       </w:r>
       <w:r>
         <w:rPr>
@@ -3742,81 +3667,12 @@
           <w:szCs w:val="24"/>
           <w:highlight w:val="green"/>
         </w:rPr>
-        <w:t>月中旬，</w:t>
-      </w:r>
-      <w:r>
-        <w:rPr>
-          <w:rFonts w:hint="eastAsia"/>
-          <w:szCs w:val="24"/>
-          <w:highlight w:val="green"/>
-        </w:rPr>
-        <w:t>3</w:t>
-      </w:r>
-      <w:r>
-        <w:rPr>
-          <w:rFonts w:hint="eastAsia"/>
-          <w:szCs w:val="24"/>
-          <w:highlight w:val="green"/>
-        </w:rPr>
-        <w:t>月</w:t>
-      </w:r>
-      <w:r>
-        <w:rPr>
-          <w:rFonts w:hint="eastAsia"/>
-          <w:szCs w:val="24"/>
-          <w:highlight w:val="green"/>
-        </w:rPr>
-        <w:t>21</w:t>
-      </w:r>
-      <w:r>
-        <w:rPr>
-          <w:rFonts w:hint="eastAsia"/>
-          <w:szCs w:val="24"/>
-          <w:highlight w:val="green"/>
-        </w:rPr>
-        <w:t>日</w:t>
-      </w:r>
-      <w:r>
-        <w:rPr>
-          <w:rFonts w:hint="eastAsia"/>
-          <w:szCs w:val="24"/>
-        </w:rPr>
-        <w:t>前后遭受多轮扫描，不可信流量分别是正常水平的</w:t>
-      </w:r>
-      <w:r>
-        <w:rPr>
-          <w:rFonts w:hint="eastAsia"/>
-          <w:szCs w:val="24"/>
-          <w:highlight w:val="green"/>
-        </w:rPr>
-        <w:t>16</w:t>
-      </w:r>
-      <w:r>
-        <w:rPr>
-          <w:rFonts w:hint="eastAsia"/>
-          <w:szCs w:val="24"/>
-        </w:rPr>
-        <w:t>倍和</w:t>
-      </w:r>
-      <w:r>
-        <w:rPr>
-          <w:rFonts w:hint="eastAsia"/>
-          <w:szCs w:val="24"/>
-          <w:highlight w:val="green"/>
-        </w:rPr>
-        <w:t>9</w:t>
-      </w:r>
-      <w:r>
-        <w:rPr>
-          <w:rFonts w:hint="eastAsia"/>
-          <w:szCs w:val="24"/>
-        </w:rPr>
-        <w:t>倍。</w:t>
+        <w:t>长期遭受扫描器扫描，疑似有黑客进行无具体目标的扫描收集网站信息</w:t>
       </w:r>
     </w:p>
     <w:p>
       <w:pPr>
-        <w:pStyle w:val="af5"/>
+        <w:pStyle w:val="ListParagraph"/>
         <w:numPr>
           <w:ilvl w:val="0"/>
           <w:numId w:val="5"/>
@@ -3827,6 +3683,142 @@
           <w:szCs w:val="24"/>
         </w:rPr>
       </w:pPr>
+      <w:r>
+        <w:rPr>
+          <w:rFonts w:hint="eastAsia"/>
+          <w:szCs w:val="24"/>
+        </w:rPr>
+        <w:t>网站日均不可信访问在</w:t>
+      </w:r>
+      <w:r>
+        <w:rPr>
+          <w:rFonts w:hint="eastAsia"/>
+          <w:szCs w:val="24"/>
+          <w:highlight w:val="green"/>
+        </w:rPr>
+        <w:t>？？？</w:t>
+      </w:r>
+      <w:r>
+        <w:rPr>
+          <w:rFonts w:hint="eastAsia"/>
+          <w:szCs w:val="24"/>
+        </w:rPr>
+        <w:t>次以下属于比较正常范围的。超过</w:t>
+      </w:r>
+      <w:r>
+        <w:rPr>
+          <w:rFonts w:hint="eastAsia"/>
+          <w:szCs w:val="24"/>
+          <w:highlight w:val="green"/>
+        </w:rPr>
+        <w:t>6000</w:t>
+      </w:r>
+      <w:r>
+        <w:rPr>
+          <w:rFonts w:hint="eastAsia"/>
+          <w:szCs w:val="24"/>
+        </w:rPr>
+        <w:t>以上疑似遭到漏洞扫描。</w:t>
+      </w:r>
+      <w:r>
+        <w:rPr>
+          <w:rFonts w:hint="eastAsia"/>
+          <w:szCs w:val="24"/>
+          <w:highlight w:val="green"/>
+        </w:rPr>
+        <w:t>1</w:t>
+      </w:r>
+      <w:r>
+        <w:rPr>
+          <w:rFonts w:hint="eastAsia"/>
+          <w:szCs w:val="24"/>
+          <w:highlight w:val="green"/>
+        </w:rPr>
+        <w:t>月中旬，</w:t>
+      </w:r>
+      <w:r>
+        <w:rPr>
+          <w:rFonts w:hint="eastAsia"/>
+          <w:szCs w:val="24"/>
+          <w:highlight w:val="green"/>
+        </w:rPr>
+        <w:t>3</w:t>
+      </w:r>
+      <w:r>
+        <w:rPr>
+          <w:rFonts w:hint="eastAsia"/>
+          <w:szCs w:val="24"/>
+          <w:highlight w:val="green"/>
+        </w:rPr>
+        <w:t>月</w:t>
+      </w:r>
+      <w:r>
+        <w:rPr>
+          <w:rFonts w:hint="eastAsia"/>
+          <w:szCs w:val="24"/>
+          <w:highlight w:val="green"/>
+        </w:rPr>
+        <w:t>21</w:t>
+      </w:r>
+      <w:r>
+        <w:rPr>
+          <w:rFonts w:hint="eastAsia"/>
+          <w:szCs w:val="24"/>
+          <w:highlight w:val="green"/>
+        </w:rPr>
+        <w:t>日</w:t>
+      </w:r>
+      <w:r>
+        <w:rPr>
+          <w:rFonts w:hint="eastAsia"/>
+          <w:szCs w:val="24"/>
+        </w:rPr>
+        <w:t>前后遭受多轮扫描，不可信流量分别是正常水平的</w:t>
+      </w:r>
+      <w:r>
+        <w:rPr>
+          <w:rFonts w:hint="eastAsia"/>
+          <w:szCs w:val="24"/>
+          <w:highlight w:val="green"/>
+        </w:rPr>
+        <w:t>16</w:t>
+      </w:r>
+      <w:r>
+        <w:rPr>
+          <w:rFonts w:hint="eastAsia"/>
+          <w:szCs w:val="24"/>
+        </w:rPr>
+        <w:t>倍和</w:t>
+      </w:r>
+      <w:r>
+        <w:rPr>
+          <w:rFonts w:hint="eastAsia"/>
+          <w:szCs w:val="24"/>
+          <w:highlight w:val="green"/>
+        </w:rPr>
+        <w:t>9</w:t>
+      </w:r>
+      <w:r>
+        <w:rPr>
+          <w:rFonts w:hint="eastAsia"/>
+          <w:szCs w:val="24"/>
+        </w:rPr>
+        <w:t>倍。</w:t>
+      </w:r>
+    </w:p>
+    <w:p>
+      <w:pPr>
+        <w:pStyle w:val="ListParagraph"/>
+        <w:numPr>
+          <w:ilvl w:val="0"/>
+          <w:numId w:val="5"/>
+        </w:numPr>
+        <w:spacing w:line="360" w:lineRule="auto"/>
+        <w:ind w:firstLineChars="0"/>
+        <w:rPr>
+          <w:szCs w:val="24"/>
+        </w:rPr>
+      </w:pPr>
       <w:bookmarkStart w:id="19" w:name="OLE_LINK19"/>
       <w:r>
         <w:rPr>
@@ -3975,7 +3967,7 @@
     </w:p>
     <w:p>
       <w:pPr>
-        <w:pStyle w:val="af5"/>
+        <w:pStyle w:val="ListParagraph"/>
         <w:numPr>
           <w:ilvl w:val="0"/>
           <w:numId w:val="5"/>
@@ -4213,7 +4205,7 @@
     </w:p>
     <w:p>
       <w:pPr>
-        <w:pStyle w:val="af5"/>
+        <w:pStyle w:val="ListParagraph"/>
         <w:numPr>
           <w:ilvl w:val="0"/>
           <w:numId w:val="8"/>
@@ -4393,7 +4385,7 @@
     </w:p>
     <w:p>
       <w:pPr>
-        <w:pStyle w:val="af5"/>
+        <w:pStyle w:val="ListParagraph"/>
         <w:numPr>
           <w:ilvl w:val="0"/>
           <w:numId w:val="10"/>
@@ -4408,17 +4400,8 @@
           <w:rFonts w:hint="eastAsia"/>
           <w:szCs w:val="24"/>
         </w:rPr>
-        <w:t>不</w:t>
-      </w:r>
-      <w:proofErr w:type="gramStart"/>
-      <w:r>
-        <w:rPr>
-          <w:rFonts w:hint="eastAsia"/>
-          <w:szCs w:val="24"/>
-        </w:rPr>
-        <w:t>可信访问</w:t>
-      </w:r>
-      <w:proofErr w:type="gramEnd"/>
+        <w:t>不可信访问</w:t>
+      </w:r>
       <w:r>
         <w:rPr>
           <w:rFonts w:hint="eastAsia"/>
@@ -4458,17 +4441,8 @@
           <w:rFonts w:hint="eastAsia"/>
           <w:szCs w:val="24"/>
         </w:rPr>
-        <w:t>不</w:t>
-      </w:r>
-      <w:proofErr w:type="gramStart"/>
-      <w:r>
-        <w:rPr>
-          <w:rFonts w:hint="eastAsia"/>
-          <w:szCs w:val="24"/>
-        </w:rPr>
-        <w:t>可信访问</w:t>
-      </w:r>
-      <w:proofErr w:type="gramEnd"/>
+        <w:t>不可信访问</w:t>
+      </w:r>
       <w:r>
         <w:rPr>
           <w:rFonts w:hint="eastAsia"/>
@@ -4503,7 +4477,7 @@
     </w:p>
     <w:p>
       <w:pPr>
-        <w:pStyle w:val="af5"/>
+        <w:pStyle w:val="ListParagraph"/>
         <w:numPr>
           <w:ilvl w:val="0"/>
           <w:numId w:val="10"/>
@@ -4518,23 +4492,7 @@
           <w:rFonts w:hint="eastAsia"/>
           <w:szCs w:val="24"/>
         </w:rPr>
-        <w:t>不</w:t>
-      </w:r>
-      <w:proofErr w:type="gramStart"/>
-      <w:r>
-        <w:rPr>
-          <w:rFonts w:hint="eastAsia"/>
-          <w:szCs w:val="24"/>
-        </w:rPr>
-        <w:t>可信访问</w:t>
-      </w:r>
-      <w:proofErr w:type="gramEnd"/>
-      <w:r>
-        <w:rPr>
-          <w:rFonts w:hint="eastAsia"/>
-          <w:szCs w:val="24"/>
-        </w:rPr>
-        <w:t>的时间分布</w:t>
+        <w:t>不可信访问的时间分布</w:t>
       </w:r>
     </w:p>
     <w:p>
@@ -4671,7 +4629,7 @@
     </w:p>
     <w:p>
       <w:pPr>
-        <w:pStyle w:val="af5"/>
+        <w:pStyle w:val="ListParagraph"/>
         <w:numPr>
           <w:ilvl w:val="0"/>
           <w:numId w:val="10"/>
@@ -4686,17 +4644,8 @@
           <w:rFonts w:hint="eastAsia"/>
           <w:szCs w:val="24"/>
         </w:rPr>
-        <w:t>不</w:t>
-      </w:r>
-      <w:proofErr w:type="gramStart"/>
-      <w:r>
-        <w:rPr>
-          <w:rFonts w:hint="eastAsia"/>
-          <w:szCs w:val="24"/>
-        </w:rPr>
-        <w:t>可信访问</w:t>
-      </w:r>
-      <w:proofErr w:type="gramEnd"/>
+        <w:t>不可信访问</w:t>
+      </w:r>
       <w:r>
         <w:rPr>
           <w:rFonts w:hint="eastAsia"/>
@@ -5450,7 +5399,7 @@
     </w:p>
     <w:p>
       <w:pPr>
-        <w:pStyle w:val="af5"/>
+        <w:pStyle w:val="ListParagraph"/>
         <w:numPr>
           <w:ilvl w:val="0"/>
           <w:numId w:val="27"/>
@@ -5698,7 +5647,7 @@
     </w:p>
     <w:p>
       <w:pPr>
-        <w:pStyle w:val="af5"/>
+        <w:pStyle w:val="ListParagraph"/>
         <w:numPr>
           <w:ilvl w:val="0"/>
           <w:numId w:val="27"/>
@@ -5790,7 +5739,7 @@
     <w:p/>
     <w:p>
       <w:pPr>
-        <w:pStyle w:val="af5"/>
+        <w:pStyle w:val="ListParagraph"/>
         <w:numPr>
           <w:ilvl w:val="0"/>
           <w:numId w:val="10"/>
@@ -5805,17 +5754,8 @@
           <w:rFonts w:hint="eastAsia"/>
           <w:szCs w:val="24"/>
         </w:rPr>
-        <w:t>不</w:t>
-      </w:r>
-      <w:proofErr w:type="gramStart"/>
-      <w:r>
-        <w:rPr>
-          <w:rFonts w:hint="eastAsia"/>
-          <w:szCs w:val="24"/>
-        </w:rPr>
-        <w:t>可信访问</w:t>
-      </w:r>
-      <w:proofErr w:type="gramEnd"/>
+        <w:t>不可信访问</w:t>
+      </w:r>
       <w:r>
         <w:rPr>
           <w:rFonts w:hint="eastAsia"/>
@@ -5975,7 +5915,7 @@
     </w:p>
     <w:p>
       <w:pPr>
-        <w:pStyle w:val="af5"/>
+        <w:pStyle w:val="ListParagraph"/>
         <w:numPr>
           <w:ilvl w:val="0"/>
           <w:numId w:val="11"/>
@@ -5996,7 +5936,7 @@
     </w:p>
     <w:tbl>
       <w:tblPr>
-        <w:tblStyle w:val="af2"/>
+        <w:tblStyle w:val="TableGrid"/>
         <w:tblW w:w="7654" w:type="dxa"/>
         <w:tblInd w:w="846" w:type="dxa"/>
         <w:tblLayout w:type="fixed"/>
@@ -6108,7 +6048,7 @@
     </w:tbl>
     <w:p>
       <w:pPr>
-        <w:pStyle w:val="af5"/>
+        <w:pStyle w:val="ListParagraph"/>
         <w:ind w:left="1271" w:firstLineChars="0" w:firstLine="0"/>
         <w:rPr>
           <w:sz w:val="28"/>
@@ -6118,7 +6058,7 @@
     </w:p>
     <w:p>
       <w:pPr>
-        <w:pStyle w:val="af5"/>
+        <w:pStyle w:val="ListParagraph"/>
         <w:numPr>
           <w:ilvl w:val="0"/>
           <w:numId w:val="11"/>
@@ -6144,7 +6084,7 @@
     </w:p>
     <w:tbl>
       <w:tblPr>
-        <w:tblStyle w:val="af2"/>
+        <w:tblStyle w:val="TableGrid"/>
         <w:tblW w:w="7654" w:type="dxa"/>
         <w:tblInd w:w="846" w:type="dxa"/>
         <w:tblLayout w:type="fixed"/>
@@ -6274,7 +6214,7 @@
     </w:p>
     <w:p>
       <w:pPr>
-        <w:pStyle w:val="af5"/>
+        <w:pStyle w:val="ListParagraph"/>
         <w:numPr>
           <w:ilvl w:val="0"/>
           <w:numId w:val="11"/>
@@ -6304,7 +6244,7 @@
     </w:p>
     <w:tbl>
       <w:tblPr>
-        <w:tblStyle w:val="af2"/>
+        <w:tblStyle w:val="TableGrid"/>
         <w:tblW w:w="7654" w:type="dxa"/>
         <w:tblInd w:w="846" w:type="dxa"/>
         <w:tblLayout w:type="fixed"/>
@@ -6430,7 +6370,7 @@
     </w:p>
     <w:p>
       <w:pPr>
-        <w:pStyle w:val="af5"/>
+        <w:pStyle w:val="ListParagraph"/>
         <w:numPr>
           <w:ilvl w:val="0"/>
           <w:numId w:val="11"/>
@@ -6452,7 +6392,7 @@
     </w:p>
     <w:tbl>
       <w:tblPr>
-        <w:tblStyle w:val="af2"/>
+        <w:tblStyle w:val="TableGrid"/>
         <w:tblW w:w="7654" w:type="dxa"/>
         <w:tblInd w:w="846" w:type="dxa"/>
         <w:tblLayout w:type="fixed"/>
@@ -6567,7 +6507,7 @@
     </w:tbl>
     <w:p>
       <w:pPr>
-        <w:pStyle w:val="af5"/>
+        <w:pStyle w:val="ListParagraph"/>
         <w:ind w:left="1271" w:firstLineChars="0" w:firstLine="0"/>
         <w:rPr>
           <w:sz w:val="28"/>
@@ -6577,7 +6517,7 @@
     </w:p>
     <w:p>
       <w:pPr>
-        <w:pStyle w:val="af5"/>
+        <w:pStyle w:val="ListParagraph"/>
         <w:numPr>
           <w:ilvl w:val="0"/>
           <w:numId w:val="11"/>
@@ -6599,7 +6539,7 @@
     </w:p>
     <w:tbl>
       <w:tblPr>
-        <w:tblStyle w:val="af2"/>
+        <w:tblStyle w:val="TableGrid"/>
         <w:tblW w:w="7654" w:type="dxa"/>
         <w:tblInd w:w="846" w:type="dxa"/>
         <w:tblLayout w:type="fixed"/>
@@ -6712,7 +6652,7 @@
     </w:tbl>
     <w:p>
       <w:pPr>
-        <w:pStyle w:val="af5"/>
+        <w:pStyle w:val="ListParagraph"/>
         <w:ind w:left="1271" w:firstLineChars="0" w:firstLine="0"/>
         <w:rPr>
           <w:sz w:val="28"/>
@@ -6722,7 +6662,7 @@
     </w:p>
     <w:p>
       <w:pPr>
-        <w:pStyle w:val="af5"/>
+        <w:pStyle w:val="ListParagraph"/>
         <w:numPr>
           <w:ilvl w:val="0"/>
           <w:numId w:val="11"/>
@@ -6744,7 +6684,7 @@
     </w:p>
     <w:tbl>
       <w:tblPr>
-        <w:tblStyle w:val="af2"/>
+        <w:tblStyle w:val="TableGrid"/>
         <w:tblW w:w="7654" w:type="dxa"/>
         <w:tblInd w:w="846" w:type="dxa"/>
         <w:tblLayout w:type="fixed"/>
@@ -6856,7 +6796,7 @@
     </w:tbl>
     <w:p>
       <w:pPr>
-        <w:pStyle w:val="af5"/>
+        <w:pStyle w:val="ListParagraph"/>
         <w:ind w:left="1271" w:firstLineChars="0" w:firstLine="0"/>
         <w:rPr>
           <w:sz w:val="28"/>
@@ -6866,7 +6806,7 @@
     </w:p>
     <w:p>
       <w:pPr>
-        <w:pStyle w:val="af5"/>
+        <w:pStyle w:val="ListParagraph"/>
         <w:numPr>
           <w:ilvl w:val="0"/>
           <w:numId w:val="11"/>
@@ -6896,7 +6836,7 @@
     </w:p>
     <w:tbl>
       <w:tblPr>
-        <w:tblStyle w:val="af2"/>
+        <w:tblStyle w:val="TableGrid"/>
         <w:tblW w:w="7654" w:type="dxa"/>
         <w:tblInd w:w="846" w:type="dxa"/>
         <w:tblLayout w:type="fixed"/>
@@ -7016,7 +6956,7 @@
     </w:p>
     <w:p>
       <w:pPr>
-        <w:pStyle w:val="af5"/>
+        <w:pStyle w:val="ListParagraph"/>
         <w:numPr>
           <w:ilvl w:val="0"/>
           <w:numId w:val="11"/>
@@ -7027,28 +6967,18 @@
           <w:szCs w:val="28"/>
         </w:rPr>
       </w:pPr>
-      <w:proofErr w:type="gramStart"/>
       <w:r>
         <w:rPr>
           <w:rFonts w:hint="eastAsia"/>
           <w:sz w:val="28"/>
           <w:szCs w:val="28"/>
         </w:rPr>
-        <w:t>跨站脚本</w:t>
-      </w:r>
-      <w:proofErr w:type="gramEnd"/>
-      <w:r>
-        <w:rPr>
-          <w:rFonts w:hint="eastAsia"/>
-          <w:sz w:val="28"/>
-          <w:szCs w:val="28"/>
-        </w:rPr>
-        <w:t>攻击</w:t>
+        <w:t>跨站脚本攻击</w:t>
       </w:r>
     </w:p>
     <w:tbl>
       <w:tblPr>
-        <w:tblStyle w:val="af2"/>
+        <w:tblStyle w:val="TableGrid"/>
         <w:tblW w:w="7654" w:type="dxa"/>
         <w:tblInd w:w="846" w:type="dxa"/>
         <w:tblLayout w:type="fixed"/>
@@ -7168,7 +7098,7 @@
     </w:p>
     <w:p>
       <w:pPr>
-        <w:pStyle w:val="af5"/>
+        <w:pStyle w:val="ListParagraph"/>
         <w:numPr>
           <w:ilvl w:val="0"/>
           <w:numId w:val="11"/>
@@ -7198,7 +7128,7 @@
     </w:p>
     <w:tbl>
       <w:tblPr>
-        <w:tblStyle w:val="af2"/>
+        <w:tblStyle w:val="TableGrid"/>
         <w:tblW w:w="7654" w:type="dxa"/>
         <w:tblInd w:w="846" w:type="dxa"/>
         <w:tblLayout w:type="fixed"/>
@@ -7318,7 +7248,7 @@
     </w:p>
     <w:p>
       <w:pPr>
-        <w:pStyle w:val="af5"/>
+        <w:pStyle w:val="ListParagraph"/>
         <w:numPr>
           <w:ilvl w:val="0"/>
           <w:numId w:val="11"/>
@@ -7340,7 +7270,7 @@
     </w:p>
     <w:tbl>
       <w:tblPr>
-        <w:tblStyle w:val="af2"/>
+        <w:tblStyle w:val="TableGrid"/>
         <w:tblW w:w="7654" w:type="dxa"/>
         <w:tblInd w:w="846" w:type="dxa"/>
         <w:tblLayout w:type="fixed"/>
@@ -7461,7 +7391,7 @@
     </w:p>
     <w:p>
       <w:pPr>
-        <w:pStyle w:val="af5"/>
+        <w:pStyle w:val="ListParagraph"/>
         <w:numPr>
           <w:ilvl w:val="0"/>
           <w:numId w:val="11"/>
@@ -7483,7 +7413,7 @@
     </w:p>
     <w:tbl>
       <w:tblPr>
-        <w:tblStyle w:val="af2"/>
+        <w:tblStyle w:val="TableGrid"/>
         <w:tblW w:w="7654" w:type="dxa"/>
         <w:tblInd w:w="846" w:type="dxa"/>
         <w:tblLayout w:type="fixed"/>
@@ -7595,11 +7525,6 @@
     </w:tbl>
     <w:p/>
     <w:p>
-      <w:pPr>
-        <w:rPr>
-          <w:rFonts w:hint="eastAsia"/>
-        </w:rPr>
-      </w:pPr>
       <w:r>
         <w:rPr>
           <w:rFonts w:hint="eastAsia"/>
@@ -7618,8 +7543,6 @@
         </w:rPr>
         <w:t>核心规则库。</w:t>
       </w:r>
-      <w:bookmarkStart w:id="32" w:name="_GoBack"/>
-      <w:bookmarkEnd w:id="32"/>
     </w:p>
     <w:p>
       <w:pPr>
@@ -7629,7 +7552,7 @@
           <w:numId w:val="0"/>
         </w:numPr>
       </w:pPr>
-      <w:bookmarkStart w:id="33" w:name="_Toc516818636"/>
+      <w:bookmarkStart w:id="32" w:name="_Toc516818636"/>
       <w:r>
         <w:t xml:space="preserve">5. </w:t>
       </w:r>
@@ -7642,7 +7565,7 @@
         <w:t>优势</w:t>
       </w:r>
       <w:bookmarkEnd w:id="31"/>
-      <w:bookmarkEnd w:id="33"/>
+      <w:bookmarkEnd w:id="32"/>
     </w:p>
     <w:p>
       <w:pPr>
@@ -7654,21 +7577,12 @@
           <w:szCs w:val="24"/>
         </w:rPr>
       </w:pPr>
-      <w:proofErr w:type="gramStart"/>
-      <w:r>
-        <w:rPr>
-          <w:rFonts w:hint="eastAsia"/>
-          <w:szCs w:val="24"/>
-        </w:rPr>
-        <w:t>中云网安拥有</w:t>
-      </w:r>
-      <w:proofErr w:type="gramEnd"/>
-      <w:r>
-        <w:rPr>
-          <w:rFonts w:hint="eastAsia"/>
-          <w:szCs w:val="24"/>
-        </w:rPr>
-        <w:t>一支国内资深的安全研发团队，专注于</w:t>
+      <w:r>
+        <w:rPr>
+          <w:rFonts w:hint="eastAsia"/>
+          <w:szCs w:val="24"/>
+        </w:rPr>
+        <w:t>中云网安拥有一支国内资深的安全研发团队，专注于</w:t>
       </w:r>
       <w:r>
         <w:rPr>
@@ -7915,8 +7829,8 @@
           <w:numId w:val="0"/>
         </w:numPr>
       </w:pPr>
-      <w:bookmarkStart w:id="34" w:name="_Toc511373266"/>
-      <w:bookmarkStart w:id="35" w:name="_Toc516818637"/>
+      <w:bookmarkStart w:id="33" w:name="_Toc511373266"/>
+      <w:bookmarkStart w:id="34" w:name="_Toc516818637"/>
       <w:r>
         <w:lastRenderedPageBreak/>
         <w:t xml:space="preserve">6. </w:t>
@@ -7924,8 +7838,8 @@
       <w:r>
         <w:t>附录</w:t>
       </w:r>
+      <w:bookmarkEnd w:id="33"/>
       <w:bookmarkEnd w:id="34"/>
-      <w:bookmarkEnd w:id="35"/>
     </w:p>
     <w:p>
       <w:pPr>
@@ -7936,8 +7850,8 @@
         </w:numPr>
         <w:ind w:left="420"/>
       </w:pPr>
-      <w:bookmarkStart w:id="36" w:name="_Toc511373267"/>
-      <w:bookmarkStart w:id="37" w:name="_Toc516818638"/>
+      <w:bookmarkStart w:id="35" w:name="_Toc511373267"/>
+      <w:bookmarkStart w:id="36" w:name="_Toc516818638"/>
       <w:r>
         <w:rPr>
           <w:rFonts w:hint="eastAsia"/>
@@ -7956,12 +7870,12 @@
         </w:rPr>
         <w:t>攻击类型索引</w:t>
       </w:r>
+      <w:bookmarkEnd w:id="35"/>
       <w:bookmarkEnd w:id="36"/>
-      <w:bookmarkEnd w:id="37"/>
     </w:p>
     <w:tbl>
       <w:tblPr>
-        <w:tblStyle w:val="110"/>
+        <w:tblStyle w:val="11"/>
         <w:tblW w:w="8217" w:type="dxa"/>
         <w:jc w:val="center"/>
         <w:shd w:val="clear" w:color="auto" w:fill="FFFFFF" w:themeFill="background1"/>
@@ -8545,9 +8459,9 @@
       </w:pPr>
     </w:p>
     <w:sectPr>
-      <w:footerReference w:type="default" r:id="rId14"/>
-      <w:headerReference w:type="first" r:id="rId15"/>
-      <w:footerReference w:type="first" r:id="rId16"/>
+      <w:footerReference w:type="default" r:id="rId16"/>
+      <w:headerReference w:type="first" r:id="rId17"/>
+      <w:footerReference w:type="first" r:id="rId18"/>
       <w:pgSz w:w="11906" w:h="16838"/>
       <w:pgMar w:top="1440" w:right="1080" w:bottom="1440" w:left="1080" w:header="851" w:footer="992" w:gutter="0"/>
       <w:pgNumType w:start="1" w:chapStyle="1"/>
@@ -8560,7 +8474,7 @@
 </file>
 
 <file path=word/endnotes.xml><?xml version="1.0" encoding="utf-8"?>
-<w:endnotes xmlns:wpc="http://schemas.microsoft.com/office/word/2010/wordprocessingCanvas" xmlns:cx="http://schemas.microsoft.com/office/drawing/2014/chartex" xmlns:cx1="http://schemas.microsoft.com/office/drawing/2015/9/8/chartex" xmlns:cx2="http://schemas.microsoft.com/office/drawing/2015/10/21/chartex" xmlns:cx3="http://schemas.microsoft.com/office/drawing/2016/5/9/chartex" xmlns:cx4="http://schemas.microsoft.com/office/drawing/2016/5/10/chartex" xmlns:cx5="http://schemas.microsoft.com/office/drawing/2016/5/11/chartex" xmlns:cx6="http://schemas.microsoft.com/office/drawing/2016/5/12/chartex" xmlns:cx7="http://schemas.microsoft.com/office/drawing/2016/5/13/chartex" xmlns:cx8="http://schemas.microsoft.com/office/drawing/2016/5/14/chartex" xmlns:mc="http://schemas.openxmlformats.org/markup-compatibility/2006" xmlns:aink="http://schemas.microsoft.com/office/drawing/2016/ink" xmlns:am3d="http://schemas.microsoft.com/office/drawing/2017/model3d" xmlns:o="urn:schemas-microsoft-com:office:office" xmlns:r="http://schemas.openxmlformats.org/officeDocument/2006/relationships" xmlns:m="http://schemas.openxmlformats.org/officeDocument/2006/math" xmlns:v="urn:schemas-microsoft-com:vml" xmlns:wp14="http://schemas.microsoft.com/office/word/2010/wordprocessingDrawing" xmlns:wp="http://schemas.openxmlformats.org/drawingml/2006/wordprocessingDrawing" xmlns:w10="urn:schemas-microsoft-com:office:word" xmlns:w="http://schemas.openxmlformats.org/wordprocessingml/2006/main" xmlns:w14="http://schemas.microsoft.com/office/word/2010/wordml" xmlns:w15="http://schemas.microsoft.com/office/word/2012/wordml" xmlns:w16cid="http://schemas.microsoft.com/office/word/2016/wordml/cid" xmlns:w16se="http://schemas.microsoft.com/office/word/2015/wordml/symex" xmlns:wpg="http://schemas.microsoft.com/office/word/2010/wordprocessingGroup" xmlns:wpi="http://schemas.microsoft.com/office/word/2010/wordprocessingInk" xmlns:wne="http://schemas.microsoft.com/office/word/2006/wordml" xmlns:wps="http://schemas.microsoft.com/office/word/2010/wordprocessingShape" mc:Ignorable="w14 w15 w16se w16cid wp14">
+<w:endnotes xmlns:wpc="http://schemas.microsoft.com/office/word/2010/wordprocessingCanvas" xmlns:mc="http://schemas.openxmlformats.org/markup-compatibility/2006" xmlns:o="urn:schemas-microsoft-com:office:office" xmlns:r="http://schemas.openxmlformats.org/officeDocument/2006/relationships" xmlns:m="http://schemas.openxmlformats.org/officeDocument/2006/math" xmlns:v="urn:schemas-microsoft-com:vml" xmlns:wp14="http://schemas.microsoft.com/office/word/2010/wordprocessingDrawing" xmlns:wp="http://schemas.openxmlformats.org/drawingml/2006/wordprocessingDrawing" xmlns:w10="urn:schemas-microsoft-com:office:word" xmlns:w="http://schemas.openxmlformats.org/wordprocessingml/2006/main" xmlns:w14="http://schemas.microsoft.com/office/word/2010/wordml" xmlns:w15="http://schemas.microsoft.com/office/word/2012/wordml" xmlns:wpg="http://schemas.microsoft.com/office/word/2010/wordprocessingGroup" xmlns:wpi="http://schemas.microsoft.com/office/word/2010/wordprocessingInk" xmlns:wne="http://schemas.microsoft.com/office/word/2006/wordml" xmlns:wps="http://schemas.microsoft.com/office/word/2010/wordprocessingShape" mc:Ignorable="w14 w15 wp14">
   <w:endnote w:type="separator" w:id="-1">
     <w:p>
       <w:r>
@@ -8579,37 +8493,47 @@
 </file>
 
 <file path=word/footer1.xml><?xml version="1.0" encoding="utf-8"?>
-<w:ftr xmlns:wpc="http://schemas.microsoft.com/office/word/2010/wordprocessingCanvas" xmlns:cx="http://schemas.microsoft.com/office/drawing/2014/chartex" xmlns:cx1="http://schemas.microsoft.com/office/drawing/2015/9/8/chartex" xmlns:cx2="http://schemas.microsoft.com/office/drawing/2015/10/21/chartex" xmlns:cx3="http://schemas.microsoft.com/office/drawing/2016/5/9/chartex" xmlns:cx4="http://schemas.microsoft.com/office/drawing/2016/5/10/chartex" xmlns:cx5="http://schemas.microsoft.com/office/drawing/2016/5/11/chartex" xmlns:cx6="http://schemas.microsoft.com/office/drawing/2016/5/12/chartex" xmlns:cx7="http://schemas.microsoft.com/office/drawing/2016/5/13/chartex" xmlns:cx8="http://schemas.microsoft.com/office/drawing/2016/5/14/chartex" xmlns:mc="http://schemas.openxmlformats.org/markup-compatibility/2006" xmlns:aink="http://schemas.microsoft.com/office/drawing/2016/ink" xmlns:am3d="http://schemas.microsoft.com/office/drawing/2017/model3d" xmlns:o="urn:schemas-microsoft-com:office:office" xmlns:r="http://schemas.openxmlformats.org/officeDocument/2006/relationships" xmlns:m="http://schemas.openxmlformats.org/officeDocument/2006/math" xmlns:v="urn:schemas-microsoft-com:vml" xmlns:wp14="http://schemas.microsoft.com/office/word/2010/wordprocessingDrawing" xmlns:wp="http://schemas.openxmlformats.org/drawingml/2006/wordprocessingDrawing" xmlns:w10="urn:schemas-microsoft-com:office:word" xmlns:w="http://schemas.openxmlformats.org/wordprocessingml/2006/main" xmlns:w14="http://schemas.microsoft.com/office/word/2010/wordml" xmlns:w15="http://schemas.microsoft.com/office/word/2012/wordml" xmlns:w16cid="http://schemas.microsoft.com/office/word/2016/wordml/cid" xmlns:w16se="http://schemas.microsoft.com/office/word/2015/wordml/symex" xmlns:wpg="http://schemas.microsoft.com/office/word/2010/wordprocessingGroup" xmlns:wpi="http://schemas.microsoft.com/office/word/2010/wordprocessingInk" xmlns:wne="http://schemas.microsoft.com/office/word/2006/wordml" xmlns:wps="http://schemas.microsoft.com/office/word/2010/wordprocessingShape" mc:Ignorable="w14 w15 w16se w16cid wp14">
+<w:ftr xmlns:wpc="http://schemas.microsoft.com/office/word/2010/wordprocessingCanvas" xmlns:mc="http://schemas.openxmlformats.org/markup-compatibility/2006" xmlns:o="urn:schemas-microsoft-com:office:office" xmlns:r="http://schemas.openxmlformats.org/officeDocument/2006/relationships" xmlns:m="http://schemas.openxmlformats.org/officeDocument/2006/math" xmlns:v="urn:schemas-microsoft-com:vml" xmlns:wp14="http://schemas.microsoft.com/office/word/2010/wordprocessingDrawing" xmlns:wp="http://schemas.openxmlformats.org/drawingml/2006/wordprocessingDrawing" xmlns:w10="urn:schemas-microsoft-com:office:word" xmlns:w="http://schemas.openxmlformats.org/wordprocessingml/2006/main" xmlns:w14="http://schemas.microsoft.com/office/word/2010/wordml" xmlns:w15="http://schemas.microsoft.com/office/word/2012/wordml" xmlns:wpg="http://schemas.microsoft.com/office/word/2010/wordprocessingGroup" xmlns:wpi="http://schemas.microsoft.com/office/word/2010/wordprocessingInk" xmlns:wne="http://schemas.microsoft.com/office/word/2006/wordml" xmlns:wps="http://schemas.microsoft.com/office/word/2010/wordprocessingShape" mc:Ignorable="w14 w15 wp14">
   <w:p>
     <w:pPr>
-      <w:pStyle w:val="a9"/>
-    </w:pPr>
-  </w:p>
-  <w:p>
-    <w:pPr>
-      <w:pStyle w:val="a9"/>
+      <w:pStyle w:val="Footer"/>
     </w:pPr>
   </w:p>
 </w:ftr>
 </file>
 
 <file path=word/footer2.xml><?xml version="1.0" encoding="utf-8"?>
-<w:ftr xmlns:wpc="http://schemas.microsoft.com/office/word/2010/wordprocessingCanvas" xmlns:cx="http://schemas.microsoft.com/office/drawing/2014/chartex" xmlns:cx1="http://schemas.microsoft.com/office/drawing/2015/9/8/chartex" xmlns:cx2="http://schemas.microsoft.com/office/drawing/2015/10/21/chartex" xmlns:cx3="http://schemas.microsoft.com/office/drawing/2016/5/9/chartex" xmlns:cx4="http://schemas.microsoft.com/office/drawing/2016/5/10/chartex" xmlns:cx5="http://schemas.microsoft.com/office/drawing/2016/5/11/chartex" xmlns:cx6="http://schemas.microsoft.com/office/drawing/2016/5/12/chartex" xmlns:cx7="http://schemas.microsoft.com/office/drawing/2016/5/13/chartex" xmlns:cx8="http://schemas.microsoft.com/office/drawing/2016/5/14/chartex" xmlns:mc="http://schemas.openxmlformats.org/markup-compatibility/2006" xmlns:aink="http://schemas.microsoft.com/office/drawing/2016/ink" xmlns:am3d="http://schemas.microsoft.com/office/drawing/2017/model3d" xmlns:o="urn:schemas-microsoft-com:office:office" xmlns:r="http://schemas.openxmlformats.org/officeDocument/2006/relationships" xmlns:m="http://schemas.openxmlformats.org/officeDocument/2006/math" xmlns:v="urn:schemas-microsoft-com:vml" xmlns:wp14="http://schemas.microsoft.com/office/word/2010/wordprocessingDrawing" xmlns:wp="http://schemas.openxmlformats.org/drawingml/2006/wordprocessingDrawing" xmlns:w10="urn:schemas-microsoft-com:office:word" xmlns:w="http://schemas.openxmlformats.org/wordprocessingml/2006/main" xmlns:w14="http://schemas.microsoft.com/office/word/2010/wordml" xmlns:w15="http://schemas.microsoft.com/office/word/2012/wordml" xmlns:w16cid="http://schemas.microsoft.com/office/word/2016/wordml/cid" xmlns:w16se="http://schemas.microsoft.com/office/word/2015/wordml/symex" xmlns:wpg="http://schemas.microsoft.com/office/word/2010/wordprocessingGroup" xmlns:wpi="http://schemas.microsoft.com/office/word/2010/wordprocessingInk" xmlns:wne="http://schemas.microsoft.com/office/word/2006/wordml" xmlns:wps="http://schemas.microsoft.com/office/word/2010/wordprocessingShape" mc:Ignorable="w14 w15 w16se w16cid wp14">
+<w:ftr xmlns:wpc="http://schemas.microsoft.com/office/word/2010/wordprocessingCanvas" xmlns:mc="http://schemas.openxmlformats.org/markup-compatibility/2006" xmlns:o="urn:schemas-microsoft-com:office:office" xmlns:r="http://schemas.openxmlformats.org/officeDocument/2006/relationships" xmlns:m="http://schemas.openxmlformats.org/officeDocument/2006/math" xmlns:v="urn:schemas-microsoft-com:vml" xmlns:wp14="http://schemas.microsoft.com/office/word/2010/wordprocessingDrawing" xmlns:wp="http://schemas.openxmlformats.org/drawingml/2006/wordprocessingDrawing" xmlns:w10="urn:schemas-microsoft-com:office:word" xmlns:w="http://schemas.openxmlformats.org/wordprocessingml/2006/main" xmlns:w14="http://schemas.microsoft.com/office/word/2010/wordml" xmlns:w15="http://schemas.microsoft.com/office/word/2012/wordml" xmlns:wpg="http://schemas.microsoft.com/office/word/2010/wordprocessingGroup" xmlns:wpi="http://schemas.microsoft.com/office/word/2010/wordprocessingInk" xmlns:wne="http://schemas.microsoft.com/office/word/2006/wordml" xmlns:wps="http://schemas.microsoft.com/office/word/2010/wordprocessingShape" mc:Ignorable="w14 w15 wp14">
   <w:p>
     <w:pPr>
-      <w:pStyle w:val="a9"/>
+      <w:pStyle w:val="Footer"/>
     </w:pPr>
   </w:p>
   <w:p>
     <w:pPr>
-      <w:pStyle w:val="a9"/>
+      <w:pStyle w:val="Footer"/>
     </w:pPr>
   </w:p>
 </w:ftr>
 </file>
 
 <file path=word/footer3.xml><?xml version="1.0" encoding="utf-8"?>
-<w:ftr xmlns:wpc="http://schemas.microsoft.com/office/word/2010/wordprocessingCanvas" xmlns:cx="http://schemas.microsoft.com/office/drawing/2014/chartex" xmlns:cx1="http://schemas.microsoft.com/office/drawing/2015/9/8/chartex" xmlns:cx2="http://schemas.microsoft.com/office/drawing/2015/10/21/chartex" xmlns:cx3="http://schemas.microsoft.com/office/drawing/2016/5/9/chartex" xmlns:cx4="http://schemas.microsoft.com/office/drawing/2016/5/10/chartex" xmlns:cx5="http://schemas.microsoft.com/office/drawing/2016/5/11/chartex" xmlns:cx6="http://schemas.microsoft.com/office/drawing/2016/5/12/chartex" xmlns:cx7="http://schemas.microsoft.com/office/drawing/2016/5/13/chartex" xmlns:cx8="http://schemas.microsoft.com/office/drawing/2016/5/14/chartex" xmlns:mc="http://schemas.openxmlformats.org/markup-compatibility/2006" xmlns:aink="http://schemas.microsoft.com/office/drawing/2016/ink" xmlns:am3d="http://schemas.microsoft.com/office/drawing/2017/model3d" xmlns:o="urn:schemas-microsoft-com:office:office" xmlns:r="http://schemas.openxmlformats.org/officeDocument/2006/relationships" xmlns:m="http://schemas.openxmlformats.org/officeDocument/2006/math" xmlns:v="urn:schemas-microsoft-com:vml" xmlns:wp14="http://schemas.microsoft.com/office/word/2010/wordprocessingDrawing" xmlns:wp="http://schemas.openxmlformats.org/drawingml/2006/wordprocessingDrawing" xmlns:w10="urn:schemas-microsoft-com:office:word" xmlns:w="http://schemas.openxmlformats.org/wordprocessingml/2006/main" xmlns:w14="http://schemas.microsoft.com/office/word/2010/wordml" xmlns:w15="http://schemas.microsoft.com/office/word/2012/wordml" xmlns:w16cid="http://schemas.microsoft.com/office/word/2016/wordml/cid" xmlns:w16se="http://schemas.microsoft.com/office/word/2015/wordml/symex" xmlns:wpg="http://schemas.microsoft.com/office/word/2010/wordprocessingGroup" xmlns:wpi="http://schemas.microsoft.com/office/word/2010/wordprocessingInk" xmlns:wne="http://schemas.microsoft.com/office/word/2006/wordml" xmlns:wps="http://schemas.microsoft.com/office/word/2010/wordprocessingShape" mc:Ignorable="w14 w15 w16se w16cid wp14">
+<w:ftr xmlns:wpc="http://schemas.microsoft.com/office/word/2010/wordprocessingCanvas" xmlns:mc="http://schemas.openxmlformats.org/markup-compatibility/2006" xmlns:o="urn:schemas-microsoft-com:office:office" xmlns:r="http://schemas.openxmlformats.org/officeDocument/2006/relationships" xmlns:m="http://schemas.openxmlformats.org/officeDocument/2006/math" xmlns:v="urn:schemas-microsoft-com:vml" xmlns:wp14="http://schemas.microsoft.com/office/word/2010/wordprocessingDrawing" xmlns:wp="http://schemas.openxmlformats.org/drawingml/2006/wordprocessingDrawing" xmlns:w10="urn:schemas-microsoft-com:office:word" xmlns:w="http://schemas.openxmlformats.org/wordprocessingml/2006/main" xmlns:w14="http://schemas.microsoft.com/office/word/2010/wordml" xmlns:w15="http://schemas.microsoft.com/office/word/2012/wordml" xmlns:wpg="http://schemas.microsoft.com/office/word/2010/wordprocessingGroup" xmlns:wpi="http://schemas.microsoft.com/office/word/2010/wordprocessingInk" xmlns:wne="http://schemas.microsoft.com/office/word/2006/wordml" xmlns:wps="http://schemas.microsoft.com/office/word/2010/wordprocessingShape" mc:Ignorable="w14 w15 wp14">
+  <w:p>
+    <w:pPr>
+      <w:pStyle w:val="Footer"/>
+    </w:pPr>
+  </w:p>
+  <w:p>
+    <w:pPr>
+      <w:pStyle w:val="Footer"/>
+    </w:pPr>
+  </w:p>
+</w:ftr>
+</file>
+
+<file path=word/footer4.xml><?xml version="1.0" encoding="utf-8"?>
+<w:ftr xmlns:wpc="http://schemas.microsoft.com/office/word/2010/wordprocessingCanvas" xmlns:mc="http://schemas.openxmlformats.org/markup-compatibility/2006" xmlns:o="urn:schemas-microsoft-com:office:office" xmlns:r="http://schemas.openxmlformats.org/officeDocument/2006/relationships" xmlns:m="http://schemas.openxmlformats.org/officeDocument/2006/math" xmlns:v="urn:schemas-microsoft-com:vml" xmlns:wp14="http://schemas.microsoft.com/office/word/2010/wordprocessingDrawing" xmlns:wp="http://schemas.openxmlformats.org/drawingml/2006/wordprocessingDrawing" xmlns:w10="urn:schemas-microsoft-com:office:word" xmlns:w="http://schemas.openxmlformats.org/wordprocessingml/2006/main" xmlns:w14="http://schemas.microsoft.com/office/word/2010/wordml" xmlns:w15="http://schemas.microsoft.com/office/word/2012/wordml" xmlns:wpg="http://schemas.microsoft.com/office/word/2010/wordprocessingGroup" xmlns:wpi="http://schemas.microsoft.com/office/word/2010/wordprocessingInk" xmlns:wne="http://schemas.microsoft.com/office/word/2006/wordml" xmlns:wps="http://schemas.microsoft.com/office/word/2010/wordprocessingShape" mc:Ignorable="w14 w15 wp14">
   <w:sdt>
     <w:sdtPr>
       <w:id w:val="-710111609"/>
@@ -8622,7 +8546,7 @@
     <w:sdtContent>
       <w:p>
         <w:pPr>
-          <w:pStyle w:val="a9"/>
+          <w:pStyle w:val="Footer"/>
           <w:jc w:val="center"/>
         </w:pPr>
         <w:r>
@@ -8639,7 +8563,7 @@
             <w:noProof/>
             <w:lang w:val="zh-CN"/>
           </w:rPr>
-          <w:t>11</w:t>
+          <w:t>10</w:t>
         </w:r>
         <w:r>
           <w:fldChar w:fldCharType="end"/>
@@ -8649,14 +8573,14 @@
   </w:sdt>
   <w:p>
     <w:pPr>
-      <w:pStyle w:val="a9"/>
+      <w:pStyle w:val="Footer"/>
     </w:pPr>
   </w:p>
 </w:ftr>
 </file>
 
-<file path=word/footer4.xml><?xml version="1.0" encoding="utf-8"?>
-<w:ftr xmlns:wpc="http://schemas.microsoft.com/office/word/2010/wordprocessingCanvas" xmlns:cx="http://schemas.microsoft.com/office/drawing/2014/chartex" xmlns:cx1="http://schemas.microsoft.com/office/drawing/2015/9/8/chartex" xmlns:cx2="http://schemas.microsoft.com/office/drawing/2015/10/21/chartex" xmlns:cx3="http://schemas.microsoft.com/office/drawing/2016/5/9/chartex" xmlns:cx4="http://schemas.microsoft.com/office/drawing/2016/5/10/chartex" xmlns:cx5="http://schemas.microsoft.com/office/drawing/2016/5/11/chartex" xmlns:cx6="http://schemas.microsoft.com/office/drawing/2016/5/12/chartex" xmlns:cx7="http://schemas.microsoft.com/office/drawing/2016/5/13/chartex" xmlns:cx8="http://schemas.microsoft.com/office/drawing/2016/5/14/chartex" xmlns:mc="http://schemas.openxmlformats.org/markup-compatibility/2006" xmlns:aink="http://schemas.microsoft.com/office/drawing/2016/ink" xmlns:am3d="http://schemas.microsoft.com/office/drawing/2017/model3d" xmlns:o="urn:schemas-microsoft-com:office:office" xmlns:r="http://schemas.openxmlformats.org/officeDocument/2006/relationships" xmlns:m="http://schemas.openxmlformats.org/officeDocument/2006/math" xmlns:v="urn:schemas-microsoft-com:vml" xmlns:wp14="http://schemas.microsoft.com/office/word/2010/wordprocessingDrawing" xmlns:wp="http://schemas.openxmlformats.org/drawingml/2006/wordprocessingDrawing" xmlns:w10="urn:schemas-microsoft-com:office:word" xmlns:w="http://schemas.openxmlformats.org/wordprocessingml/2006/main" xmlns:w14="http://schemas.microsoft.com/office/word/2010/wordml" xmlns:w15="http://schemas.microsoft.com/office/word/2012/wordml" xmlns:w16cid="http://schemas.microsoft.com/office/word/2016/wordml/cid" xmlns:w16se="http://schemas.microsoft.com/office/word/2015/wordml/symex" xmlns:wpg="http://schemas.microsoft.com/office/word/2010/wordprocessingGroup" xmlns:wpi="http://schemas.microsoft.com/office/word/2010/wordprocessingInk" xmlns:wne="http://schemas.microsoft.com/office/word/2006/wordml" xmlns:wps="http://schemas.microsoft.com/office/word/2010/wordprocessingShape" mc:Ignorable="w14 w15 w16se w16cid wp14">
+<file path=word/footer5.xml><?xml version="1.0" encoding="utf-8"?>
+<w:ftr xmlns:wpc="http://schemas.microsoft.com/office/word/2010/wordprocessingCanvas" xmlns:mc="http://schemas.openxmlformats.org/markup-compatibility/2006" xmlns:o="urn:schemas-microsoft-com:office:office" xmlns:r="http://schemas.openxmlformats.org/officeDocument/2006/relationships" xmlns:m="http://schemas.openxmlformats.org/officeDocument/2006/math" xmlns:v="urn:schemas-microsoft-com:vml" xmlns:wp14="http://schemas.microsoft.com/office/word/2010/wordprocessingDrawing" xmlns:wp="http://schemas.openxmlformats.org/drawingml/2006/wordprocessingDrawing" xmlns:w10="urn:schemas-microsoft-com:office:word" xmlns:w="http://schemas.openxmlformats.org/wordprocessingml/2006/main" xmlns:w14="http://schemas.microsoft.com/office/word/2010/wordml" xmlns:w15="http://schemas.microsoft.com/office/word/2012/wordml" xmlns:wpg="http://schemas.microsoft.com/office/word/2010/wordprocessingGroup" xmlns:wpi="http://schemas.microsoft.com/office/word/2010/wordprocessingInk" xmlns:wne="http://schemas.microsoft.com/office/word/2006/wordml" xmlns:wps="http://schemas.microsoft.com/office/word/2010/wordprocessingShape" mc:Ignorable="w14 w15 wp14">
   <w:sdt>
     <w:sdtPr>
       <w:id w:val="626899023"/>
@@ -8669,7 +8593,7 @@
     <w:sdtContent>
       <w:p>
         <w:pPr>
-          <w:pStyle w:val="a9"/>
+          <w:pStyle w:val="Footer"/>
           <w:jc w:val="center"/>
         </w:pPr>
         <w:r>
@@ -8696,14 +8620,14 @@
   </w:sdt>
   <w:p>
     <w:pPr>
-      <w:pStyle w:val="a9"/>
+      <w:pStyle w:val="Footer"/>
     </w:pPr>
   </w:p>
 </w:ftr>
 </file>
 
 <file path=word/footnotes.xml><?xml version="1.0" encoding="utf-8"?>
-<w:footnotes xmlns:wpc="http://schemas.microsoft.com/office/word/2010/wordprocessingCanvas" xmlns:cx="http://schemas.microsoft.com/office/drawing/2014/chartex" xmlns:cx1="http://schemas.microsoft.com/office/drawing/2015/9/8/chartex" xmlns:cx2="http://schemas.microsoft.com/office/drawing/2015/10/21/chartex" xmlns:cx3="http://schemas.microsoft.com/office/drawing/2016/5/9/chartex" xmlns:cx4="http://schemas.microsoft.com/office/drawing/2016/5/10/chartex" xmlns:cx5="http://schemas.microsoft.com/office/drawing/2016/5/11/chartex" xmlns:cx6="http://schemas.microsoft.com/office/drawing/2016/5/12/chartex" xmlns:cx7="http://schemas.microsoft.com/office/drawing/2016/5/13/chartex" xmlns:cx8="http://schemas.microsoft.com/office/drawing/2016/5/14/chartex" xmlns:mc="http://schemas.openxmlformats.org/markup-compatibility/2006" xmlns:aink="http://schemas.microsoft.com/office/drawing/2016/ink" xmlns:am3d="http://schemas.microsoft.com/office/drawing/2017/model3d" xmlns:o="urn:schemas-microsoft-com:office:office" xmlns:r="http://schemas.openxmlformats.org/officeDocument/2006/relationships" xmlns:m="http://schemas.openxmlformats.org/officeDocument/2006/math" xmlns:v="urn:schemas-microsoft-com:vml" xmlns:wp14="http://schemas.microsoft.com/office/word/2010/wordprocessingDrawing" xmlns:wp="http://schemas.openxmlformats.org/drawingml/2006/wordprocessingDrawing" xmlns:w10="urn:schemas-microsoft-com:office:word" xmlns:w="http://schemas.openxmlformats.org/wordprocessingml/2006/main" xmlns:w14="http://schemas.microsoft.com/office/word/2010/wordml" xmlns:w15="http://schemas.microsoft.com/office/word/2012/wordml" xmlns:w16cid="http://schemas.microsoft.com/office/word/2016/wordml/cid" xmlns:w16se="http://schemas.microsoft.com/office/word/2015/wordml/symex" xmlns:wpg="http://schemas.microsoft.com/office/word/2010/wordprocessingGroup" xmlns:wpi="http://schemas.microsoft.com/office/word/2010/wordprocessingInk" xmlns:wne="http://schemas.microsoft.com/office/word/2006/wordml" xmlns:wps="http://schemas.microsoft.com/office/word/2010/wordprocessingShape" mc:Ignorable="w14 w15 w16se w16cid wp14">
+<w:footnotes xmlns:wpc="http://schemas.microsoft.com/office/word/2010/wordprocessingCanvas" xmlns:mc="http://schemas.openxmlformats.org/markup-compatibility/2006" xmlns:o="urn:schemas-microsoft-com:office:office" xmlns:r="http://schemas.openxmlformats.org/officeDocument/2006/relationships" xmlns:m="http://schemas.openxmlformats.org/officeDocument/2006/math" xmlns:v="urn:schemas-microsoft-com:vml" xmlns:wp14="http://schemas.microsoft.com/office/word/2010/wordprocessingDrawing" xmlns:wp="http://schemas.openxmlformats.org/drawingml/2006/wordprocessingDrawing" xmlns:w10="urn:schemas-microsoft-com:office:word" xmlns:w="http://schemas.openxmlformats.org/wordprocessingml/2006/main" xmlns:w14="http://schemas.microsoft.com/office/word/2010/wordml" xmlns:w15="http://schemas.microsoft.com/office/word/2012/wordml" xmlns:wpg="http://schemas.microsoft.com/office/word/2010/wordprocessingGroup" xmlns:wpi="http://schemas.microsoft.com/office/word/2010/wordprocessingInk" xmlns:wne="http://schemas.microsoft.com/office/word/2006/wordml" xmlns:wps="http://schemas.microsoft.com/office/word/2010/wordprocessingShape" mc:Ignorable="w14 w15 wp14">
   <w:footnote w:type="separator" w:id="-1">
     <w:p>
       <w:r>
@@ -8722,10 +8646,20 @@
 </file>
 
 <file path=word/header1.xml><?xml version="1.0" encoding="utf-8"?>
-<w:hdr xmlns:wpc="http://schemas.microsoft.com/office/word/2010/wordprocessingCanvas" xmlns:cx="http://schemas.microsoft.com/office/drawing/2014/chartex" xmlns:cx1="http://schemas.microsoft.com/office/drawing/2015/9/8/chartex" xmlns:cx2="http://schemas.microsoft.com/office/drawing/2015/10/21/chartex" xmlns:cx3="http://schemas.microsoft.com/office/drawing/2016/5/9/chartex" xmlns:cx4="http://schemas.microsoft.com/office/drawing/2016/5/10/chartex" xmlns:cx5="http://schemas.microsoft.com/office/drawing/2016/5/11/chartex" xmlns:cx6="http://schemas.microsoft.com/office/drawing/2016/5/12/chartex" xmlns:cx7="http://schemas.microsoft.com/office/drawing/2016/5/13/chartex" xmlns:cx8="http://schemas.microsoft.com/office/drawing/2016/5/14/chartex" xmlns:mc="http://schemas.openxmlformats.org/markup-compatibility/2006" xmlns:aink="http://schemas.microsoft.com/office/drawing/2016/ink" xmlns:am3d="http://schemas.microsoft.com/office/drawing/2017/model3d" xmlns:o="urn:schemas-microsoft-com:office:office" xmlns:r="http://schemas.openxmlformats.org/officeDocument/2006/relationships" xmlns:m="http://schemas.openxmlformats.org/officeDocument/2006/math" xmlns:v="urn:schemas-microsoft-com:vml" xmlns:wp14="http://schemas.microsoft.com/office/word/2010/wordprocessingDrawing" xmlns:wp="http://schemas.openxmlformats.org/drawingml/2006/wordprocessingDrawing" xmlns:w10="urn:schemas-microsoft-com:office:word" xmlns:w="http://schemas.openxmlformats.org/wordprocessingml/2006/main" xmlns:w14="http://schemas.microsoft.com/office/word/2010/wordml" xmlns:w15="http://schemas.microsoft.com/office/word/2012/wordml" xmlns:w16cid="http://schemas.microsoft.com/office/word/2016/wordml/cid" xmlns:w16se="http://schemas.microsoft.com/office/word/2015/wordml/symex" xmlns:wpg="http://schemas.microsoft.com/office/word/2010/wordprocessingGroup" xmlns:wpi="http://schemas.microsoft.com/office/word/2010/wordprocessingInk" xmlns:wne="http://schemas.microsoft.com/office/word/2006/wordml" xmlns:wps="http://schemas.microsoft.com/office/word/2010/wordprocessingShape" mc:Ignorable="w14 w15 w16se w16cid wp14">
+<w:hdr xmlns:wpc="http://schemas.microsoft.com/office/word/2010/wordprocessingCanvas" xmlns:mc="http://schemas.openxmlformats.org/markup-compatibility/2006" xmlns:o="urn:schemas-microsoft-com:office:office" xmlns:r="http://schemas.openxmlformats.org/officeDocument/2006/relationships" xmlns:m="http://schemas.openxmlformats.org/officeDocument/2006/math" xmlns:v="urn:schemas-microsoft-com:vml" xmlns:wp14="http://schemas.microsoft.com/office/word/2010/wordprocessingDrawing" xmlns:wp="http://schemas.openxmlformats.org/drawingml/2006/wordprocessingDrawing" xmlns:w10="urn:schemas-microsoft-com:office:word" xmlns:w="http://schemas.openxmlformats.org/wordprocessingml/2006/main" xmlns:w14="http://schemas.microsoft.com/office/word/2010/wordml" xmlns:w15="http://schemas.microsoft.com/office/word/2012/wordml" xmlns:wpg="http://schemas.microsoft.com/office/word/2010/wordprocessingGroup" xmlns:wpi="http://schemas.microsoft.com/office/word/2010/wordprocessingInk" xmlns:wne="http://schemas.microsoft.com/office/word/2006/wordml" xmlns:wps="http://schemas.microsoft.com/office/word/2010/wordprocessingShape" mc:Ignorable="w14 w15 wp14">
   <w:p>
     <w:pPr>
-      <w:pStyle w:val="ab"/>
+      <w:pStyle w:val="Header"/>
+    </w:pPr>
+  </w:p>
+</w:hdr>
+</file>
+
+<file path=word/header2.xml><?xml version="1.0" encoding="utf-8"?>
+<w:hdr xmlns:wpc="http://schemas.microsoft.com/office/word/2010/wordprocessingCanvas" xmlns:mc="http://schemas.openxmlformats.org/markup-compatibility/2006" xmlns:o="urn:schemas-microsoft-com:office:office" xmlns:r="http://schemas.openxmlformats.org/officeDocument/2006/relationships" xmlns:m="http://schemas.openxmlformats.org/officeDocument/2006/math" xmlns:v="urn:schemas-microsoft-com:vml" xmlns:wp14="http://schemas.microsoft.com/office/word/2010/wordprocessingDrawing" xmlns:wp="http://schemas.openxmlformats.org/drawingml/2006/wordprocessingDrawing" xmlns:w10="urn:schemas-microsoft-com:office:word" xmlns:w="http://schemas.openxmlformats.org/wordprocessingml/2006/main" xmlns:w14="http://schemas.microsoft.com/office/word/2010/wordml" xmlns:w15="http://schemas.microsoft.com/office/word/2012/wordml" xmlns:wpg="http://schemas.microsoft.com/office/word/2010/wordprocessingGroup" xmlns:wpi="http://schemas.microsoft.com/office/word/2010/wordprocessingInk" xmlns:wne="http://schemas.microsoft.com/office/word/2006/wordml" xmlns:wps="http://schemas.microsoft.com/office/word/2010/wordprocessingShape" mc:Ignorable="w14 w15 wp14">
+  <w:p>
+    <w:pPr>
+      <w:pStyle w:val="Header"/>
       <w:wordWrap w:val="0"/>
       <w:ind w:right="170"/>
       <w:jc w:val="right"/>
@@ -8830,11 +8764,11 @@
 </w:hdr>
 </file>
 
-<file path=word/header2.xml><?xml version="1.0" encoding="utf-8"?>
-<w:hdr xmlns:wpc="http://schemas.microsoft.com/office/word/2010/wordprocessingCanvas" xmlns:cx="http://schemas.microsoft.com/office/drawing/2014/chartex" xmlns:cx1="http://schemas.microsoft.com/office/drawing/2015/9/8/chartex" xmlns:cx2="http://schemas.microsoft.com/office/drawing/2015/10/21/chartex" xmlns:cx3="http://schemas.microsoft.com/office/drawing/2016/5/9/chartex" xmlns:cx4="http://schemas.microsoft.com/office/drawing/2016/5/10/chartex" xmlns:cx5="http://schemas.microsoft.com/office/drawing/2016/5/11/chartex" xmlns:cx6="http://schemas.microsoft.com/office/drawing/2016/5/12/chartex" xmlns:cx7="http://schemas.microsoft.com/office/drawing/2016/5/13/chartex" xmlns:cx8="http://schemas.microsoft.com/office/drawing/2016/5/14/chartex" xmlns:mc="http://schemas.openxmlformats.org/markup-compatibility/2006" xmlns:aink="http://schemas.microsoft.com/office/drawing/2016/ink" xmlns:am3d="http://schemas.microsoft.com/office/drawing/2017/model3d" xmlns:o="urn:schemas-microsoft-com:office:office" xmlns:r="http://schemas.openxmlformats.org/officeDocument/2006/relationships" xmlns:m="http://schemas.openxmlformats.org/officeDocument/2006/math" xmlns:v="urn:schemas-microsoft-com:vml" xmlns:wp14="http://schemas.microsoft.com/office/word/2010/wordprocessingDrawing" xmlns:wp="http://schemas.openxmlformats.org/drawingml/2006/wordprocessingDrawing" xmlns:w10="urn:schemas-microsoft-com:office:word" xmlns:w="http://schemas.openxmlformats.org/wordprocessingml/2006/main" xmlns:w14="http://schemas.microsoft.com/office/word/2010/wordml" xmlns:w15="http://schemas.microsoft.com/office/word/2012/wordml" xmlns:w16cid="http://schemas.microsoft.com/office/word/2016/wordml/cid" xmlns:w16se="http://schemas.microsoft.com/office/word/2015/wordml/symex" xmlns:wpg="http://schemas.microsoft.com/office/word/2010/wordprocessingGroup" xmlns:wpi="http://schemas.microsoft.com/office/word/2010/wordprocessingInk" xmlns:wne="http://schemas.microsoft.com/office/word/2006/wordml" xmlns:wps="http://schemas.microsoft.com/office/word/2010/wordprocessingShape" mc:Ignorable="w14 w15 w16se w16cid wp14">
+<file path=word/header3.xml><?xml version="1.0" encoding="utf-8"?>
+<w:hdr xmlns:wpc="http://schemas.microsoft.com/office/word/2010/wordprocessingCanvas" xmlns:mc="http://schemas.openxmlformats.org/markup-compatibility/2006" xmlns:o="urn:schemas-microsoft-com:office:office" xmlns:r="http://schemas.openxmlformats.org/officeDocument/2006/relationships" xmlns:m="http://schemas.openxmlformats.org/officeDocument/2006/math" xmlns:v="urn:schemas-microsoft-com:vml" xmlns:wp14="http://schemas.microsoft.com/office/word/2010/wordprocessingDrawing" xmlns:wp="http://schemas.openxmlformats.org/drawingml/2006/wordprocessingDrawing" xmlns:w10="urn:schemas-microsoft-com:office:word" xmlns:w="http://schemas.openxmlformats.org/wordprocessingml/2006/main" xmlns:w14="http://schemas.microsoft.com/office/word/2010/wordml" xmlns:w15="http://schemas.microsoft.com/office/word/2012/wordml" xmlns:wpg="http://schemas.microsoft.com/office/word/2010/wordprocessingGroup" xmlns:wpi="http://schemas.microsoft.com/office/word/2010/wordprocessingInk" xmlns:wne="http://schemas.microsoft.com/office/word/2006/wordml" xmlns:wps="http://schemas.microsoft.com/office/word/2010/wordprocessingShape" mc:Ignorable="w14 w15 wp14">
   <w:p>
     <w:pPr>
-      <w:pStyle w:val="ab"/>
+      <w:pStyle w:val="Header"/>
       <w:pBdr>
         <w:bottom w:val="none" w:sz="0" w:space="0" w:color="auto"/>
       </w:pBdr>
@@ -8846,11 +8780,11 @@
 </w:hdr>
 </file>
 
-<file path=word/header3.xml><?xml version="1.0" encoding="utf-8"?>
-<w:hdr xmlns:wpc="http://schemas.microsoft.com/office/word/2010/wordprocessingCanvas" xmlns:cx="http://schemas.microsoft.com/office/drawing/2014/chartex" xmlns:cx1="http://schemas.microsoft.com/office/drawing/2015/9/8/chartex" xmlns:cx2="http://schemas.microsoft.com/office/drawing/2015/10/21/chartex" xmlns:cx3="http://schemas.microsoft.com/office/drawing/2016/5/9/chartex" xmlns:cx4="http://schemas.microsoft.com/office/drawing/2016/5/10/chartex" xmlns:cx5="http://schemas.microsoft.com/office/drawing/2016/5/11/chartex" xmlns:cx6="http://schemas.microsoft.com/office/drawing/2016/5/12/chartex" xmlns:cx7="http://schemas.microsoft.com/office/drawing/2016/5/13/chartex" xmlns:cx8="http://schemas.microsoft.com/office/drawing/2016/5/14/chartex" xmlns:mc="http://schemas.openxmlformats.org/markup-compatibility/2006" xmlns:aink="http://schemas.microsoft.com/office/drawing/2016/ink" xmlns:am3d="http://schemas.microsoft.com/office/drawing/2017/model3d" xmlns:o="urn:schemas-microsoft-com:office:office" xmlns:r="http://schemas.openxmlformats.org/officeDocument/2006/relationships" xmlns:m="http://schemas.openxmlformats.org/officeDocument/2006/math" xmlns:v="urn:schemas-microsoft-com:vml" xmlns:wp14="http://schemas.microsoft.com/office/word/2010/wordprocessingDrawing" xmlns:wp="http://schemas.openxmlformats.org/drawingml/2006/wordprocessingDrawing" xmlns:w10="urn:schemas-microsoft-com:office:word" xmlns:w="http://schemas.openxmlformats.org/wordprocessingml/2006/main" xmlns:w14="http://schemas.microsoft.com/office/word/2010/wordml" xmlns:w15="http://schemas.microsoft.com/office/word/2012/wordml" xmlns:w16cid="http://schemas.microsoft.com/office/word/2016/wordml/cid" xmlns:w16se="http://schemas.microsoft.com/office/word/2015/wordml/symex" xmlns:wpg="http://schemas.microsoft.com/office/word/2010/wordprocessingGroup" xmlns:wpi="http://schemas.microsoft.com/office/word/2010/wordprocessingInk" xmlns:wne="http://schemas.microsoft.com/office/word/2006/wordml" xmlns:wps="http://schemas.microsoft.com/office/word/2010/wordprocessingShape" mc:Ignorable="w14 w15 w16se w16cid wp14">
+<file path=word/header4.xml><?xml version="1.0" encoding="utf-8"?>
+<w:hdr xmlns:wpc="http://schemas.microsoft.com/office/word/2010/wordprocessingCanvas" xmlns:mc="http://schemas.openxmlformats.org/markup-compatibility/2006" xmlns:o="urn:schemas-microsoft-com:office:office" xmlns:r="http://schemas.openxmlformats.org/officeDocument/2006/relationships" xmlns:m="http://schemas.openxmlformats.org/officeDocument/2006/math" xmlns:v="urn:schemas-microsoft-com:vml" xmlns:wp14="http://schemas.microsoft.com/office/word/2010/wordprocessingDrawing" xmlns:wp="http://schemas.openxmlformats.org/drawingml/2006/wordprocessingDrawing" xmlns:w10="urn:schemas-microsoft-com:office:word" xmlns:w="http://schemas.openxmlformats.org/wordprocessingml/2006/main" xmlns:w14="http://schemas.microsoft.com/office/word/2010/wordml" xmlns:w15="http://schemas.microsoft.com/office/word/2012/wordml" xmlns:wpg="http://schemas.microsoft.com/office/word/2010/wordprocessingGroup" xmlns:wpi="http://schemas.microsoft.com/office/word/2010/wordprocessingInk" xmlns:wne="http://schemas.microsoft.com/office/word/2006/wordml" xmlns:wps="http://schemas.microsoft.com/office/word/2010/wordprocessingShape" mc:Ignorable="w14 w15 wp14">
   <w:p>
     <w:pPr>
-      <w:pStyle w:val="ab"/>
+      <w:pStyle w:val="Header"/>
       <w:wordWrap w:val="0"/>
       <w:ind w:right="170"/>
       <w:jc w:val="right"/>
@@ -8924,25 +8858,9 @@
     <w:r>
       <w:t xml:space="preserve">             </w:t>
     </w:r>
-    <w:r>
-      <w:rPr>
-        <w:rFonts w:hint="eastAsia"/>
-        <w:color w:val="000000"/>
-        <w:shd w:val="clear" w:color="auto" w:fill="FFFFFF"/>
-      </w:rPr>
-      <w:t>国泰君</w:t>
-    </w:r>
-    <w:proofErr w:type="gramStart"/>
-    <w:r>
-      <w:rPr>
-        <w:rFonts w:hint="eastAsia"/>
-        <w:color w:val="000000"/>
-        <w:shd w:val="clear" w:color="auto" w:fill="FFFFFF"/>
-      </w:rPr>
-      <w:t>安资管</w:t>
-    </w:r>
+    <w:bookmarkStart w:id="37" w:name="_GoBack"/>
+    <w:bookmarkEnd w:id="37"/>
     <w:proofErr w:type="spellStart"/>
-    <w:proofErr w:type="gramEnd"/>
     <w:r>
       <w:rPr>
         <w:rFonts w:ascii="Calibri" w:eastAsia="Microsoft YaHei UI" w:hAnsi="Calibri" w:cs="Calibri"/>
@@ -8965,8 +8883,8 @@
 </file>
 
 <file path=word/numbering.xml><?xml version="1.0" encoding="utf-8"?>
-<w:numbering xmlns:wpc="http://schemas.microsoft.com/office/word/2010/wordprocessingCanvas" xmlns:cx="http://schemas.microsoft.com/office/drawing/2014/chartex" xmlns:cx1="http://schemas.microsoft.com/office/drawing/2015/9/8/chartex" xmlns:cx2="http://schemas.microsoft.com/office/drawing/2015/10/21/chartex" xmlns:cx3="http://schemas.microsoft.com/office/drawing/2016/5/9/chartex" xmlns:cx4="http://schemas.microsoft.com/office/drawing/2016/5/10/chartex" xmlns:cx5="http://schemas.microsoft.com/office/drawing/2016/5/11/chartex" xmlns:cx6="http://schemas.microsoft.com/office/drawing/2016/5/12/chartex" xmlns:cx7="http://schemas.microsoft.com/office/drawing/2016/5/13/chartex" xmlns:cx8="http://schemas.microsoft.com/office/drawing/2016/5/14/chartex" xmlns:mc="http://schemas.openxmlformats.org/markup-compatibility/2006" xmlns:aink="http://schemas.microsoft.com/office/drawing/2016/ink" xmlns:am3d="http://schemas.microsoft.com/office/drawing/2017/model3d" xmlns:o="urn:schemas-microsoft-com:office:office" xmlns:r="http://schemas.openxmlformats.org/officeDocument/2006/relationships" xmlns:m="http://schemas.openxmlformats.org/officeDocument/2006/math" xmlns:v="urn:schemas-microsoft-com:vml" xmlns:wp14="http://schemas.microsoft.com/office/word/2010/wordprocessingDrawing" xmlns:wp="http://schemas.openxmlformats.org/drawingml/2006/wordprocessingDrawing" xmlns:w10="urn:schemas-microsoft-com:office:word" xmlns:w="http://schemas.openxmlformats.org/wordprocessingml/2006/main" xmlns:w14="http://schemas.microsoft.com/office/word/2010/wordml" xmlns:w15="http://schemas.microsoft.com/office/word/2012/wordml" xmlns:w16cid="http://schemas.microsoft.com/office/word/2016/wordml/cid" xmlns:w16se="http://schemas.microsoft.com/office/word/2015/wordml/symex" xmlns:wpg="http://schemas.microsoft.com/office/word/2010/wordprocessingGroup" xmlns:wpi="http://schemas.microsoft.com/office/word/2010/wordprocessingInk" xmlns:wne="http://schemas.microsoft.com/office/word/2006/wordml" xmlns:wps="http://schemas.microsoft.com/office/word/2010/wordprocessingShape" mc:Ignorable="w14 w15 w16se w16cid wp14">
-  <w:abstractNum w:abstractNumId="0" w15:restartNumberingAfterBreak="0">
+<w:numbering xmlns:wpc="http://schemas.microsoft.com/office/word/2010/wordprocessingCanvas" xmlns:mc="http://schemas.openxmlformats.org/markup-compatibility/2006" xmlns:o="urn:schemas-microsoft-com:office:office" xmlns:r="http://schemas.openxmlformats.org/officeDocument/2006/relationships" xmlns:m="http://schemas.openxmlformats.org/officeDocument/2006/math" xmlns:v="urn:schemas-microsoft-com:vml" xmlns:wp14="http://schemas.microsoft.com/office/word/2010/wordprocessingDrawing" xmlns:wp="http://schemas.openxmlformats.org/drawingml/2006/wordprocessingDrawing" xmlns:w10="urn:schemas-microsoft-com:office:word" xmlns:w="http://schemas.openxmlformats.org/wordprocessingml/2006/main" xmlns:w14="http://schemas.microsoft.com/office/word/2010/wordml" xmlns:w15="http://schemas.microsoft.com/office/word/2012/wordml" xmlns:wpg="http://schemas.microsoft.com/office/word/2010/wordprocessingGroup" xmlns:wpi="http://schemas.microsoft.com/office/word/2010/wordprocessingInk" xmlns:wne="http://schemas.microsoft.com/office/word/2006/wordml" xmlns:wps="http://schemas.microsoft.com/office/word/2010/wordprocessingShape" mc:Ignorable="w14 w15 wp14">
+  <w:abstractNum w:abstractNumId="0">
     <w:nsid w:val="98768DB8"/>
     <w:multiLevelType w:val="multilevel"/>
     <w:tmpl w:val="98768DB8"/>
@@ -9082,7 +9000,7 @@
       </w:rPr>
     </w:lvl>
   </w:abstractNum>
-  <w:abstractNum w:abstractNumId="1" w15:restartNumberingAfterBreak="0">
+  <w:abstractNum w:abstractNumId="1">
     <w:nsid w:val="09AF2736"/>
     <w:multiLevelType w:val="multilevel"/>
     <w:tmpl w:val="09AF2736"/>
@@ -9168,7 +9086,7 @@
       </w:pPr>
     </w:lvl>
   </w:abstractNum>
-  <w:abstractNum w:abstractNumId="2" w15:restartNumberingAfterBreak="0">
+  <w:abstractNum w:abstractNumId="2">
     <w:nsid w:val="09E36A95"/>
     <w:multiLevelType w:val="multilevel"/>
     <w:tmpl w:val="09E36A95"/>
@@ -9255,7 +9173,7 @@
       </w:pPr>
     </w:lvl>
   </w:abstractNum>
-  <w:abstractNum w:abstractNumId="3" w15:restartNumberingAfterBreak="0">
+  <w:abstractNum w:abstractNumId="3">
     <w:nsid w:val="0C0B331D"/>
     <w:multiLevelType w:val="hybridMultilevel"/>
     <w:tmpl w:val="135C0188"/>
@@ -9341,7 +9259,7 @@
       </w:pPr>
     </w:lvl>
   </w:abstractNum>
-  <w:abstractNum w:abstractNumId="4" w15:restartNumberingAfterBreak="0">
+  <w:abstractNum w:abstractNumId="4">
     <w:nsid w:val="0DFD4E12"/>
     <w:multiLevelType w:val="multilevel"/>
     <w:tmpl w:val="0DFD4E12"/>
@@ -9430,7 +9348,7 @@
       </w:pPr>
     </w:lvl>
   </w:abstractNum>
-  <w:abstractNum w:abstractNumId="5" w15:restartNumberingAfterBreak="0">
+  <w:abstractNum w:abstractNumId="5">
     <w:nsid w:val="15616FC4"/>
     <w:multiLevelType w:val="hybridMultilevel"/>
     <w:tmpl w:val="8F5C5482"/>
@@ -9516,7 +9434,7 @@
       </w:pPr>
     </w:lvl>
   </w:abstractNum>
-  <w:abstractNum w:abstractNumId="6" w15:restartNumberingAfterBreak="0">
+  <w:abstractNum w:abstractNumId="6">
     <w:nsid w:val="15755E51"/>
     <w:multiLevelType w:val="multilevel"/>
     <w:tmpl w:val="15755E51"/>
@@ -9629,7 +9547,7 @@
       </w:rPr>
     </w:lvl>
   </w:abstractNum>
-  <w:abstractNum w:abstractNumId="7" w15:restartNumberingAfterBreak="0">
+  <w:abstractNum w:abstractNumId="7">
     <w:nsid w:val="1A86306E"/>
     <w:multiLevelType w:val="hybridMultilevel"/>
     <w:tmpl w:val="EA4AA40C"/>
@@ -9715,7 +9633,7 @@
       </w:pPr>
     </w:lvl>
   </w:abstractNum>
-  <w:abstractNum w:abstractNumId="8" w15:restartNumberingAfterBreak="0">
+  <w:abstractNum w:abstractNumId="8">
     <w:nsid w:val="1BBF33DD"/>
     <w:multiLevelType w:val="hybridMultilevel"/>
     <w:tmpl w:val="FB12A9E6"/>
@@ -9804,7 +9722,7 @@
       </w:pPr>
     </w:lvl>
   </w:abstractNum>
-  <w:abstractNum w:abstractNumId="9" w15:restartNumberingAfterBreak="0">
+  <w:abstractNum w:abstractNumId="9">
     <w:nsid w:val="2808728A"/>
     <w:multiLevelType w:val="hybridMultilevel"/>
     <w:tmpl w:val="B44EA0E2"/>
@@ -9893,7 +9811,7 @@
       </w:pPr>
     </w:lvl>
   </w:abstractNum>
-  <w:abstractNum w:abstractNumId="10" w15:restartNumberingAfterBreak="0">
+  <w:abstractNum w:abstractNumId="10">
     <w:nsid w:val="29C06D3E"/>
     <w:multiLevelType w:val="hybridMultilevel"/>
     <w:tmpl w:val="B5784F90"/>
@@ -9982,7 +9900,7 @@
       </w:pPr>
     </w:lvl>
   </w:abstractNum>
-  <w:abstractNum w:abstractNumId="11" w15:restartNumberingAfterBreak="0">
+  <w:abstractNum w:abstractNumId="11">
     <w:nsid w:val="2C642418"/>
     <w:multiLevelType w:val="multilevel"/>
     <w:tmpl w:val="2C642418"/>
@@ -10068,7 +9986,7 @@
       </w:pPr>
     </w:lvl>
   </w:abstractNum>
-  <w:abstractNum w:abstractNumId="12" w15:restartNumberingAfterBreak="0">
+  <w:abstractNum w:abstractNumId="12">
     <w:nsid w:val="31FB2085"/>
     <w:multiLevelType w:val="multilevel"/>
     <w:tmpl w:val="31FB2085"/>
@@ -10182,7 +10100,7 @@
       </w:rPr>
     </w:lvl>
   </w:abstractNum>
-  <w:abstractNum w:abstractNumId="13" w15:restartNumberingAfterBreak="0">
+  <w:abstractNum w:abstractNumId="13">
     <w:nsid w:val="39290D6F"/>
     <w:multiLevelType w:val="hybridMultilevel"/>
     <w:tmpl w:val="88F82564"/>
@@ -10268,7 +10186,7 @@
       </w:pPr>
     </w:lvl>
   </w:abstractNum>
-  <w:abstractNum w:abstractNumId="14" w15:restartNumberingAfterBreak="0">
+  <w:abstractNum w:abstractNumId="14">
     <w:nsid w:val="3FED233C"/>
     <w:multiLevelType w:val="hybridMultilevel"/>
     <w:tmpl w:val="FA6497FE"/>
@@ -10354,7 +10272,7 @@
       </w:pPr>
     </w:lvl>
   </w:abstractNum>
-  <w:abstractNum w:abstractNumId="15" w15:restartNumberingAfterBreak="0">
+  <w:abstractNum w:abstractNumId="15">
     <w:nsid w:val="48315544"/>
     <w:multiLevelType w:val="hybridMultilevel"/>
     <w:tmpl w:val="9BEE650E"/>
@@ -10443,7 +10361,7 @@
       </w:pPr>
     </w:lvl>
   </w:abstractNum>
-  <w:abstractNum w:abstractNumId="16" w15:restartNumberingAfterBreak="0">
+  <w:abstractNum w:abstractNumId="16">
     <w:nsid w:val="499E7EE6"/>
     <w:multiLevelType w:val="multilevel"/>
     <w:tmpl w:val="499E7EE6"/>
@@ -10529,7 +10447,7 @@
       </w:pPr>
     </w:lvl>
   </w:abstractNum>
-  <w:abstractNum w:abstractNumId="17" w15:restartNumberingAfterBreak="0">
+  <w:abstractNum w:abstractNumId="17">
     <w:nsid w:val="502F567A"/>
     <w:multiLevelType w:val="hybridMultilevel"/>
     <w:tmpl w:val="2D2661CC"/>
@@ -10615,7 +10533,7 @@
       </w:pPr>
     </w:lvl>
   </w:abstractNum>
-  <w:abstractNum w:abstractNumId="18" w15:restartNumberingAfterBreak="0">
+  <w:abstractNum w:abstractNumId="18">
     <w:nsid w:val="53191C1E"/>
     <w:multiLevelType w:val="multilevel"/>
     <w:tmpl w:val="54D824AF"/>
@@ -10701,7 +10619,7 @@
       </w:pPr>
     </w:lvl>
   </w:abstractNum>
-  <w:abstractNum w:abstractNumId="19" w15:restartNumberingAfterBreak="0">
+  <w:abstractNum w:abstractNumId="19">
     <w:nsid w:val="54D824AF"/>
     <w:multiLevelType w:val="multilevel"/>
     <w:tmpl w:val="54D824AF"/>
@@ -10787,7 +10705,7 @@
       </w:pPr>
     </w:lvl>
   </w:abstractNum>
-  <w:abstractNum w:abstractNumId="20" w15:restartNumberingAfterBreak="0">
+  <w:abstractNum w:abstractNumId="20">
     <w:nsid w:val="55DA641C"/>
     <w:multiLevelType w:val="hybridMultilevel"/>
     <w:tmpl w:val="82A69A38"/>
@@ -10876,7 +10794,7 @@
       </w:pPr>
     </w:lvl>
   </w:abstractNum>
-  <w:abstractNum w:abstractNumId="21" w15:restartNumberingAfterBreak="0">
+  <w:abstractNum w:abstractNumId="21">
     <w:nsid w:val="63836C72"/>
     <w:multiLevelType w:val="hybridMultilevel"/>
     <w:tmpl w:val="5D889E2A"/>
@@ -10962,7 +10880,7 @@
       </w:pPr>
     </w:lvl>
   </w:abstractNum>
-  <w:abstractNum w:abstractNumId="22" w15:restartNumberingAfterBreak="0">
+  <w:abstractNum w:abstractNumId="22">
     <w:nsid w:val="6726677D"/>
     <w:multiLevelType w:val="multilevel"/>
     <w:tmpl w:val="6726677D"/>
@@ -11052,7 +10970,7 @@
       </w:pPr>
     </w:lvl>
   </w:abstractNum>
-  <w:abstractNum w:abstractNumId="23" w15:restartNumberingAfterBreak="0">
+  <w:abstractNum w:abstractNumId="23">
     <w:nsid w:val="677658C7"/>
     <w:multiLevelType w:val="multilevel"/>
     <w:tmpl w:val="677658C7"/>
@@ -11138,7 +11056,7 @@
       </w:pPr>
     </w:lvl>
   </w:abstractNum>
-  <w:abstractNum w:abstractNumId="24" w15:restartNumberingAfterBreak="0">
+  <w:abstractNum w:abstractNumId="24">
     <w:nsid w:val="684D130D"/>
     <w:multiLevelType w:val="hybridMultilevel"/>
     <w:tmpl w:val="0E8EDDC8"/>
@@ -11227,7 +11145,7 @@
       </w:pPr>
     </w:lvl>
   </w:abstractNum>
-  <w:abstractNum w:abstractNumId="25" w15:restartNumberingAfterBreak="0">
+  <w:abstractNum w:abstractNumId="25">
     <w:nsid w:val="6AD41C11"/>
     <w:multiLevelType w:val="hybridMultilevel"/>
     <w:tmpl w:val="8F1A6B22"/>
@@ -11316,7 +11234,7 @@
       </w:pPr>
     </w:lvl>
   </w:abstractNum>
-  <w:abstractNum w:abstractNumId="26" w15:restartNumberingAfterBreak="0">
+  <w:abstractNum w:abstractNumId="26">
     <w:nsid w:val="6D052FCB"/>
     <w:multiLevelType w:val="hybridMultilevel"/>
     <w:tmpl w:val="201897D4"/>
@@ -11405,7 +11323,7 @@
       </w:pPr>
     </w:lvl>
   </w:abstractNum>
-  <w:abstractNum w:abstractNumId="27" w15:restartNumberingAfterBreak="0">
+  <w:abstractNum w:abstractNumId="27">
     <w:nsid w:val="6D5F3567"/>
     <w:multiLevelType w:val="multilevel"/>
     <w:tmpl w:val="6D5F3567"/>
@@ -11491,7 +11409,7 @@
       </w:pPr>
     </w:lvl>
   </w:abstractNum>
-  <w:abstractNum w:abstractNumId="28" w15:restartNumberingAfterBreak="0">
+  <w:abstractNum w:abstractNumId="28">
     <w:nsid w:val="7F1F2E64"/>
     <w:multiLevelType w:val="multilevel"/>
     <w:tmpl w:val="54D824AF"/>
@@ -11577,7 +11495,7 @@
       </w:pPr>
     </w:lvl>
   </w:abstractNum>
-  <w:abstractNum w:abstractNumId="29" w15:restartNumberingAfterBreak="0">
+  <w:abstractNum w:abstractNumId="29">
     <w:nsid w:val="7FA000E1"/>
     <w:multiLevelType w:val="hybridMultilevel"/>
     <w:tmpl w:val="2B28F5B6"/>
@@ -11757,7 +11675,7 @@
 </file>
 
 <file path=word/styles.xml><?xml version="1.0" encoding="utf-8"?>
-<w:styles xmlns:mc="http://schemas.openxmlformats.org/markup-compatibility/2006" xmlns:r="http://schemas.openxmlformats.org/officeDocument/2006/relationships" xmlns:w="http://schemas.openxmlformats.org/wordprocessingml/2006/main" xmlns:w14="http://schemas.microsoft.com/office/word/2010/wordml" xmlns:w15="http://schemas.microsoft.com/office/word/2012/wordml" xmlns:w16cid="http://schemas.microsoft.com/office/word/2016/wordml/cid" xmlns:w16se="http://schemas.microsoft.com/office/word/2015/wordml/symex" mc:Ignorable="w14 w15 w16se w16cid">
+<w:styles xmlns:mc="http://schemas.openxmlformats.org/markup-compatibility/2006" xmlns:r="http://schemas.openxmlformats.org/officeDocument/2006/relationships" xmlns:w="http://schemas.openxmlformats.org/wordprocessingml/2006/main" xmlns:w14="http://schemas.microsoft.com/office/word/2010/wordml" xmlns:w15="http://schemas.microsoft.com/office/word/2012/wordml" mc:Ignorable="w14 w15">
   <w:docDefaults>
     <w:rPrDefault>
       <w:rPr>
@@ -11767,7 +11685,7 @@
     </w:rPrDefault>
     <w:pPrDefault/>
   </w:docDefaults>
-  <w:latentStyles w:defLockedState="0" w:defUIPriority="99" w:defSemiHidden="0" w:defUnhideWhenUsed="0" w:defQFormat="0" w:count="375">
+  <w:latentStyles w:defLockedState="0" w:defUIPriority="99" w:defSemiHidden="0" w:defUnhideWhenUsed="0" w:defQFormat="0" w:count="371">
     <w:lsdException w:name="Normal" w:uiPriority="0" w:qFormat="1"/>
     <w:lsdException w:name="heading 1" w:uiPriority="9" w:qFormat="1"/>
     <w:lsdException w:name="heading 2" w:uiPriority="9" w:unhideWhenUsed="1" w:qFormat="1"/>
@@ -12137,12 +12055,8 @@
     <w:lsdException w:name="List Table 5 Dark Accent 6" w:uiPriority="50"/>
     <w:lsdException w:name="List Table 6 Colorful Accent 6" w:uiPriority="51"/>
     <w:lsdException w:name="List Table 7 Colorful Accent 6" w:uiPriority="52"/>
-    <w:lsdException w:name="Mention" w:semiHidden="1" w:unhideWhenUsed="1"/>
-    <w:lsdException w:name="Smart Hyperlink" w:semiHidden="1" w:unhideWhenUsed="1"/>
-    <w:lsdException w:name="Hashtag" w:semiHidden="1" w:unhideWhenUsed="1"/>
-    <w:lsdException w:name="Unresolved Mention" w:semiHidden="1" w:unhideWhenUsed="1"/>
   </w:latentStyles>
-  <w:style w:type="paragraph" w:default="1" w:styleId="a">
+  <w:style w:type="paragraph" w:default="1" w:styleId="Normal">
     <w:name w:val="Normal"/>
     <w:qFormat/>
     <w:pPr>
@@ -12155,11 +12069,11 @@
       <w:szCs w:val="22"/>
     </w:rPr>
   </w:style>
-  <w:style w:type="paragraph" w:styleId="1">
+  <w:style w:type="paragraph" w:styleId="Heading1">
     <w:name w:val="heading 1"/>
-    <w:basedOn w:val="a"/>
-    <w:next w:val="a"/>
-    <w:link w:val="10"/>
+    <w:basedOn w:val="Normal"/>
+    <w:next w:val="Normal"/>
+    <w:link w:val="Heading1Char"/>
     <w:uiPriority w:val="9"/>
     <w:qFormat/>
     <w:pPr>
@@ -12176,11 +12090,11 @@
       <w:szCs w:val="44"/>
     </w:rPr>
   </w:style>
-  <w:style w:type="paragraph" w:styleId="2">
+  <w:style w:type="paragraph" w:styleId="Heading2">
     <w:name w:val="heading 2"/>
-    <w:basedOn w:val="a"/>
-    <w:next w:val="a"/>
-    <w:link w:val="20"/>
+    <w:basedOn w:val="Normal"/>
+    <w:next w:val="Normal"/>
+    <w:link w:val="Heading2Char"/>
     <w:uiPriority w:val="9"/>
     <w:unhideWhenUsed/>
     <w:qFormat/>
@@ -12198,11 +12112,11 @@
       <w:szCs w:val="32"/>
     </w:rPr>
   </w:style>
-  <w:style w:type="paragraph" w:styleId="3">
+  <w:style w:type="paragraph" w:styleId="Heading3">
     <w:name w:val="heading 3"/>
-    <w:basedOn w:val="a"/>
-    <w:next w:val="a"/>
-    <w:link w:val="30"/>
+    <w:basedOn w:val="Normal"/>
+    <w:next w:val="Normal"/>
+    <w:link w:val="Heading3Char"/>
     <w:uiPriority w:val="9"/>
     <w:unhideWhenUsed/>
     <w:qFormat/>
@@ -12219,11 +12133,11 @@
       <w:szCs w:val="32"/>
     </w:rPr>
   </w:style>
-  <w:style w:type="paragraph" w:styleId="4">
+  <w:style w:type="paragraph" w:styleId="Heading4">
     <w:name w:val="heading 4"/>
-    <w:basedOn w:val="a"/>
-    <w:next w:val="a"/>
-    <w:link w:val="40"/>
+    <w:basedOn w:val="Normal"/>
+    <w:next w:val="Normal"/>
+    <w:link w:val="Heading4Char"/>
     <w:uiPriority w:val="9"/>
     <w:unhideWhenUsed/>
     <w:qFormat/>
@@ -12241,13 +12155,13 @@
       <w:szCs w:val="28"/>
     </w:rPr>
   </w:style>
-  <w:style w:type="character" w:default="1" w:styleId="a0">
+  <w:style w:type="character" w:default="1" w:styleId="DefaultParagraphFont">
     <w:name w:val="Default Paragraph Font"/>
     <w:uiPriority w:val="1"/>
     <w:semiHidden/>
     <w:unhideWhenUsed/>
   </w:style>
-  <w:style w:type="table" w:default="1" w:styleId="a1">
+  <w:style w:type="table" w:default="1" w:styleId="TableNormal">
     <w:name w:val="Normal Table"/>
     <w:uiPriority w:val="99"/>
     <w:semiHidden/>
@@ -12262,17 +12176,17 @@
       </w:tblCellMar>
     </w:tblPr>
   </w:style>
-  <w:style w:type="numbering" w:default="1" w:styleId="a2">
+  <w:style w:type="numbering" w:default="1" w:styleId="NoList">
     <w:name w:val="No List"/>
     <w:uiPriority w:val="99"/>
     <w:semiHidden/>
     <w:unhideWhenUsed/>
   </w:style>
-  <w:style w:type="paragraph" w:styleId="a3">
+  <w:style w:type="paragraph" w:styleId="CommentSubject">
     <w:name w:val="annotation subject"/>
-    <w:basedOn w:val="a4"/>
-    <w:next w:val="a4"/>
-    <w:link w:val="a5"/>
+    <w:basedOn w:val="CommentText"/>
+    <w:next w:val="CommentText"/>
+    <w:link w:val="CommentSubjectChar"/>
     <w:uiPriority w:val="99"/>
     <w:semiHidden/>
     <w:unhideWhenUsed/>
@@ -12282,10 +12196,10 @@
       <w:bCs/>
     </w:rPr>
   </w:style>
-  <w:style w:type="paragraph" w:styleId="a4">
+  <w:style w:type="paragraph" w:styleId="CommentText">
     <w:name w:val="annotation text"/>
-    <w:basedOn w:val="a"/>
-    <w:link w:val="a6"/>
+    <w:basedOn w:val="Normal"/>
+    <w:link w:val="CommentTextChar"/>
     <w:uiPriority w:val="99"/>
     <w:semiHidden/>
     <w:unhideWhenUsed/>
@@ -12296,8 +12210,8 @@
   </w:style>
   <w:style w:type="paragraph" w:styleId="TOC3">
     <w:name w:val="toc 3"/>
-    <w:basedOn w:val="a"/>
-    <w:next w:val="a"/>
+    <w:basedOn w:val="Normal"/>
+    <w:next w:val="Normal"/>
     <w:uiPriority w:val="39"/>
     <w:unhideWhenUsed/>
     <w:qFormat/>
@@ -12305,10 +12219,10 @@
       <w:ind w:leftChars="400" w:left="840"/>
     </w:pPr>
   </w:style>
-  <w:style w:type="paragraph" w:styleId="a7">
+  <w:style w:type="paragraph" w:styleId="BalloonText">
     <w:name w:val="Balloon Text"/>
-    <w:basedOn w:val="a"/>
-    <w:link w:val="a8"/>
+    <w:basedOn w:val="Normal"/>
+    <w:link w:val="BalloonTextChar"/>
     <w:uiPriority w:val="99"/>
     <w:unhideWhenUsed/>
     <w:qFormat/>
@@ -12317,10 +12231,10 @@
       <w:szCs w:val="18"/>
     </w:rPr>
   </w:style>
-  <w:style w:type="paragraph" w:styleId="a9">
+  <w:style w:type="paragraph" w:styleId="Footer">
     <w:name w:val="footer"/>
-    <w:basedOn w:val="a"/>
-    <w:link w:val="aa"/>
+    <w:basedOn w:val="Normal"/>
+    <w:link w:val="FooterChar"/>
     <w:uiPriority w:val="99"/>
     <w:unhideWhenUsed/>
     <w:qFormat/>
@@ -12337,10 +12251,10 @@
       <w:szCs w:val="18"/>
     </w:rPr>
   </w:style>
-  <w:style w:type="paragraph" w:styleId="ab">
+  <w:style w:type="paragraph" w:styleId="Header">
     <w:name w:val="header"/>
-    <w:basedOn w:val="a"/>
-    <w:link w:val="ac"/>
+    <w:basedOn w:val="Normal"/>
+    <w:link w:val="HeaderChar"/>
     <w:uiPriority w:val="99"/>
     <w:unhideWhenUsed/>
     <w:qFormat/>
@@ -12362,16 +12276,16 @@
   </w:style>
   <w:style w:type="paragraph" w:styleId="TOC1">
     <w:name w:val="toc 1"/>
-    <w:basedOn w:val="a"/>
-    <w:next w:val="a"/>
+    <w:basedOn w:val="Normal"/>
+    <w:next w:val="Normal"/>
     <w:uiPriority w:val="39"/>
     <w:unhideWhenUsed/>
     <w:qFormat/>
   </w:style>
   <w:style w:type="paragraph" w:styleId="TOC2">
     <w:name w:val="toc 2"/>
-    <w:basedOn w:val="a"/>
-    <w:next w:val="a"/>
+    <w:basedOn w:val="Normal"/>
+    <w:next w:val="Normal"/>
     <w:uiPriority w:val="39"/>
     <w:unhideWhenUsed/>
     <w:qFormat/>
@@ -12379,9 +12293,9 @@
       <w:ind w:leftChars="200" w:left="420"/>
     </w:pPr>
   </w:style>
-  <w:style w:type="paragraph" w:styleId="ad">
+  <w:style w:type="paragraph" w:styleId="NormalWeb">
     <w:name w:val="Normal (Web)"/>
-    <w:basedOn w:val="a"/>
+    <w:basedOn w:val="Normal"/>
     <w:uiPriority w:val="99"/>
     <w:unhideWhenUsed/>
     <w:qFormat/>
@@ -12396,9 +12310,9 @@
       <w:szCs w:val="24"/>
     </w:rPr>
   </w:style>
-  <w:style w:type="character" w:styleId="ae">
+  <w:style w:type="character" w:styleId="Strong">
     <w:name w:val="Strong"/>
-    <w:basedOn w:val="a0"/>
+    <w:basedOn w:val="DefaultParagraphFont"/>
     <w:uiPriority w:val="22"/>
     <w:qFormat/>
     <w:rPr>
@@ -12406,9 +12320,9 @@
       <w:bCs/>
     </w:rPr>
   </w:style>
-  <w:style w:type="character" w:styleId="af">
+  <w:style w:type="character" w:styleId="Emphasis">
     <w:name w:val="Emphasis"/>
-    <w:basedOn w:val="a0"/>
+    <w:basedOn w:val="DefaultParagraphFont"/>
     <w:uiPriority w:val="20"/>
     <w:qFormat/>
     <w:rPr>
@@ -12416,9 +12330,9 @@
       <w:iCs/>
     </w:rPr>
   </w:style>
-  <w:style w:type="character" w:styleId="af0">
+  <w:style w:type="character" w:styleId="Hyperlink">
     <w:name w:val="Hyperlink"/>
-    <w:basedOn w:val="a0"/>
+    <w:basedOn w:val="DefaultParagraphFont"/>
     <w:uiPriority w:val="99"/>
     <w:unhideWhenUsed/>
     <w:qFormat/>
@@ -12427,9 +12341,9 @@
       <w:u w:val="single"/>
     </w:rPr>
   </w:style>
-  <w:style w:type="character" w:styleId="af1">
+  <w:style w:type="character" w:styleId="CommentReference">
     <w:name w:val="annotation reference"/>
-    <w:basedOn w:val="a0"/>
+    <w:basedOn w:val="DefaultParagraphFont"/>
     <w:uiPriority w:val="99"/>
     <w:semiHidden/>
     <w:unhideWhenUsed/>
@@ -12439,12 +12353,13 @@
       <w:szCs w:val="21"/>
     </w:rPr>
   </w:style>
-  <w:style w:type="table" w:styleId="af2">
+  <w:style w:type="table" w:styleId="TableGrid">
     <w:name w:val="Table Grid"/>
-    <w:basedOn w:val="a1"/>
+    <w:basedOn w:val="TableNormal"/>
     <w:uiPriority w:val="39"/>
     <w:qFormat/>
     <w:tblPr>
+      <w:tblInd w:w="0" w:type="dxa"/>
       <w:tblBorders>
         <w:top w:val="single" w:sz="4" w:space="0" w:color="auto"/>
         <w:left w:val="single" w:sz="4" w:space="0" w:color="auto"/>
@@ -12453,17 +12368,23 @@
         <w:insideH w:val="single" w:sz="4" w:space="0" w:color="auto"/>
         <w:insideV w:val="single" w:sz="4" w:space="0" w:color="auto"/>
       </w:tblBorders>
+      <w:tblCellMar>
+        <w:top w:w="0" w:type="dxa"/>
+        <w:left w:w="108" w:type="dxa"/>
+        <w:bottom w:w="0" w:type="dxa"/>
+        <w:right w:w="108" w:type="dxa"/>
+      </w:tblCellMar>
     </w:tblPr>
   </w:style>
   <w:style w:type="character" w:customStyle="1" w:styleId="apple-converted-space">
     <w:name w:val="apple-converted-space"/>
-    <w:basedOn w:val="a0"/>
+    <w:basedOn w:val="DefaultParagraphFont"/>
     <w:qFormat/>
   </w:style>
-  <w:style w:type="character" w:customStyle="1" w:styleId="10">
-    <w:name w:val="标题 1 字符"/>
-    <w:basedOn w:val="a0"/>
-    <w:link w:val="1"/>
+  <w:style w:type="character" w:customStyle="1" w:styleId="Heading1Char">
+    <w:name w:val="Heading 1 Char"/>
+    <w:basedOn w:val="DefaultParagraphFont"/>
+    <w:link w:val="Heading1"/>
     <w:uiPriority w:val="9"/>
     <w:qFormat/>
     <w:rPr>
@@ -12474,10 +12395,10 @@
       <w:szCs w:val="44"/>
     </w:rPr>
   </w:style>
-  <w:style w:type="character" w:customStyle="1" w:styleId="20">
-    <w:name w:val="标题 2 字符"/>
-    <w:basedOn w:val="a0"/>
-    <w:link w:val="2"/>
+  <w:style w:type="character" w:customStyle="1" w:styleId="Heading2Char">
+    <w:name w:val="Heading 2 Char"/>
+    <w:basedOn w:val="DefaultParagraphFont"/>
+    <w:link w:val="Heading2"/>
     <w:uiPriority w:val="9"/>
     <w:qFormat/>
     <w:rPr>
@@ -12488,9 +12409,9 @@
       <w:szCs w:val="32"/>
     </w:rPr>
   </w:style>
-  <w:style w:type="character" w:customStyle="1" w:styleId="11">
+  <w:style w:type="character" w:customStyle="1" w:styleId="1">
     <w:name w:val="明显强调1"/>
-    <w:basedOn w:val="a0"/>
+    <w:basedOn w:val="DefaultParagraphFont"/>
     <w:uiPriority w:val="21"/>
     <w:qFormat/>
     <w:rPr>
@@ -12501,8 +12422,8 @@
   </w:style>
   <w:style w:type="paragraph" w:customStyle="1" w:styleId="TOC10">
     <w:name w:val="TOC 标题1"/>
-    <w:basedOn w:val="1"/>
-    <w:next w:val="a"/>
+    <w:basedOn w:val="Heading1"/>
+    <w:next w:val="Normal"/>
     <w:uiPriority w:val="39"/>
     <w:unhideWhenUsed/>
     <w:qFormat/>
@@ -12523,10 +12444,10 @@
       <w:lang w:eastAsia="en-US"/>
     </w:rPr>
   </w:style>
-  <w:style w:type="character" w:customStyle="1" w:styleId="30">
-    <w:name w:val="标题 3 字符"/>
-    <w:basedOn w:val="a0"/>
-    <w:link w:val="3"/>
+  <w:style w:type="character" w:customStyle="1" w:styleId="Heading3Char">
+    <w:name w:val="Heading 3 Char"/>
+    <w:basedOn w:val="DefaultParagraphFont"/>
+    <w:link w:val="Heading3"/>
     <w:uiPriority w:val="9"/>
     <w:qFormat/>
     <w:rPr>
@@ -12536,10 +12457,10 @@
       <w:szCs w:val="32"/>
     </w:rPr>
   </w:style>
-  <w:style w:type="character" w:customStyle="1" w:styleId="ac">
-    <w:name w:val="页眉 字符"/>
-    <w:basedOn w:val="a0"/>
-    <w:link w:val="ab"/>
+  <w:style w:type="character" w:customStyle="1" w:styleId="HeaderChar">
+    <w:name w:val="Header Char"/>
+    <w:basedOn w:val="DefaultParagraphFont"/>
+    <w:link w:val="Header"/>
     <w:uiPriority w:val="99"/>
     <w:qFormat/>
     <w:rPr>
@@ -12547,10 +12468,10 @@
       <w:szCs w:val="18"/>
     </w:rPr>
   </w:style>
-  <w:style w:type="character" w:customStyle="1" w:styleId="aa">
-    <w:name w:val="页脚 字符"/>
-    <w:basedOn w:val="a0"/>
-    <w:link w:val="a9"/>
+  <w:style w:type="character" w:customStyle="1" w:styleId="FooterChar">
+    <w:name w:val="Footer Char"/>
+    <w:basedOn w:val="DefaultParagraphFont"/>
+    <w:link w:val="Footer"/>
     <w:uiPriority w:val="99"/>
     <w:qFormat/>
     <w:rPr>
@@ -12558,9 +12479,9 @@
       <w:szCs w:val="18"/>
     </w:rPr>
   </w:style>
-  <w:style w:type="paragraph" w:customStyle="1" w:styleId="12">
+  <w:style w:type="paragraph" w:customStyle="1" w:styleId="10">
     <w:name w:val="列出段落1"/>
-    <w:basedOn w:val="a"/>
+    <w:basedOn w:val="Normal"/>
     <w:uiPriority w:val="34"/>
     <w:qFormat/>
     <w:pPr>
@@ -12569,7 +12490,7 @@
   </w:style>
   <w:style w:type="character" w:customStyle="1" w:styleId="Char">
     <w:name w:val="声明文字 Char"/>
-    <w:link w:val="af3"/>
+    <w:link w:val="a"/>
     <w:qFormat/>
     <w:locked/>
     <w:rPr>
@@ -12577,9 +12498,9 @@
       <w:sz w:val="18"/>
     </w:rPr>
   </w:style>
-  <w:style w:type="paragraph" w:customStyle="1" w:styleId="af3">
+  <w:style w:type="paragraph" w:customStyle="1" w:styleId="a">
     <w:name w:val="声明文字"/>
-    <w:basedOn w:val="a"/>
+    <w:basedOn w:val="Normal"/>
     <w:link w:val="Char"/>
     <w:qFormat/>
     <w:pPr>
@@ -12593,7 +12514,7 @@
       <w:sz w:val="18"/>
     </w:rPr>
   </w:style>
-  <w:style w:type="character" w:customStyle="1" w:styleId="af4">
+  <w:style w:type="character" w:customStyle="1" w:styleId="a0">
     <w:name w:val="文档封面文字"/>
     <w:qFormat/>
     <w:rPr>
@@ -12602,10 +12523,10 @@
       <w:szCs w:val="36"/>
     </w:rPr>
   </w:style>
-  <w:style w:type="character" w:customStyle="1" w:styleId="a8">
-    <w:name w:val="批注框文本 字符"/>
-    <w:basedOn w:val="a0"/>
-    <w:link w:val="a7"/>
+  <w:style w:type="character" w:customStyle="1" w:styleId="BalloonTextChar">
+    <w:name w:val="Balloon Text Char"/>
+    <w:basedOn w:val="DefaultParagraphFont"/>
+    <w:link w:val="BalloonText"/>
     <w:uiPriority w:val="99"/>
     <w:semiHidden/>
     <w:qFormat/>
@@ -12615,9 +12536,9 @@
       <w:szCs w:val="18"/>
     </w:rPr>
   </w:style>
-  <w:style w:type="paragraph" w:customStyle="1" w:styleId="21">
+  <w:style w:type="paragraph" w:customStyle="1" w:styleId="2">
     <w:name w:val="列出段落2"/>
-    <w:basedOn w:val="a"/>
+    <w:basedOn w:val="Normal"/>
     <w:uiPriority w:val="99"/>
     <w:qFormat/>
     <w:pPr>
@@ -12626,12 +12547,12 @@
   </w:style>
   <w:style w:type="character" w:customStyle="1" w:styleId="span-txt">
     <w:name w:val="span-txt"/>
-    <w:basedOn w:val="a0"/>
+    <w:basedOn w:val="DefaultParagraphFont"/>
     <w:qFormat/>
   </w:style>
   <w:style w:type="paragraph" w:customStyle="1" w:styleId="p-txt">
     <w:name w:val="p-txt"/>
-    <w:basedOn w:val="a"/>
+    <w:basedOn w:val="Normal"/>
     <w:qFormat/>
     <w:pPr>
       <w:widowControl/>
@@ -12646,8 +12567,8 @@
   </w:style>
   <w:style w:type="paragraph" w:customStyle="1" w:styleId="osu1">
     <w:name w:val="osu1"/>
-    <w:basedOn w:val="1"/>
-    <w:next w:val="a"/>
+    <w:basedOn w:val="Heading1"/>
+    <w:next w:val="Normal"/>
     <w:link w:val="osu10"/>
     <w:qFormat/>
     <w:pPr>
@@ -12656,9 +12577,9 @@
       </w:numPr>
     </w:pPr>
   </w:style>
-  <w:style w:type="paragraph" w:styleId="af5">
+  <w:style w:type="paragraph" w:styleId="ListParagraph">
     <w:name w:val="List Paragraph"/>
-    <w:basedOn w:val="a"/>
+    <w:basedOn w:val="Normal"/>
     <w:uiPriority w:val="99"/>
     <w:qFormat/>
     <w:pPr>
@@ -12667,7 +12588,7 @@
   </w:style>
   <w:style w:type="character" w:customStyle="1" w:styleId="osu10">
     <w:name w:val="osu1 字符"/>
-    <w:basedOn w:val="10"/>
+    <w:basedOn w:val="Heading1Char"/>
     <w:link w:val="osu1"/>
     <w:qFormat/>
     <w:rPr>
@@ -12680,8 +12601,8 @@
   </w:style>
   <w:style w:type="paragraph" w:customStyle="1" w:styleId="osu2">
     <w:name w:val="osu2"/>
-    <w:basedOn w:val="2"/>
-    <w:next w:val="a"/>
+    <w:basedOn w:val="Heading2"/>
+    <w:next w:val="Normal"/>
     <w:link w:val="osu20"/>
     <w:qFormat/>
     <w:pPr>
@@ -12693,7 +12614,7 @@
   </w:style>
   <w:style w:type="character" w:customStyle="1" w:styleId="osu20">
     <w:name w:val="osu2 字符"/>
-    <w:basedOn w:val="20"/>
+    <w:basedOn w:val="Heading2Char"/>
     <w:link w:val="osu2"/>
     <w:qFormat/>
     <w:rPr>
@@ -12705,12 +12626,13 @@
       <w:szCs w:val="32"/>
     </w:rPr>
   </w:style>
-  <w:style w:type="table" w:customStyle="1" w:styleId="110">
+  <w:style w:type="table" w:customStyle="1" w:styleId="11">
     <w:name w:val="无格式表格 11"/>
-    <w:basedOn w:val="a1"/>
+    <w:basedOn w:val="TableNormal"/>
     <w:uiPriority w:val="41"/>
     <w:qFormat/>
     <w:tblPr>
+      <w:tblInd w:w="0" w:type="dxa"/>
       <w:tblBorders>
         <w:top w:val="single" w:sz="4" w:space="0" w:color="BFBFBF" w:themeColor="background1" w:themeShade="BF"/>
         <w:left w:val="single" w:sz="4" w:space="0" w:color="BFBFBF" w:themeColor="background1" w:themeShade="BF"/>
@@ -12719,6 +12641,12 @@
         <w:insideH w:val="single" w:sz="4" w:space="0" w:color="BFBFBF" w:themeColor="background1" w:themeShade="BF"/>
         <w:insideV w:val="single" w:sz="4" w:space="0" w:color="BFBFBF" w:themeColor="background1" w:themeShade="BF"/>
       </w:tblBorders>
+      <w:tblCellMar>
+        <w:top w:w="0" w:type="dxa"/>
+        <w:left w:w="108" w:type="dxa"/>
+        <w:bottom w:w="0" w:type="dxa"/>
+        <w:right w:w="108" w:type="dxa"/>
+      </w:tblCellMar>
     </w:tblPr>
     <w:tblStylePr w:type="firstRow">
       <w:rPr>
@@ -12763,10 +12691,10 @@
       </w:tcPr>
     </w:tblStylePr>
   </w:style>
-  <w:style w:type="character" w:customStyle="1" w:styleId="40">
-    <w:name w:val="标题 4 字符"/>
-    <w:basedOn w:val="a0"/>
-    <w:link w:val="4"/>
+  <w:style w:type="character" w:customStyle="1" w:styleId="Heading4Char">
+    <w:name w:val="Heading 4 Char"/>
+    <w:basedOn w:val="DefaultParagraphFont"/>
+    <w:link w:val="Heading4"/>
     <w:uiPriority w:val="9"/>
     <w:qFormat/>
     <w:rPr>
@@ -12780,8 +12708,8 @@
   </w:style>
   <w:style w:type="paragraph" w:customStyle="1" w:styleId="osu3">
     <w:name w:val="osu3"/>
-    <w:basedOn w:val="4"/>
-    <w:next w:val="a"/>
+    <w:basedOn w:val="Heading4"/>
+    <w:next w:val="Normal"/>
     <w:link w:val="osu30"/>
     <w:qFormat/>
     <w:pPr>
@@ -12794,7 +12722,7 @@
   </w:style>
   <w:style w:type="character" w:customStyle="1" w:styleId="osu30">
     <w:name w:val="osu3 字符"/>
-    <w:basedOn w:val="40"/>
+    <w:basedOn w:val="Heading4Char"/>
     <w:link w:val="osu3"/>
     <w:qFormat/>
     <w:rPr>
@@ -12806,9 +12734,9 @@
       <w:szCs w:val="28"/>
     </w:rPr>
   </w:style>
-  <w:style w:type="character" w:customStyle="1" w:styleId="13">
+  <w:style w:type="character" w:customStyle="1" w:styleId="12">
     <w:name w:val="未处理的提及1"/>
-    <w:basedOn w:val="a0"/>
+    <w:basedOn w:val="DefaultParagraphFont"/>
     <w:uiPriority w:val="99"/>
     <w:semiHidden/>
     <w:unhideWhenUsed/>
@@ -12820,8 +12748,8 @@
   </w:style>
   <w:style w:type="paragraph" w:customStyle="1" w:styleId="TOC20">
     <w:name w:val="TOC 标题2"/>
-    <w:basedOn w:val="1"/>
-    <w:next w:val="a"/>
+    <w:basedOn w:val="Heading1"/>
+    <w:next w:val="Normal"/>
     <w:uiPriority w:val="39"/>
     <w:unhideWhenUsed/>
     <w:qFormat/>
@@ -12841,12 +12769,13 @@
       <w:szCs w:val="32"/>
     </w:rPr>
   </w:style>
-  <w:style w:type="table" w:customStyle="1" w:styleId="14">
+  <w:style w:type="table" w:customStyle="1" w:styleId="13">
     <w:name w:val="网格型浅色1"/>
-    <w:basedOn w:val="a1"/>
+    <w:basedOn w:val="TableNormal"/>
     <w:uiPriority w:val="40"/>
     <w:qFormat/>
     <w:tblPr>
+      <w:tblInd w:w="0" w:type="dxa"/>
       <w:tblBorders>
         <w:top w:val="single" w:sz="4" w:space="0" w:color="BFBFBF" w:themeColor="background1" w:themeShade="BF"/>
         <w:left w:val="single" w:sz="4" w:space="0" w:color="BFBFBF" w:themeColor="background1" w:themeShade="BF"/>
@@ -12855,12 +12784,18 @@
         <w:insideH w:val="single" w:sz="4" w:space="0" w:color="BFBFBF" w:themeColor="background1" w:themeShade="BF"/>
         <w:insideV w:val="single" w:sz="4" w:space="0" w:color="BFBFBF" w:themeColor="background1" w:themeShade="BF"/>
       </w:tblBorders>
+      <w:tblCellMar>
+        <w:top w:w="0" w:type="dxa"/>
+        <w:left w:w="108" w:type="dxa"/>
+        <w:bottom w:w="0" w:type="dxa"/>
+        <w:right w:w="108" w:type="dxa"/>
+      </w:tblCellMar>
     </w:tblPr>
   </w:style>
-  <w:style w:type="character" w:customStyle="1" w:styleId="a6">
-    <w:name w:val="批注文字 字符"/>
-    <w:basedOn w:val="a0"/>
-    <w:link w:val="a4"/>
+  <w:style w:type="character" w:customStyle="1" w:styleId="CommentTextChar">
+    <w:name w:val="Comment Text Char"/>
+    <w:basedOn w:val="DefaultParagraphFont"/>
+    <w:link w:val="CommentText"/>
     <w:uiPriority w:val="99"/>
     <w:semiHidden/>
     <w:qFormat/>
@@ -12870,10 +12805,10 @@
       <w:szCs w:val="22"/>
     </w:rPr>
   </w:style>
-  <w:style w:type="character" w:customStyle="1" w:styleId="a5">
-    <w:name w:val="批注主题 字符"/>
-    <w:basedOn w:val="a6"/>
-    <w:link w:val="a3"/>
+  <w:style w:type="character" w:customStyle="1" w:styleId="CommentSubjectChar">
+    <w:name w:val="Comment Subject Char"/>
+    <w:basedOn w:val="CommentTextChar"/>
+    <w:link w:val="CommentSubject"/>
     <w:uiPriority w:val="99"/>
     <w:semiHidden/>
     <w:qFormat/>
@@ -12885,9 +12820,9 @@
       <w:szCs w:val="22"/>
     </w:rPr>
   </w:style>
-  <w:style w:type="paragraph" w:styleId="af6">
+  <w:style w:type="paragraph" w:styleId="NoSpacing">
     <w:name w:val="No Spacing"/>
-    <w:link w:val="af7"/>
+    <w:link w:val="NoSpacingChar"/>
     <w:uiPriority w:val="1"/>
     <w:qFormat/>
     <w:rsid w:val="009610CD"/>
@@ -12896,10 +12831,10 @@
       <w:szCs w:val="22"/>
     </w:rPr>
   </w:style>
-  <w:style w:type="character" w:customStyle="1" w:styleId="af7">
-    <w:name w:val="无间隔 字符"/>
-    <w:basedOn w:val="a0"/>
-    <w:link w:val="af6"/>
+  <w:style w:type="character" w:customStyle="1" w:styleId="NoSpacingChar">
+    <w:name w:val="No Spacing Char"/>
+    <w:basedOn w:val="DefaultParagraphFont"/>
+    <w:link w:val="NoSpacing"/>
     <w:uiPriority w:val="1"/>
     <w:rsid w:val="009610CD"/>
     <w:rPr>
@@ -12907,10 +12842,10 @@
       <w:szCs w:val="22"/>
     </w:rPr>
   </w:style>
-  <w:style w:type="paragraph" w:styleId="TOC">
+  <w:style w:type="paragraph" w:styleId="TOCHeading">
     <w:name w:val="TOC Heading"/>
-    <w:basedOn w:val="1"/>
-    <w:next w:val="a"/>
+    <w:basedOn w:val="Heading1"/>
+    <w:next w:val="Normal"/>
     <w:uiPriority w:val="39"/>
     <w:unhideWhenUsed/>
     <w:qFormat/>
@@ -13211,7 +13146,7 @@
 </file>
 
 <file path=customXml/itemProps2.xml><?xml version="1.0" encoding="utf-8"?>
-<ds:datastoreItem xmlns:ds="http://schemas.openxmlformats.org/officeDocument/2006/customXml" ds:itemID="{09ECA81B-0B00-41A3-BD0E-7BF48CCA23C2}">
+<ds:datastoreItem xmlns:ds="http://schemas.openxmlformats.org/officeDocument/2006/customXml" ds:itemID="{822DD826-3638-4B0F-86E5-36F37F6E7BC9}">
   <ds:schemaRefs>
     <ds:schemaRef ds:uri="http://schemas.openxmlformats.org/officeDocument/2006/bibliography"/>
   </ds:schemaRefs>

</xml_diff>